<commit_message>
modified and wrote a little of documentation
</commit_message>
<xml_diff>
--- a/Documents/part_of_speech.docx
+++ b/Documents/part_of_speech.docx
@@ -53,8 +53,6 @@
           <w:u w:val="single"/>
         </w:rPr>
       </w:pPr>
-      <w:bookmarkStart w:id="0" w:name="_GoBack"/>
-      <w:bookmarkEnd w:id="0"/>
     </w:p>
     <w:p>
       <w:pPr>
@@ -79,7 +77,10 @@
           <w:szCs w:val="72"/>
         </w:rPr>
       </w:pPr>
-      <w:r>
+    </w:p>
+    <w:p>
+      <w:pPr>
+        <w:jc w:val="center"/>
         <w:rPr>
           <w:rFonts w:ascii="Times New Roman" w:hAnsi="Times New Roman" w:cs="Times New Roman"/>
           <w:b/>
@@ -87,8 +88,7 @@
           <w:sz w:val="72"/>
           <w:szCs w:val="72"/>
         </w:rPr>
-        <w:t>Etichetarea p</w:t>
-      </w:r>
+      </w:pPr>
       <w:r>
         <w:rPr>
           <w:rFonts w:ascii="Times New Roman" w:hAnsi="Times New Roman" w:cs="Times New Roman"/>
@@ -97,7 +97,7 @@
           <w:sz w:val="72"/>
           <w:szCs w:val="72"/>
         </w:rPr>
-        <w:t>ă</w:t>
+        <w:t>Etichetarea p</w:t>
       </w:r>
       <w:r>
         <w:rPr>
@@ -107,7 +107,7 @@
           <w:sz w:val="72"/>
           <w:szCs w:val="72"/>
         </w:rPr>
-        <w:t>r</w:t>
+        <w:t>ă</w:t>
       </w:r>
       <w:r>
         <w:rPr>
@@ -117,7 +117,7 @@
           <w:sz w:val="72"/>
           <w:szCs w:val="72"/>
         </w:rPr>
-        <w:t>ţ</w:t>
+        <w:t>r</w:t>
       </w:r>
       <w:r>
         <w:rPr>
@@ -127,6 +127,16 @@
           <w:sz w:val="72"/>
           <w:szCs w:val="72"/>
         </w:rPr>
+        <w:t>ţ</w:t>
+      </w:r>
+      <w:r>
+        <w:rPr>
+          <w:rFonts w:ascii="Times New Roman" w:hAnsi="Times New Roman" w:cs="Times New Roman"/>
+          <w:b/>
+          <w:bCs/>
+          <w:sz w:val="72"/>
+          <w:szCs w:val="72"/>
+        </w:rPr>
         <w:t>ii de vorbire</w:t>
       </w:r>
     </w:p>
@@ -281,13 +291,30 @@
           <w:szCs w:val="36"/>
         </w:rPr>
       </w:pPr>
-      <w:r>
-        <w:rPr>
-          <w:rFonts w:ascii="Times New Roman" w:hAnsi="Times New Roman" w:cs="Times New Roman"/>
-          <w:sz w:val="36"/>
-          <w:szCs w:val="36"/>
-        </w:rPr>
-        <w:lastRenderedPageBreak/>
+    </w:p>
+    <w:p>
+      <w:pPr>
+        <w:rPr>
+          <w:rFonts w:ascii="Times New Roman" w:hAnsi="Times New Roman" w:cs="Times New Roman"/>
+          <w:sz w:val="36"/>
+          <w:szCs w:val="36"/>
+        </w:rPr>
+      </w:pPr>
+    </w:p>
+    <w:p>
+      <w:pPr>
+        <w:rPr>
+          <w:rFonts w:ascii="Times New Roman" w:hAnsi="Times New Roman" w:cs="Times New Roman"/>
+          <w:sz w:val="36"/>
+          <w:szCs w:val="36"/>
+        </w:rPr>
+      </w:pPr>
+      <w:r>
+        <w:rPr>
+          <w:rFonts w:ascii="Times New Roman" w:hAnsi="Times New Roman" w:cs="Times New Roman"/>
+          <w:sz w:val="36"/>
+          <w:szCs w:val="36"/>
+        </w:rPr>
         <w:t>Se adauga mai tarziu aici ..</w:t>
       </w:r>
     </w:p>
@@ -349,35 +376,34 @@
         </w:rPr>
         <w:t>28</w:t>
       </w:r>
-    </w:p>
-    <w:p>
-      <w:pPr>
+      <w:r>
         <w:rPr>
           <w:rFonts w:ascii="Times New Roman" w:hAnsi="Times New Roman" w:cs="Times New Roman"/>
           <w:sz w:val="40"/>
           <w:szCs w:val="40"/>
           <w:lang w:val="ro-RO"/>
         </w:rPr>
-      </w:pPr>
-      <w:r>
+        <w:t xml:space="preserve"> + bold</w:t>
+      </w:r>
+    </w:p>
+    <w:p>
+      <w:pPr>
         <w:rPr>
           <w:rFonts w:ascii="Times New Roman" w:hAnsi="Times New Roman" w:cs="Times New Roman"/>
           <w:sz w:val="40"/>
           <w:szCs w:val="40"/>
           <w:lang w:val="ro-RO"/>
         </w:rPr>
-        <w:t>Subheading – 20</w:t>
-      </w:r>
-    </w:p>
-    <w:p>
-      <w:pPr>
+      </w:pPr>
+      <w:r>
         <w:rPr>
           <w:rFonts w:ascii="Times New Roman" w:hAnsi="Times New Roman" w:cs="Times New Roman"/>
           <w:sz w:val="40"/>
           <w:szCs w:val="40"/>
           <w:lang w:val="ro-RO"/>
         </w:rPr>
-      </w:pPr>
+        <w:t>Subheading – 20</w:t>
+      </w:r>
       <w:r>
         <w:rPr>
           <w:rFonts w:ascii="Times New Roman" w:hAnsi="Times New Roman" w:cs="Times New Roman"/>
@@ -385,7 +411,7 @@
           <w:szCs w:val="40"/>
           <w:lang w:val="ro-RO"/>
         </w:rPr>
-        <w:t>Main Body Text – 18</w:t>
+        <w:t xml:space="preserve"> + bold</w:t>
       </w:r>
     </w:p>
     <w:p>
@@ -404,41 +430,74 @@
           <w:szCs w:val="40"/>
           <w:lang w:val="ro-RO"/>
         </w:rPr>
-        <w:t xml:space="preserve">Captions – </w:t>
-      </w:r>
-      <w:r>
+        <w:t>Main Body Text – 18</w:t>
+      </w:r>
+    </w:p>
+    <w:p>
+      <w:pPr>
         <w:rPr>
           <w:rFonts w:ascii="Times New Roman" w:hAnsi="Times New Roman" w:cs="Times New Roman"/>
           <w:sz w:val="40"/>
           <w:szCs w:val="40"/>
           <w:lang w:val="ro-RO"/>
         </w:rPr>
-        <w:t>12</w:t>
-      </w:r>
-    </w:p>
-    <w:p>
-      <w:pPr>
-        <w:rPr>
-          <w:rFonts w:ascii="Times New Roman" w:hAnsi="Times New Roman" w:cs="Times New Roman"/>
-          <w:b/>
-          <w:bCs/>
+      </w:pPr>
+      <w:r>
+        <w:rPr>
+          <w:rFonts w:ascii="Times New Roman" w:hAnsi="Times New Roman" w:cs="Times New Roman"/>
           <w:sz w:val="40"/>
           <w:szCs w:val="40"/>
           <w:lang w:val="ro-RO"/>
         </w:rPr>
-      </w:pPr>
-    </w:p>
-    <w:p>
-      <w:pPr>
-        <w:rPr>
-          <w:rFonts w:ascii="Times New Roman" w:hAnsi="Times New Roman" w:cs="Times New Roman"/>
-          <w:b/>
-          <w:bCs/>
+        <w:t>Bibliography text - 16</w:t>
+      </w:r>
+    </w:p>
+    <w:p>
+      <w:pPr>
+        <w:rPr>
+          <w:rFonts w:ascii="Times New Roman" w:hAnsi="Times New Roman" w:cs="Times New Roman"/>
           <w:sz w:val="40"/>
           <w:szCs w:val="40"/>
           <w:lang w:val="ro-RO"/>
         </w:rPr>
       </w:pPr>
+      <w:r>
+        <w:rPr>
+          <w:rFonts w:ascii="Times New Roman" w:hAnsi="Times New Roman" w:cs="Times New Roman"/>
+          <w:sz w:val="40"/>
+          <w:szCs w:val="40"/>
+          <w:lang w:val="ro-RO"/>
+        </w:rPr>
+        <w:t>Links - 14</w:t>
+      </w:r>
+    </w:p>
+    <w:p>
+      <w:pPr>
+        <w:rPr>
+          <w:rFonts w:ascii="Times New Roman" w:hAnsi="Times New Roman" w:cs="Times New Roman"/>
+          <w:sz w:val="40"/>
+          <w:szCs w:val="40"/>
+          <w:lang w:val="ro-RO"/>
+        </w:rPr>
+      </w:pPr>
+      <w:r>
+        <w:rPr>
+          <w:rFonts w:ascii="Times New Roman" w:hAnsi="Times New Roman" w:cs="Times New Roman"/>
+          <w:sz w:val="40"/>
+          <w:szCs w:val="40"/>
+          <w:lang w:val="ro-RO"/>
+        </w:rPr>
+        <w:t xml:space="preserve">Captions – </w:t>
+      </w:r>
+      <w:r>
+        <w:rPr>
+          <w:rFonts w:ascii="Times New Roman" w:hAnsi="Times New Roman" w:cs="Times New Roman"/>
+          <w:sz w:val="40"/>
+          <w:szCs w:val="40"/>
+          <w:lang w:val="ro-RO"/>
+        </w:rPr>
+        <w:t>12</w:t>
+      </w:r>
     </w:p>
     <w:p>
       <w:pPr>
@@ -659,9 +718,9 @@
           <w:noProof/>
         </w:rPr>
         <w:drawing>
-          <wp:inline distT="0" distB="0" distL="0" distR="0" wp14:anchorId="66A08B6B" wp14:editId="5F317584">
-            <wp:extent cx="6265024" cy="5831457"/>
-            <wp:effectExtent l="0" t="0" r="2540" b="0"/>
+          <wp:inline distT="0" distB="0" distL="0" distR="0" wp14:anchorId="66A08B6B" wp14:editId="06B50D4C">
+            <wp:extent cx="7081284" cy="6591230"/>
+            <wp:effectExtent l="0" t="0" r="5715" b="635"/>
             <wp:docPr id="1" name="Picture 1"/>
             <wp:cNvGraphicFramePr>
               <a:graphicFrameLocks xmlns:a="http://schemas.openxmlformats.org/drawingml/2006/main" noChangeAspect="1"/>
@@ -676,7 +735,7 @@
                     </pic:cNvPicPr>
                   </pic:nvPicPr>
                   <pic:blipFill>
-                    <a:blip r:embed="rId5">
+                    <a:blip r:embed="rId8">
                       <a:extLst>
                         <a:ext uri="{28A0092B-C50C-407E-A947-70E740481C1C}">
                           <a14:useLocalDpi xmlns:a14="http://schemas.microsoft.com/office/drawing/2010/main" val="0"/>
@@ -690,7 +749,7 @@
                   <pic:spPr bwMode="auto">
                     <a:xfrm>
                       <a:off x="0" y="0"/>
-                      <a:ext cx="6272930" cy="5838816"/>
+                      <a:ext cx="7119201" cy="6626523"/>
                     </a:xfrm>
                     <a:prstGeom prst="rect">
                       <a:avLst/>
@@ -789,62 +848,2120 @@
         <w:t>ional</w:t>
       </w:r>
     </w:p>
-    <w:p/>
+    <w:p>
+      <w:pPr>
+        <w:rPr>
+          <w:rFonts w:ascii="Times New Roman" w:hAnsi="Times New Roman" w:cs="Times New Roman"/>
+          <w:b/>
+          <w:bCs/>
+          <w:sz w:val="40"/>
+          <w:szCs w:val="40"/>
+        </w:rPr>
+      </w:pPr>
+      <w:r>
+        <w:rPr>
+          <w:rFonts w:ascii="Times New Roman" w:hAnsi="Times New Roman" w:cs="Times New Roman"/>
+          <w:b/>
+          <w:bCs/>
+          <w:sz w:val="40"/>
+          <w:szCs w:val="40"/>
+        </w:rPr>
+        <w:lastRenderedPageBreak/>
+        <w:t xml:space="preserve">2. </w:t>
+      </w:r>
+      <w:r>
+        <w:rPr>
+          <w:rFonts w:ascii="Times New Roman" w:hAnsi="Times New Roman" w:cs="Times New Roman"/>
+          <w:b/>
+          <w:bCs/>
+          <w:sz w:val="40"/>
+          <w:szCs w:val="40"/>
+        </w:rPr>
+        <w:t>Descriere separata bloc</w:t>
+      </w:r>
+    </w:p>
     <w:p>
       <w:pPr>
         <w:pStyle w:val="ListParagraph"/>
         <w:numPr>
           <w:ilvl w:val="0"/>
-          <w:numId w:val="9"/>
+          <w:numId w:val="18"/>
         </w:numPr>
         <w:rPr>
           <w:rFonts w:ascii="Times New Roman" w:hAnsi="Times New Roman" w:cs="Times New Roman"/>
           <w:b/>
           <w:bCs/>
-          <w:sz w:val="40"/>
-          <w:szCs w:val="40"/>
-        </w:rPr>
-      </w:pPr>
-      <w:r>
-        <w:rPr>
-          <w:rFonts w:ascii="Times New Roman" w:hAnsi="Times New Roman" w:cs="Times New Roman"/>
-          <w:b/>
-          <w:bCs/>
-          <w:sz w:val="40"/>
-          <w:szCs w:val="40"/>
+          <w:sz w:val="36"/>
+          <w:szCs w:val="36"/>
+        </w:rPr>
+      </w:pPr>
+      <w:r>
+        <w:rPr>
+          <w:rFonts w:ascii="Times New Roman" w:hAnsi="Times New Roman" w:cs="Times New Roman"/>
+          <w:b/>
+          <w:bCs/>
+          <w:sz w:val="36"/>
+          <w:szCs w:val="36"/>
+        </w:rPr>
+        <w:t xml:space="preserve">Data Set </w:t>
+      </w:r>
+    </w:p>
+    <w:p>
+      <w:pPr>
+        <w:ind w:firstLine="360"/>
+        <w:rPr>
+          <w:rFonts w:ascii="Times New Roman" w:hAnsi="Times New Roman" w:cs="Times New Roman"/>
+          <w:sz w:val="36"/>
+          <w:szCs w:val="36"/>
+        </w:rPr>
+      </w:pPr>
+      <w:r>
+        <w:rPr>
+          <w:rFonts w:ascii="Times New Roman" w:hAnsi="Times New Roman" w:cs="Times New Roman"/>
+          <w:sz w:val="36"/>
+          <w:szCs w:val="36"/>
+        </w:rPr>
+        <w:t xml:space="preserve">Pentru </w:t>
+      </w:r>
+      <w:r>
+        <w:rPr>
+          <w:rFonts w:ascii="Times New Roman" w:hAnsi="Times New Roman" w:cs="Times New Roman"/>
+          <w:sz w:val="36"/>
+          <w:szCs w:val="36"/>
+        </w:rPr>
+        <w:t xml:space="preserve">setul de date se </w:t>
+      </w:r>
+      <w:r>
+        <w:rPr>
+          <w:rFonts w:ascii="Times New Roman" w:hAnsi="Times New Roman" w:cs="Times New Roman"/>
+          <w:sz w:val="36"/>
+          <w:szCs w:val="36"/>
+        </w:rPr>
+        <w:t>va folosi</w:t>
+      </w:r>
+      <w:r>
+        <w:rPr>
+          <w:rFonts w:ascii="Times New Roman" w:hAnsi="Times New Roman" w:cs="Times New Roman"/>
+          <w:sz w:val="36"/>
+          <w:szCs w:val="36"/>
+        </w:rPr>
+        <w:t xml:space="preserve"> </w:t>
+      </w:r>
+      <w:r>
+        <w:rPr>
+          <w:rFonts w:ascii="Times New Roman" w:hAnsi="Times New Roman" w:cs="Times New Roman"/>
+          <w:b/>
+          <w:bCs/>
+          <w:sz w:val="36"/>
+          <w:szCs w:val="36"/>
+        </w:rPr>
+        <w:t>Brown Corpus</w:t>
+      </w:r>
+      <w:r>
+        <w:rPr>
+          <w:rFonts w:ascii="Times New Roman" w:hAnsi="Times New Roman" w:cs="Times New Roman"/>
+          <w:sz w:val="36"/>
+          <w:szCs w:val="36"/>
+        </w:rPr>
+        <w:t xml:space="preserve">, </w:t>
+      </w:r>
+      <w:r>
+        <w:rPr>
+          <w:rFonts w:ascii="Times New Roman" w:hAnsi="Times New Roman" w:cs="Times New Roman"/>
+          <w:sz w:val="36"/>
+          <w:szCs w:val="36"/>
+        </w:rPr>
+        <w:t>o colectie de propozitii</w:t>
+      </w:r>
+      <w:r>
+        <w:rPr>
+          <w:rFonts w:ascii="Times New Roman" w:hAnsi="Times New Roman" w:cs="Times New Roman"/>
+          <w:sz w:val="36"/>
+          <w:szCs w:val="36"/>
+        </w:rPr>
+        <w:t xml:space="preserve"> </w:t>
+      </w:r>
+      <w:r>
+        <w:rPr>
+          <w:rFonts w:ascii="Times New Roman" w:hAnsi="Times New Roman" w:cs="Times New Roman"/>
+          <w:sz w:val="36"/>
+          <w:szCs w:val="36"/>
+        </w:rPr>
+        <w:t xml:space="preserve">si fraze </w:t>
+      </w:r>
+      <w:r>
+        <w:rPr>
+          <w:rFonts w:ascii="Times New Roman" w:hAnsi="Times New Roman" w:cs="Times New Roman"/>
+          <w:sz w:val="36"/>
+          <w:szCs w:val="36"/>
+        </w:rPr>
+        <w:t xml:space="preserve">in limba engleza </w:t>
+      </w:r>
+      <w:r>
+        <w:rPr>
+          <w:rFonts w:ascii="Times New Roman" w:hAnsi="Times New Roman" w:cs="Times New Roman"/>
+          <w:sz w:val="36"/>
+          <w:szCs w:val="36"/>
+        </w:rPr>
+        <w:t>colectate</w:t>
+      </w:r>
+      <w:r>
+        <w:rPr>
+          <w:rFonts w:ascii="Times New Roman" w:hAnsi="Times New Roman" w:cs="Times New Roman"/>
+          <w:sz w:val="36"/>
+          <w:szCs w:val="36"/>
+        </w:rPr>
+        <w:t xml:space="preserve"> si organizate</w:t>
+      </w:r>
+      <w:r>
+        <w:rPr>
+          <w:rFonts w:ascii="Times New Roman" w:hAnsi="Times New Roman" w:cs="Times New Roman"/>
+          <w:sz w:val="36"/>
+          <w:szCs w:val="36"/>
+        </w:rPr>
+        <w:t xml:space="preserve"> de </w:t>
+      </w:r>
+      <w:r>
+        <w:rPr>
+          <w:rFonts w:ascii="Times New Roman" w:hAnsi="Times New Roman" w:cs="Times New Roman"/>
+          <w:sz w:val="36"/>
+          <w:szCs w:val="36"/>
+        </w:rPr>
+        <w:t>W. N</w:t>
+      </w:r>
+      <w:r>
+        <w:rPr>
+          <w:rFonts w:ascii="Times New Roman" w:hAnsi="Times New Roman" w:cs="Times New Roman"/>
+          <w:sz w:val="36"/>
+          <w:szCs w:val="36"/>
+        </w:rPr>
+        <w:t>elson</w:t>
+      </w:r>
+      <w:r>
+        <w:rPr>
+          <w:rFonts w:ascii="Times New Roman" w:hAnsi="Times New Roman" w:cs="Times New Roman"/>
+          <w:sz w:val="36"/>
+          <w:szCs w:val="36"/>
+        </w:rPr>
+        <w:t xml:space="preserve"> Francis</w:t>
+      </w:r>
+      <w:r>
+        <w:rPr>
+          <w:rFonts w:ascii="Times New Roman" w:hAnsi="Times New Roman" w:cs="Times New Roman"/>
+          <w:sz w:val="36"/>
+          <w:szCs w:val="36"/>
+        </w:rPr>
+        <w:t xml:space="preserve"> &amp; </w:t>
+      </w:r>
+      <w:r>
+        <w:rPr>
+          <w:rFonts w:ascii="Times New Roman" w:hAnsi="Times New Roman" w:cs="Times New Roman"/>
+          <w:sz w:val="36"/>
+          <w:szCs w:val="36"/>
+        </w:rPr>
+        <w:t>H</w:t>
+      </w:r>
+      <w:r>
+        <w:rPr>
+          <w:rFonts w:ascii="Times New Roman" w:hAnsi="Times New Roman" w:cs="Times New Roman"/>
+          <w:sz w:val="36"/>
+          <w:szCs w:val="36"/>
+        </w:rPr>
+        <w:t>enry</w:t>
+      </w:r>
+      <w:r>
+        <w:rPr>
+          <w:rFonts w:ascii="Times New Roman" w:hAnsi="Times New Roman" w:cs="Times New Roman"/>
+          <w:sz w:val="36"/>
+          <w:szCs w:val="36"/>
+        </w:rPr>
+        <w:t xml:space="preserve"> Kucera</w:t>
+      </w:r>
+      <w:r>
+        <w:rPr>
+          <w:rFonts w:ascii="Times New Roman" w:hAnsi="Times New Roman" w:cs="Times New Roman"/>
+          <w:sz w:val="36"/>
+          <w:szCs w:val="36"/>
+        </w:rPr>
+        <w:t xml:space="preserve"> din departamentul lingvistic de la Universitatea Brown. </w:t>
+      </w:r>
+      <w:r>
+        <w:rPr>
+          <w:rFonts w:ascii="Times New Roman" w:hAnsi="Times New Roman" w:cs="Times New Roman"/>
+          <w:sz w:val="36"/>
+          <w:szCs w:val="36"/>
+        </w:rPr>
+        <w:t>Colectia a</w:t>
+      </w:r>
+      <w:r>
+        <w:rPr>
+          <w:rFonts w:ascii="Times New Roman" w:hAnsi="Times New Roman" w:cs="Times New Roman"/>
+          <w:sz w:val="36"/>
+          <w:szCs w:val="36"/>
+        </w:rPr>
+        <w:t>ce</w:t>
+      </w:r>
+      <w:r>
+        <w:rPr>
+          <w:rFonts w:ascii="Times New Roman" w:hAnsi="Times New Roman" w:cs="Times New Roman"/>
+          <w:sz w:val="36"/>
+          <w:szCs w:val="36"/>
+        </w:rPr>
+        <w:t>a</w:t>
+      </w:r>
+      <w:r>
+        <w:rPr>
+          <w:rFonts w:ascii="Times New Roman" w:hAnsi="Times New Roman" w:cs="Times New Roman"/>
+          <w:sz w:val="36"/>
+          <w:szCs w:val="36"/>
+        </w:rPr>
+        <w:t>sta are peste 1 milion de cuvinte (~</w:t>
+      </w:r>
+      <w:r>
+        <w:rPr>
+          <w:rFonts w:ascii="Times New Roman" w:hAnsi="Times New Roman" w:cs="Times New Roman"/>
+          <w:sz w:val="36"/>
+          <w:szCs w:val="36"/>
+        </w:rPr>
+        <w:t>1,014,312) in total si exact 500 de documente</w:t>
+      </w:r>
+      <w:r>
+        <w:rPr>
+          <w:rFonts w:ascii="Times New Roman" w:hAnsi="Times New Roman" w:cs="Times New Roman"/>
+          <w:sz w:val="36"/>
+          <w:szCs w:val="36"/>
+        </w:rPr>
+        <w:t xml:space="preserve">. </w:t>
+      </w:r>
+      <w:r>
+        <w:rPr>
+          <w:rFonts w:ascii="Times New Roman" w:hAnsi="Times New Roman" w:cs="Times New Roman"/>
+          <w:sz w:val="36"/>
+          <w:szCs w:val="36"/>
+        </w:rPr>
+        <w:t>Cele</w:t>
+      </w:r>
+      <w:r>
+        <w:rPr>
+          <w:rFonts w:ascii="Times New Roman" w:hAnsi="Times New Roman" w:cs="Times New Roman"/>
+          <w:sz w:val="36"/>
+          <w:szCs w:val="36"/>
+        </w:rPr>
+        <w:t xml:space="preserve"> 500 de documente sunt impartite in 2 mari categorii, prima </w:t>
+      </w:r>
+      <w:r>
+        <w:rPr>
+          <w:rFonts w:ascii="Times New Roman" w:hAnsi="Times New Roman" w:cs="Times New Roman"/>
+          <w:sz w:val="36"/>
+          <w:szCs w:val="36"/>
+        </w:rPr>
+        <w:t xml:space="preserve">categorie </w:t>
+      </w:r>
+      <w:r>
+        <w:rPr>
+          <w:rFonts w:ascii="Times New Roman" w:hAnsi="Times New Roman" w:cs="Times New Roman"/>
+          <w:sz w:val="36"/>
+          <w:szCs w:val="36"/>
+        </w:rPr>
+        <w:t xml:space="preserve">fiind </w:t>
+      </w:r>
+      <w:r>
+        <w:rPr>
+          <w:rFonts w:ascii="Times New Roman" w:hAnsi="Times New Roman" w:cs="Times New Roman"/>
+          <w:sz w:val="36"/>
+          <w:szCs w:val="36"/>
+        </w:rPr>
+        <w:t xml:space="preserve">proza informativa </w:t>
+      </w:r>
+      <w:r>
+        <w:rPr>
+          <w:rFonts w:ascii="Times New Roman" w:hAnsi="Times New Roman" w:cs="Times New Roman"/>
+          <w:sz w:val="36"/>
+          <w:szCs w:val="36"/>
+        </w:rPr>
+        <w:t>cu urmatoarele sub-categorii</w:t>
+      </w:r>
+      <w:r>
+        <w:rPr>
+          <w:rFonts w:ascii="Times New Roman" w:hAnsi="Times New Roman" w:cs="Times New Roman"/>
+          <w:sz w:val="36"/>
+          <w:szCs w:val="36"/>
+        </w:rPr>
+        <w:t>:</w:t>
+      </w:r>
+      <w:r>
+        <w:rPr>
+          <w:rFonts w:ascii="Times New Roman" w:hAnsi="Times New Roman" w:cs="Times New Roman"/>
+          <w:sz w:val="36"/>
+          <w:szCs w:val="36"/>
+        </w:rPr>
+        <w:t xml:space="preserve"> </w:t>
+      </w:r>
+    </w:p>
+    <w:p>
+      <w:pPr>
+        <w:ind w:left="360"/>
+        <w:rPr>
+          <w:rFonts w:ascii="Times New Roman" w:hAnsi="Times New Roman" w:cs="Times New Roman"/>
+          <w:sz w:val="36"/>
+          <w:szCs w:val="36"/>
+        </w:rPr>
+      </w:pPr>
+      <w:r>
+        <w:rPr>
+          <w:rFonts w:ascii="Times New Roman" w:hAnsi="Times New Roman" w:cs="Times New Roman"/>
+          <w:sz w:val="36"/>
+          <w:szCs w:val="36"/>
+        </w:rPr>
+        <w:t>A.</w:t>
+      </w:r>
+      <w:r>
+        <w:rPr>
+          <w:rFonts w:ascii="Times New Roman" w:hAnsi="Times New Roman" w:cs="Times New Roman"/>
+          <w:sz w:val="36"/>
+          <w:szCs w:val="36"/>
+        </w:rPr>
+        <w:t>Presă: Reportaje – 44 documente</w:t>
+      </w:r>
+    </w:p>
+    <w:p>
+      <w:pPr>
+        <w:ind w:firstLine="360"/>
+        <w:rPr>
+          <w:rFonts w:ascii="Times New Roman" w:hAnsi="Times New Roman" w:cs="Times New Roman"/>
+          <w:sz w:val="36"/>
+          <w:szCs w:val="36"/>
+        </w:rPr>
+      </w:pPr>
+      <w:r>
+        <w:rPr>
+          <w:rFonts w:ascii="Times New Roman" w:hAnsi="Times New Roman" w:cs="Times New Roman"/>
+          <w:sz w:val="36"/>
+          <w:szCs w:val="36"/>
+        </w:rPr>
+        <w:t>B.</w:t>
+      </w:r>
+      <w:r>
+        <w:rPr>
+          <w:rFonts w:ascii="Times New Roman" w:hAnsi="Times New Roman" w:cs="Times New Roman"/>
+          <w:sz w:val="36"/>
+          <w:szCs w:val="36"/>
+        </w:rPr>
+        <w:t>Presă</w:t>
+      </w:r>
+      <w:r>
+        <w:rPr>
+          <w:rFonts w:ascii="Times New Roman" w:hAnsi="Times New Roman" w:cs="Times New Roman"/>
+          <w:sz w:val="36"/>
+          <w:szCs w:val="36"/>
+        </w:rPr>
+        <w:t>: Editorial – 27 documente</w:t>
+      </w:r>
+    </w:p>
+    <w:p>
+      <w:pPr>
+        <w:ind w:left="360"/>
+        <w:rPr>
+          <w:rFonts w:ascii="Times New Roman" w:hAnsi="Times New Roman" w:cs="Times New Roman"/>
+          <w:sz w:val="36"/>
+          <w:szCs w:val="36"/>
+        </w:rPr>
+      </w:pPr>
+      <w:r>
+        <w:rPr>
+          <w:rFonts w:ascii="Times New Roman" w:hAnsi="Times New Roman" w:cs="Times New Roman"/>
+          <w:sz w:val="36"/>
+          <w:szCs w:val="36"/>
+        </w:rPr>
+        <w:t>C.</w:t>
+      </w:r>
+      <w:r>
+        <w:rPr>
+          <w:rFonts w:ascii="Times New Roman" w:hAnsi="Times New Roman" w:cs="Times New Roman"/>
+          <w:sz w:val="36"/>
+          <w:szCs w:val="36"/>
+        </w:rPr>
+        <w:t>Presă</w:t>
+      </w:r>
+      <w:r>
+        <w:rPr>
+          <w:rFonts w:ascii="Times New Roman" w:hAnsi="Times New Roman" w:cs="Times New Roman"/>
+          <w:sz w:val="36"/>
+          <w:szCs w:val="36"/>
+        </w:rPr>
+        <w:t>: Recenzii (teatru, carti, muzica, dans) – 17 documente</w:t>
+      </w:r>
+    </w:p>
+    <w:p>
+      <w:pPr>
+        <w:ind w:left="360"/>
+        <w:rPr>
+          <w:rFonts w:ascii="Times New Roman" w:hAnsi="Times New Roman" w:cs="Times New Roman"/>
+          <w:sz w:val="36"/>
+          <w:szCs w:val="36"/>
+        </w:rPr>
+      </w:pPr>
+      <w:r>
+        <w:rPr>
+          <w:rFonts w:ascii="Times New Roman" w:hAnsi="Times New Roman" w:cs="Times New Roman"/>
+          <w:sz w:val="36"/>
+          <w:szCs w:val="36"/>
+        </w:rPr>
+        <w:t>D.</w:t>
+      </w:r>
+      <w:r>
+        <w:rPr>
+          <w:rFonts w:ascii="Times New Roman" w:hAnsi="Times New Roman" w:cs="Times New Roman"/>
+          <w:sz w:val="36"/>
+          <w:szCs w:val="36"/>
+        </w:rPr>
+        <w:t>Religie – 17 documente</w:t>
+      </w:r>
+    </w:p>
+    <w:p>
+      <w:pPr>
+        <w:ind w:left="360"/>
+        <w:rPr>
+          <w:rFonts w:ascii="Times New Roman" w:hAnsi="Times New Roman" w:cs="Times New Roman"/>
+          <w:sz w:val="36"/>
+          <w:szCs w:val="36"/>
+        </w:rPr>
+      </w:pPr>
+      <w:r>
+        <w:rPr>
+          <w:rFonts w:ascii="Times New Roman" w:hAnsi="Times New Roman" w:cs="Times New Roman"/>
+          <w:sz w:val="36"/>
+          <w:szCs w:val="36"/>
+        </w:rPr>
+        <w:t>E.</w:t>
+      </w:r>
+      <w:r>
+        <w:rPr>
+          <w:rFonts w:ascii="Times New Roman" w:hAnsi="Times New Roman" w:cs="Times New Roman"/>
+          <w:sz w:val="36"/>
+          <w:szCs w:val="36"/>
+        </w:rPr>
+        <w:t>Skill-uri si hobby-uri – 36 documente</w:t>
+      </w:r>
+    </w:p>
+    <w:p>
+      <w:pPr>
+        <w:ind w:left="360"/>
+        <w:rPr>
+          <w:rFonts w:ascii="Times New Roman" w:hAnsi="Times New Roman" w:cs="Times New Roman"/>
+          <w:sz w:val="36"/>
+          <w:szCs w:val="36"/>
+        </w:rPr>
+      </w:pPr>
+      <w:r>
+        <w:rPr>
+          <w:rFonts w:ascii="Times New Roman" w:hAnsi="Times New Roman" w:cs="Times New Roman"/>
+          <w:sz w:val="36"/>
+          <w:szCs w:val="36"/>
+        </w:rPr>
+        <w:t>F.</w:t>
+      </w:r>
+      <w:r>
+        <w:rPr>
+          <w:rFonts w:ascii="Times New Roman" w:hAnsi="Times New Roman" w:cs="Times New Roman"/>
+          <w:sz w:val="36"/>
+          <w:szCs w:val="36"/>
+        </w:rPr>
+        <w:t>Folclor popular – 48 documente</w:t>
+      </w:r>
+    </w:p>
+    <w:p>
+      <w:pPr>
+        <w:ind w:left="360"/>
+        <w:rPr>
+          <w:rFonts w:ascii="Times New Roman" w:hAnsi="Times New Roman" w:cs="Times New Roman"/>
+          <w:sz w:val="36"/>
+          <w:szCs w:val="36"/>
+        </w:rPr>
+      </w:pPr>
+      <w:r>
+        <w:rPr>
+          <w:rFonts w:ascii="Times New Roman" w:hAnsi="Times New Roman" w:cs="Times New Roman"/>
+          <w:sz w:val="36"/>
+          <w:szCs w:val="36"/>
+        </w:rPr>
+        <w:t>G.</w:t>
+      </w:r>
+      <w:r>
+        <w:rPr>
+          <w:rFonts w:ascii="Times New Roman" w:hAnsi="Times New Roman" w:cs="Times New Roman"/>
+          <w:sz w:val="36"/>
+          <w:szCs w:val="36"/>
+        </w:rPr>
+        <w:t xml:space="preserve">Scrisori, </w:t>
+      </w:r>
+      <w:r>
+        <w:rPr>
+          <w:rFonts w:ascii="Times New Roman" w:hAnsi="Times New Roman" w:cs="Times New Roman"/>
+          <w:sz w:val="36"/>
+          <w:szCs w:val="36"/>
+        </w:rPr>
+        <w:t>bibliografi</w:t>
+      </w:r>
+      <w:r>
+        <w:rPr>
+          <w:rFonts w:ascii="Times New Roman" w:hAnsi="Times New Roman" w:cs="Times New Roman"/>
+          <w:sz w:val="36"/>
+          <w:szCs w:val="36"/>
+        </w:rPr>
+        <w:t>i, biografii – 75 documente</w:t>
+      </w:r>
+    </w:p>
+    <w:p>
+      <w:pPr>
+        <w:ind w:left="360"/>
+        <w:rPr>
+          <w:rFonts w:ascii="Times New Roman" w:hAnsi="Times New Roman" w:cs="Times New Roman"/>
+          <w:sz w:val="36"/>
+          <w:szCs w:val="36"/>
+        </w:rPr>
+      </w:pPr>
+      <w:r>
+        <w:rPr>
+          <w:rFonts w:ascii="Times New Roman" w:hAnsi="Times New Roman" w:cs="Times New Roman"/>
+          <w:sz w:val="36"/>
+          <w:szCs w:val="36"/>
+        </w:rPr>
+        <w:t>H.</w:t>
+      </w:r>
+      <w:r>
+        <w:rPr>
+          <w:rFonts w:ascii="Times New Roman" w:hAnsi="Times New Roman" w:cs="Times New Roman"/>
+          <w:sz w:val="36"/>
+          <w:szCs w:val="36"/>
+        </w:rPr>
+        <w:t>Diverse – 30 documente</w:t>
+      </w:r>
+    </w:p>
+    <w:p>
+      <w:pPr>
+        <w:ind w:left="360"/>
+        <w:rPr>
+          <w:rFonts w:ascii="Times New Roman" w:hAnsi="Times New Roman" w:cs="Times New Roman"/>
+          <w:sz w:val="36"/>
+          <w:szCs w:val="36"/>
+        </w:rPr>
+      </w:pPr>
+      <w:r>
+        <w:rPr>
+          <w:rFonts w:ascii="Times New Roman" w:hAnsi="Times New Roman" w:cs="Times New Roman"/>
+          <w:sz w:val="36"/>
+          <w:szCs w:val="36"/>
+        </w:rPr>
+        <w:t>J.</w:t>
+      </w:r>
+      <w:r>
+        <w:rPr>
+          <w:rFonts w:ascii="Times New Roman" w:hAnsi="Times New Roman" w:cs="Times New Roman"/>
+          <w:sz w:val="36"/>
+          <w:szCs w:val="36"/>
+        </w:rPr>
+        <w:t>Articole de stiinta</w:t>
+      </w:r>
+      <w:r>
+        <w:rPr>
+          <w:rFonts w:ascii="Times New Roman" w:hAnsi="Times New Roman" w:cs="Times New Roman"/>
+          <w:sz w:val="36"/>
+          <w:szCs w:val="36"/>
+        </w:rPr>
+        <w:t xml:space="preserve"> – 80 documente</w:t>
+      </w:r>
+    </w:p>
+    <w:p>
+      <w:pPr>
+        <w:ind w:left="360"/>
+        <w:rPr>
+          <w:rFonts w:ascii="Times New Roman" w:hAnsi="Times New Roman" w:cs="Times New Roman"/>
+          <w:sz w:val="36"/>
+          <w:szCs w:val="36"/>
+        </w:rPr>
+      </w:pPr>
+      <w:r>
+        <w:rPr>
+          <w:rFonts w:ascii="Times New Roman" w:hAnsi="Times New Roman" w:cs="Times New Roman"/>
+          <w:sz w:val="36"/>
+          <w:szCs w:val="36"/>
+        </w:rPr>
+        <w:t>TOTAL – 374 documente</w:t>
+      </w:r>
+    </w:p>
+    <w:p>
+      <w:pPr>
+        <w:rPr>
+          <w:rFonts w:ascii="Times New Roman" w:hAnsi="Times New Roman" w:cs="Times New Roman"/>
+          <w:sz w:val="36"/>
+          <w:szCs w:val="36"/>
+        </w:rPr>
+      </w:pPr>
+      <w:r>
+        <w:rPr>
+          <w:rFonts w:ascii="Times New Roman" w:hAnsi="Times New Roman" w:cs="Times New Roman"/>
+          <w:sz w:val="36"/>
+          <w:szCs w:val="36"/>
+        </w:rPr>
+        <w:t>i</w:t>
+      </w:r>
+      <w:r>
+        <w:rPr>
+          <w:rFonts w:ascii="Times New Roman" w:hAnsi="Times New Roman" w:cs="Times New Roman"/>
+          <w:sz w:val="36"/>
+          <w:szCs w:val="36"/>
+        </w:rPr>
+        <w:t>ar a doua categorie fiind proza</w:t>
+      </w:r>
+      <w:r>
+        <w:rPr>
+          <w:rFonts w:ascii="Times New Roman" w:hAnsi="Times New Roman" w:cs="Times New Roman"/>
+          <w:sz w:val="36"/>
+          <w:szCs w:val="36"/>
+        </w:rPr>
+        <w:t xml:space="preserve"> imaginativa cu urmatoarele sub-c</w:t>
+      </w:r>
+      <w:r>
+        <w:rPr>
+          <w:rFonts w:ascii="Times New Roman" w:hAnsi="Times New Roman" w:cs="Times New Roman"/>
+          <w:sz w:val="36"/>
+          <w:szCs w:val="36"/>
+        </w:rPr>
+        <w:t xml:space="preserve">ategorii: </w:t>
+      </w:r>
+    </w:p>
+    <w:p>
+      <w:pPr>
+        <w:ind w:left="360"/>
+        <w:rPr>
+          <w:rFonts w:ascii="Times New Roman" w:hAnsi="Times New Roman" w:cs="Times New Roman"/>
+          <w:sz w:val="36"/>
+          <w:szCs w:val="36"/>
+        </w:rPr>
+      </w:pPr>
+      <w:r>
+        <w:rPr>
+          <w:rFonts w:ascii="Times New Roman" w:hAnsi="Times New Roman" w:cs="Times New Roman"/>
+          <w:sz w:val="36"/>
+          <w:szCs w:val="36"/>
+        </w:rPr>
+        <w:t>K.Fictiune generala – 29 documente</w:t>
+      </w:r>
+    </w:p>
+    <w:p>
+      <w:pPr>
+        <w:ind w:left="360"/>
+        <w:rPr>
+          <w:rFonts w:ascii="Times New Roman" w:hAnsi="Times New Roman" w:cs="Times New Roman"/>
+          <w:sz w:val="36"/>
+          <w:szCs w:val="36"/>
+        </w:rPr>
+      </w:pPr>
+      <w:r>
+        <w:rPr>
+          <w:rFonts w:ascii="Times New Roman" w:hAnsi="Times New Roman" w:cs="Times New Roman"/>
+          <w:sz w:val="36"/>
+          <w:szCs w:val="36"/>
+        </w:rPr>
+        <w:t>L.</w:t>
+      </w:r>
+      <w:r>
+        <w:rPr>
+          <w:rFonts w:ascii="Times New Roman" w:hAnsi="Times New Roman" w:cs="Times New Roman"/>
+          <w:sz w:val="36"/>
+          <w:szCs w:val="36"/>
+        </w:rPr>
+        <w:t xml:space="preserve">Mister și ficțiune </w:t>
+      </w:r>
+      <w:r>
+        <w:rPr>
+          <w:rFonts w:ascii="Times New Roman" w:hAnsi="Times New Roman" w:cs="Times New Roman"/>
+          <w:sz w:val="36"/>
+          <w:szCs w:val="36"/>
+        </w:rPr>
+        <w:t>detectiva – 24 documente</w:t>
+      </w:r>
+    </w:p>
+    <w:p>
+      <w:pPr>
+        <w:ind w:left="360"/>
+        <w:rPr>
+          <w:rFonts w:ascii="Times New Roman" w:hAnsi="Times New Roman" w:cs="Times New Roman"/>
+          <w:sz w:val="36"/>
+          <w:szCs w:val="36"/>
+        </w:rPr>
+      </w:pPr>
+      <w:r>
+        <w:rPr>
+          <w:rFonts w:ascii="Times New Roman" w:hAnsi="Times New Roman" w:cs="Times New Roman"/>
+          <w:sz w:val="36"/>
+          <w:szCs w:val="36"/>
+        </w:rPr>
+        <w:t>M.O</w:t>
+      </w:r>
+      <w:r>
+        <w:rPr>
+          <w:rFonts w:ascii="Times New Roman" w:hAnsi="Times New Roman" w:cs="Times New Roman"/>
+          <w:sz w:val="36"/>
+          <w:szCs w:val="36"/>
+        </w:rPr>
+        <w:t>per</w:t>
+      </w:r>
+      <w:r>
+        <w:rPr>
+          <w:rFonts w:ascii="Times New Roman" w:hAnsi="Times New Roman" w:cs="Times New Roman"/>
+          <w:sz w:val="36"/>
+          <w:szCs w:val="36"/>
+        </w:rPr>
+        <w:t>e</w:t>
+      </w:r>
+      <w:r>
+        <w:rPr>
+          <w:rFonts w:ascii="Times New Roman" w:hAnsi="Times New Roman" w:cs="Times New Roman"/>
+          <w:sz w:val="36"/>
+          <w:szCs w:val="36"/>
+        </w:rPr>
+        <w:t xml:space="preserve"> științifico-fantastic</w:t>
+      </w:r>
+      <w:r>
+        <w:rPr>
+          <w:rFonts w:ascii="Times New Roman" w:hAnsi="Times New Roman" w:cs="Times New Roman"/>
+          <w:sz w:val="36"/>
+          <w:szCs w:val="36"/>
+        </w:rPr>
+        <w:t>e – 6 documente</w:t>
+      </w:r>
+    </w:p>
+    <w:p>
+      <w:pPr>
+        <w:ind w:left="360"/>
+        <w:rPr>
+          <w:rFonts w:ascii="Times New Roman" w:hAnsi="Times New Roman" w:cs="Times New Roman"/>
+          <w:sz w:val="36"/>
+          <w:szCs w:val="36"/>
+        </w:rPr>
+      </w:pPr>
+      <w:r>
+        <w:rPr>
+          <w:rFonts w:ascii="Times New Roman" w:hAnsi="Times New Roman" w:cs="Times New Roman"/>
+          <w:sz w:val="36"/>
+          <w:szCs w:val="36"/>
+        </w:rPr>
+        <w:t>N.</w:t>
+      </w:r>
+      <w:r>
+        <w:rPr>
+          <w:rFonts w:ascii="Times New Roman" w:hAnsi="Times New Roman" w:cs="Times New Roman"/>
+          <w:sz w:val="36"/>
+          <w:szCs w:val="36"/>
+        </w:rPr>
+        <w:t xml:space="preserve">Aventura și ficțiunea </w:t>
+      </w:r>
+      <w:r>
+        <w:rPr>
+          <w:rFonts w:ascii="Times New Roman" w:hAnsi="Times New Roman" w:cs="Times New Roman"/>
+          <w:sz w:val="36"/>
+          <w:szCs w:val="36"/>
+        </w:rPr>
+        <w:t>western – 29 documente</w:t>
+      </w:r>
+    </w:p>
+    <w:p>
+      <w:pPr>
+        <w:ind w:left="360"/>
+        <w:rPr>
+          <w:rFonts w:ascii="Times New Roman" w:hAnsi="Times New Roman" w:cs="Times New Roman"/>
+          <w:sz w:val="36"/>
+          <w:szCs w:val="36"/>
+        </w:rPr>
+      </w:pPr>
+      <w:r>
+        <w:rPr>
+          <w:rFonts w:ascii="Times New Roman" w:hAnsi="Times New Roman" w:cs="Times New Roman"/>
+          <w:sz w:val="36"/>
+          <w:szCs w:val="36"/>
         </w:rPr>
         <w:lastRenderedPageBreak/>
-        <w:t>Descriere separata bloc</w:t>
-      </w:r>
+        <w:t>P.</w:t>
+      </w:r>
+      <w:r>
+        <w:rPr>
+          <w:rFonts w:ascii="Times New Roman" w:hAnsi="Times New Roman" w:cs="Times New Roman"/>
+          <w:sz w:val="36"/>
+          <w:szCs w:val="36"/>
+        </w:rPr>
+        <w:t>Povest</w:t>
+      </w:r>
+      <w:r>
+        <w:rPr>
+          <w:rFonts w:ascii="Times New Roman" w:hAnsi="Times New Roman" w:cs="Times New Roman"/>
+          <w:sz w:val="36"/>
+          <w:szCs w:val="36"/>
+        </w:rPr>
+        <w:t>i</w:t>
+      </w:r>
+      <w:r>
+        <w:rPr>
+          <w:rFonts w:ascii="Times New Roman" w:hAnsi="Times New Roman" w:cs="Times New Roman"/>
+          <w:sz w:val="36"/>
+          <w:szCs w:val="36"/>
+        </w:rPr>
+        <w:t xml:space="preserve"> romantic</w:t>
+      </w:r>
+      <w:r>
+        <w:rPr>
+          <w:rFonts w:ascii="Times New Roman" w:hAnsi="Times New Roman" w:cs="Times New Roman"/>
+          <w:sz w:val="36"/>
+          <w:szCs w:val="36"/>
+        </w:rPr>
+        <w:t>e</w:t>
+      </w:r>
+      <w:r>
+        <w:rPr>
+          <w:rFonts w:ascii="Times New Roman" w:hAnsi="Times New Roman" w:cs="Times New Roman"/>
+          <w:sz w:val="36"/>
+          <w:szCs w:val="36"/>
+        </w:rPr>
+        <w:t xml:space="preserve"> și de dragoste</w:t>
+      </w:r>
+      <w:r>
+        <w:rPr>
+          <w:rFonts w:ascii="Times New Roman" w:hAnsi="Times New Roman" w:cs="Times New Roman"/>
+          <w:sz w:val="36"/>
+          <w:szCs w:val="36"/>
+        </w:rPr>
+        <w:t xml:space="preserve"> – 29 documente</w:t>
+      </w:r>
+    </w:p>
+    <w:p>
+      <w:pPr>
+        <w:ind w:left="360"/>
+        <w:rPr>
+          <w:rFonts w:ascii="Times New Roman" w:hAnsi="Times New Roman" w:cs="Times New Roman"/>
+          <w:sz w:val="36"/>
+          <w:szCs w:val="36"/>
+        </w:rPr>
+      </w:pPr>
+      <w:r>
+        <w:rPr>
+          <w:rFonts w:ascii="Times New Roman" w:hAnsi="Times New Roman" w:cs="Times New Roman"/>
+          <w:sz w:val="36"/>
+          <w:szCs w:val="36"/>
+        </w:rPr>
+        <w:t>R.Umor – 9 documente</w:t>
+      </w:r>
+    </w:p>
+    <w:p>
+      <w:pPr>
+        <w:ind w:left="360"/>
+        <w:rPr>
+          <w:rFonts w:ascii="Times New Roman" w:hAnsi="Times New Roman" w:cs="Times New Roman"/>
+          <w:sz w:val="36"/>
+          <w:szCs w:val="36"/>
+        </w:rPr>
+      </w:pPr>
+      <w:r>
+        <w:rPr>
+          <w:rFonts w:ascii="Times New Roman" w:hAnsi="Times New Roman" w:cs="Times New Roman"/>
+          <w:sz w:val="36"/>
+          <w:szCs w:val="36"/>
+        </w:rPr>
+        <w:t>TOTAL – 126 documente</w:t>
+      </w:r>
+    </w:p>
+    <w:p>
+      <w:pPr>
+        <w:ind w:left="360"/>
+        <w:rPr>
+          <w:rFonts w:ascii="Times New Roman" w:hAnsi="Times New Roman" w:cs="Times New Roman"/>
+          <w:sz w:val="36"/>
+          <w:szCs w:val="36"/>
+        </w:rPr>
+      </w:pPr>
+    </w:p>
+    <w:p>
+      <w:pPr>
+        <w:ind w:firstLine="360"/>
+        <w:rPr>
+          <w:rFonts w:ascii="Times New Roman" w:hAnsi="Times New Roman" w:cs="Times New Roman"/>
+          <w:sz w:val="36"/>
+          <w:szCs w:val="36"/>
+        </w:rPr>
+      </w:pPr>
+      <w:r>
+        <w:rPr>
+          <w:rFonts w:ascii="Times New Roman" w:hAnsi="Times New Roman" w:cs="Times New Roman"/>
+          <w:sz w:val="36"/>
+          <w:szCs w:val="36"/>
+        </w:rPr>
+        <w:t>Fiecare document are peste 2000 de cuvinte iar pentru fiecare cuvant se adauga si eticheta cu partea de vorbire</w:t>
+      </w:r>
+      <w:r>
+        <w:rPr>
+          <w:rFonts w:ascii="Times New Roman" w:hAnsi="Times New Roman" w:cs="Times New Roman"/>
+          <w:sz w:val="36"/>
+          <w:szCs w:val="36"/>
+        </w:rPr>
+        <w:t xml:space="preserve"> aferenta acestuia, </w:t>
+      </w:r>
+      <w:r>
+        <w:rPr>
+          <w:rFonts w:ascii="Times New Roman" w:hAnsi="Times New Roman" w:cs="Times New Roman"/>
+          <w:sz w:val="36"/>
+          <w:szCs w:val="36"/>
+        </w:rPr>
+        <w:t>sub</w:t>
+      </w:r>
+      <w:r>
+        <w:rPr>
+          <w:rFonts w:ascii="Times New Roman" w:hAnsi="Times New Roman" w:cs="Times New Roman"/>
+          <w:sz w:val="36"/>
+          <w:szCs w:val="36"/>
+        </w:rPr>
+        <w:t xml:space="preserve"> forma “cuvant/tag”</w:t>
+      </w:r>
+      <w:r>
+        <w:rPr>
+          <w:rFonts w:ascii="Times New Roman" w:hAnsi="Times New Roman" w:cs="Times New Roman"/>
+          <w:sz w:val="36"/>
+          <w:szCs w:val="36"/>
+        </w:rPr>
+        <w:t>.</w:t>
+      </w:r>
+    </w:p>
+    <w:p>
+      <w:pPr>
+        <w:ind w:firstLine="360"/>
+        <w:rPr>
+          <w:rFonts w:ascii="Times New Roman" w:hAnsi="Times New Roman" w:cs="Times New Roman"/>
+          <w:i/>
+          <w:iCs/>
+          <w:sz w:val="36"/>
+          <w:szCs w:val="36"/>
+        </w:rPr>
+      </w:pPr>
+      <w:r>
+        <w:rPr>
+          <w:rFonts w:ascii="Times New Roman" w:hAnsi="Times New Roman" w:cs="Times New Roman"/>
+          <w:sz w:val="36"/>
+          <w:szCs w:val="36"/>
+        </w:rPr>
+        <w:t>ex.</w:t>
+      </w:r>
+      <w:r>
+        <w:rPr>
+          <w:rFonts w:ascii="Times New Roman" w:hAnsi="Times New Roman" w:cs="Times New Roman"/>
+          <w:sz w:val="36"/>
+          <w:szCs w:val="36"/>
+        </w:rPr>
+        <w:t xml:space="preserve"> </w:t>
+      </w:r>
+      <w:r>
+        <w:rPr>
+          <w:rFonts w:ascii="Times New Roman" w:hAnsi="Times New Roman" w:cs="Times New Roman"/>
+          <w:sz w:val="36"/>
+          <w:szCs w:val="36"/>
+        </w:rPr>
+        <w:t xml:space="preserve"> </w:t>
+      </w:r>
+      <w:r>
+        <w:rPr>
+          <w:rFonts w:ascii="Times New Roman" w:hAnsi="Times New Roman" w:cs="Times New Roman"/>
+          <w:i/>
+          <w:iCs/>
+          <w:sz w:val="36"/>
+          <w:szCs w:val="36"/>
+        </w:rPr>
+        <w:t>Mr./np Remarque's/np$ conception/nn of/in this/dt novel/nn was/bedz sound/jj and/cc perhaps/rb even/rb noble/jj ./.</w:t>
+      </w:r>
+      <w:r>
+        <w:rPr>
+          <w:rFonts w:ascii="Times New Roman" w:hAnsi="Times New Roman" w:cs="Times New Roman"/>
+          <w:i/>
+          <w:iCs/>
+          <w:sz w:val="36"/>
+          <w:szCs w:val="36"/>
+        </w:rPr>
+        <w:t xml:space="preserve"> </w:t>
+      </w:r>
+    </w:p>
+    <w:p>
+      <w:pPr>
+        <w:ind w:firstLine="360"/>
+        <w:rPr>
+          <w:rFonts w:ascii="Times New Roman" w:hAnsi="Times New Roman" w:cs="Times New Roman"/>
+          <w:sz w:val="36"/>
+          <w:szCs w:val="36"/>
+        </w:rPr>
+      </w:pPr>
+      <w:r>
+        <w:rPr>
+          <w:rFonts w:ascii="Times New Roman" w:hAnsi="Times New Roman" w:cs="Times New Roman"/>
+          <w:sz w:val="36"/>
+          <w:szCs w:val="36"/>
+        </w:rPr>
+        <w:t xml:space="preserve">Exista peste 100 de taguri (~103) individuale in Brown Corpus, multe fiind derivate de la forma </w:t>
+      </w:r>
+      <w:r>
+        <w:rPr>
+          <w:rFonts w:ascii="Times New Roman" w:hAnsi="Times New Roman" w:cs="Times New Roman"/>
+          <w:sz w:val="36"/>
+          <w:szCs w:val="36"/>
+        </w:rPr>
+        <w:t>de baza</w:t>
+      </w:r>
+      <w:r>
+        <w:rPr>
+          <w:rFonts w:ascii="Times New Roman" w:hAnsi="Times New Roman" w:cs="Times New Roman"/>
+          <w:sz w:val="36"/>
+          <w:szCs w:val="36"/>
+        </w:rPr>
+        <w:t xml:space="preserve"> a partii de vorbire, de exemplu tagul </w:t>
+      </w:r>
+      <w:r>
+        <w:rPr>
+          <w:rFonts w:ascii="Times New Roman" w:hAnsi="Times New Roman" w:cs="Times New Roman"/>
+          <w:i/>
+          <w:iCs/>
+          <w:sz w:val="36"/>
+          <w:szCs w:val="36"/>
+        </w:rPr>
+        <w:t>np$</w:t>
+      </w:r>
+      <w:r>
+        <w:rPr>
+          <w:rFonts w:ascii="Times New Roman" w:hAnsi="Times New Roman" w:cs="Times New Roman"/>
+          <w:i/>
+          <w:iCs/>
+          <w:sz w:val="36"/>
+          <w:szCs w:val="36"/>
+        </w:rPr>
+        <w:t xml:space="preserve"> </w:t>
+      </w:r>
+      <w:r>
+        <w:rPr>
+          <w:rFonts w:ascii="Times New Roman" w:hAnsi="Times New Roman" w:cs="Times New Roman"/>
+          <w:sz w:val="36"/>
+          <w:szCs w:val="36"/>
+        </w:rPr>
+        <w:t xml:space="preserve">este substantiv </w:t>
+      </w:r>
+      <w:r>
+        <w:rPr>
+          <w:rFonts w:ascii="Times New Roman" w:hAnsi="Times New Roman" w:cs="Times New Roman"/>
+          <w:sz w:val="36"/>
+          <w:szCs w:val="36"/>
+        </w:rPr>
+        <w:t>propriu</w:t>
+      </w:r>
+      <w:r>
+        <w:rPr>
+          <w:rFonts w:ascii="Times New Roman" w:hAnsi="Times New Roman" w:cs="Times New Roman"/>
+          <w:sz w:val="36"/>
+          <w:szCs w:val="36"/>
+        </w:rPr>
+        <w:t>-zis</w:t>
+      </w:r>
+      <w:r>
+        <w:rPr>
+          <w:rFonts w:ascii="Times New Roman" w:hAnsi="Times New Roman" w:cs="Times New Roman"/>
+          <w:sz w:val="36"/>
+          <w:szCs w:val="36"/>
+        </w:rPr>
+        <w:t xml:space="preserve"> </w:t>
+      </w:r>
+      <w:r>
+        <w:rPr>
+          <w:rFonts w:ascii="Times New Roman" w:hAnsi="Times New Roman" w:cs="Times New Roman"/>
+          <w:sz w:val="36"/>
+          <w:szCs w:val="36"/>
+        </w:rPr>
+        <w:t>posesiv la singula</w:t>
+      </w:r>
+      <w:r>
+        <w:rPr>
+          <w:rFonts w:ascii="Times New Roman" w:hAnsi="Times New Roman" w:cs="Times New Roman"/>
+          <w:sz w:val="36"/>
+          <w:szCs w:val="36"/>
+        </w:rPr>
+        <w:t>r</w:t>
+      </w:r>
+      <w:r>
+        <w:rPr>
+          <w:rFonts w:ascii="Times New Roman" w:hAnsi="Times New Roman" w:cs="Times New Roman"/>
+          <w:sz w:val="36"/>
+          <w:szCs w:val="36"/>
+        </w:rPr>
+        <w:t>, fiind</w:t>
+      </w:r>
+      <w:r>
+        <w:rPr>
+          <w:rFonts w:ascii="Times New Roman" w:hAnsi="Times New Roman" w:cs="Times New Roman"/>
+          <w:sz w:val="36"/>
+          <w:szCs w:val="36"/>
+        </w:rPr>
+        <w:t xml:space="preserve"> </w:t>
+      </w:r>
+      <w:r>
+        <w:rPr>
+          <w:rFonts w:ascii="Times New Roman" w:hAnsi="Times New Roman" w:cs="Times New Roman"/>
+          <w:sz w:val="36"/>
+          <w:szCs w:val="36"/>
+        </w:rPr>
+        <w:t>derivat d</w:t>
+      </w:r>
+      <w:r>
+        <w:rPr>
+          <w:rFonts w:ascii="Times New Roman" w:hAnsi="Times New Roman" w:cs="Times New Roman"/>
+          <w:sz w:val="36"/>
+          <w:szCs w:val="36"/>
+        </w:rPr>
+        <w:t>in</w:t>
+      </w:r>
+      <w:r>
+        <w:rPr>
+          <w:rFonts w:ascii="Times New Roman" w:hAnsi="Times New Roman" w:cs="Times New Roman"/>
+          <w:sz w:val="36"/>
+          <w:szCs w:val="36"/>
+        </w:rPr>
+        <w:t xml:space="preserve"> substanti</w:t>
+      </w:r>
+      <w:r>
+        <w:rPr>
+          <w:rFonts w:ascii="Times New Roman" w:hAnsi="Times New Roman" w:cs="Times New Roman"/>
+          <w:sz w:val="36"/>
+          <w:szCs w:val="36"/>
+        </w:rPr>
+        <w:t>v</w:t>
+      </w:r>
+      <w:r>
+        <w:rPr>
+          <w:rFonts w:ascii="Times New Roman" w:hAnsi="Times New Roman" w:cs="Times New Roman"/>
+          <w:sz w:val="36"/>
+          <w:szCs w:val="36"/>
+        </w:rPr>
+        <w:t>.</w:t>
+      </w:r>
+      <w:r>
+        <w:rPr>
+          <w:rFonts w:ascii="Times New Roman" w:hAnsi="Times New Roman" w:cs="Times New Roman"/>
+          <w:sz w:val="36"/>
+          <w:szCs w:val="36"/>
+        </w:rPr>
+        <w:t xml:space="preserve"> Unele taguri pot aparea combinate</w:t>
+      </w:r>
+      <w:r>
+        <w:rPr>
+          <w:rFonts w:ascii="Times New Roman" w:hAnsi="Times New Roman" w:cs="Times New Roman"/>
+          <w:sz w:val="36"/>
+          <w:szCs w:val="36"/>
+        </w:rPr>
+        <w:t xml:space="preserve"> cu delimitatorul </w:t>
+      </w:r>
+      <w:r>
+        <w:rPr>
+          <w:rFonts w:ascii="Times New Roman" w:hAnsi="Times New Roman" w:cs="Times New Roman"/>
+          <w:sz w:val="36"/>
+          <w:szCs w:val="36"/>
+        </w:rPr>
+        <w:t>‘</w:t>
+      </w:r>
+      <w:r>
+        <w:rPr>
+          <w:rFonts w:ascii="Times New Roman" w:hAnsi="Times New Roman" w:cs="Times New Roman"/>
+          <w:sz w:val="36"/>
+          <w:szCs w:val="36"/>
+        </w:rPr>
+        <w:t>+</w:t>
+      </w:r>
+      <w:r>
+        <w:rPr>
+          <w:rFonts w:ascii="Times New Roman" w:hAnsi="Times New Roman" w:cs="Times New Roman"/>
+          <w:sz w:val="36"/>
+          <w:szCs w:val="36"/>
+        </w:rPr>
+        <w:t>’</w:t>
+      </w:r>
+      <w:r>
+        <w:rPr>
+          <w:rFonts w:ascii="Times New Roman" w:hAnsi="Times New Roman" w:cs="Times New Roman"/>
+          <w:sz w:val="36"/>
+          <w:szCs w:val="36"/>
+        </w:rPr>
+        <w:t>:</w:t>
+      </w:r>
+    </w:p>
+    <w:p>
+      <w:pPr>
+        <w:ind w:firstLine="360"/>
+        <w:rPr>
+          <w:rFonts w:ascii="Times New Roman" w:hAnsi="Times New Roman" w:cs="Times New Roman"/>
+          <w:sz w:val="36"/>
+          <w:szCs w:val="36"/>
+        </w:rPr>
+      </w:pPr>
+      <w:r>
+        <w:rPr>
+          <w:rFonts w:ascii="Times New Roman" w:hAnsi="Times New Roman" w:cs="Times New Roman"/>
+          <w:sz w:val="36"/>
+          <w:szCs w:val="36"/>
+        </w:rPr>
+        <w:t xml:space="preserve">ex. </w:t>
+      </w:r>
+      <w:r>
+        <w:rPr>
+          <w:rFonts w:ascii="Times New Roman" w:hAnsi="Times New Roman" w:cs="Times New Roman"/>
+          <w:sz w:val="36"/>
+          <w:szCs w:val="36"/>
+        </w:rPr>
+        <w:t xml:space="preserve">… </w:t>
+      </w:r>
+      <w:r>
+        <w:rPr>
+          <w:rFonts w:ascii="Times New Roman" w:hAnsi="Times New Roman" w:cs="Times New Roman"/>
+          <w:sz w:val="36"/>
+          <w:szCs w:val="36"/>
+        </w:rPr>
+        <w:t>Y'all</w:t>
+      </w:r>
+      <w:r>
+        <w:rPr>
+          <w:rFonts w:ascii="Times New Roman" w:hAnsi="Times New Roman" w:cs="Times New Roman"/>
+          <w:sz w:val="36"/>
+          <w:szCs w:val="36"/>
+        </w:rPr>
+        <w:t>/</w:t>
+      </w:r>
+      <w:r>
+        <w:rPr>
+          <w:rFonts w:ascii="Times New Roman" w:hAnsi="Times New Roman" w:cs="Times New Roman"/>
+          <w:sz w:val="36"/>
+          <w:szCs w:val="36"/>
+        </w:rPr>
+        <w:t>ppss</w:t>
+      </w:r>
+      <w:r>
+        <w:rPr>
+          <w:rFonts w:ascii="Times New Roman" w:hAnsi="Times New Roman" w:cs="Times New Roman"/>
+          <w:sz w:val="36"/>
+          <w:szCs w:val="36"/>
+        </w:rPr>
+        <w:t xml:space="preserve"> </w:t>
+      </w:r>
+      <w:r>
+        <w:rPr>
+          <w:rFonts w:ascii="Times New Roman" w:hAnsi="Times New Roman" w:cs="Times New Roman"/>
+          <w:b/>
+          <w:bCs/>
+          <w:i/>
+          <w:iCs/>
+          <w:sz w:val="36"/>
+          <w:szCs w:val="36"/>
+        </w:rPr>
+        <w:t>wanna</w:t>
+      </w:r>
+      <w:r>
+        <w:rPr>
+          <w:rFonts w:ascii="Times New Roman" w:hAnsi="Times New Roman" w:cs="Times New Roman"/>
+          <w:b/>
+          <w:bCs/>
+          <w:i/>
+          <w:iCs/>
+          <w:sz w:val="36"/>
+          <w:szCs w:val="36"/>
+        </w:rPr>
+        <w:t>/</w:t>
+      </w:r>
+      <w:r>
+        <w:rPr>
+          <w:rFonts w:ascii="Times New Roman" w:hAnsi="Times New Roman" w:cs="Times New Roman"/>
+          <w:b/>
+          <w:bCs/>
+          <w:i/>
+          <w:iCs/>
+          <w:sz w:val="36"/>
+          <w:szCs w:val="36"/>
+        </w:rPr>
+        <w:t>vb+to</w:t>
+      </w:r>
+      <w:r>
+        <w:rPr>
+          <w:rFonts w:ascii="Times New Roman" w:hAnsi="Times New Roman" w:cs="Times New Roman"/>
+          <w:sz w:val="36"/>
+          <w:szCs w:val="36"/>
+        </w:rPr>
+        <w:t xml:space="preserve"> </w:t>
+      </w:r>
+      <w:r>
+        <w:rPr>
+          <w:rFonts w:ascii="Times New Roman" w:hAnsi="Times New Roman" w:cs="Times New Roman"/>
+          <w:sz w:val="36"/>
+          <w:szCs w:val="36"/>
+        </w:rPr>
+        <w:t>walk</w:t>
+      </w:r>
+      <w:r>
+        <w:rPr>
+          <w:rFonts w:ascii="Times New Roman" w:hAnsi="Times New Roman" w:cs="Times New Roman"/>
+          <w:sz w:val="36"/>
+          <w:szCs w:val="36"/>
+        </w:rPr>
+        <w:t>/</w:t>
+      </w:r>
+      <w:r>
+        <w:rPr>
+          <w:rFonts w:ascii="Times New Roman" w:hAnsi="Times New Roman" w:cs="Times New Roman"/>
+          <w:sz w:val="36"/>
+          <w:szCs w:val="36"/>
+        </w:rPr>
+        <w:t>vb</w:t>
+      </w:r>
+      <w:r>
+        <w:rPr>
+          <w:rFonts w:ascii="Times New Roman" w:hAnsi="Times New Roman" w:cs="Times New Roman"/>
+          <w:sz w:val="36"/>
+          <w:szCs w:val="36"/>
+        </w:rPr>
+        <w:t xml:space="preserve"> … </w:t>
+      </w:r>
+    </w:p>
+    <w:p>
+      <w:pPr>
+        <w:ind w:firstLine="360"/>
+        <w:rPr>
+          <w:rFonts w:ascii="Times New Roman" w:hAnsi="Times New Roman" w:cs="Times New Roman"/>
+          <w:sz w:val="36"/>
+          <w:szCs w:val="36"/>
+        </w:rPr>
+      </w:pPr>
+      <w:r>
+        <w:rPr>
+          <w:rFonts w:ascii="Times New Roman" w:hAnsi="Times New Roman" w:cs="Times New Roman"/>
+          <w:sz w:val="36"/>
+          <w:szCs w:val="36"/>
+        </w:rPr>
+        <w:t xml:space="preserve">, </w:t>
+      </w:r>
+      <w:r>
+        <w:rPr>
+          <w:rFonts w:ascii="Times New Roman" w:hAnsi="Times New Roman" w:cs="Times New Roman"/>
+          <w:sz w:val="36"/>
+          <w:szCs w:val="36"/>
+        </w:rPr>
+        <w:t>deoarece</w:t>
+      </w:r>
+      <w:r>
+        <w:rPr>
+          <w:rFonts w:ascii="Times New Roman" w:hAnsi="Times New Roman" w:cs="Times New Roman"/>
+          <w:sz w:val="36"/>
+          <w:szCs w:val="36"/>
+        </w:rPr>
+        <w:t xml:space="preserve"> </w:t>
+      </w:r>
+      <w:r>
+        <w:rPr>
+          <w:rFonts w:ascii="Times New Roman" w:hAnsi="Times New Roman" w:cs="Times New Roman"/>
+          <w:i/>
+          <w:iCs/>
+          <w:sz w:val="36"/>
+          <w:szCs w:val="36"/>
+        </w:rPr>
+        <w:t>want/</w:t>
+      </w:r>
+      <w:r>
+        <w:rPr>
+          <w:rFonts w:ascii="Times New Roman" w:hAnsi="Times New Roman" w:cs="Times New Roman"/>
+          <w:i/>
+          <w:iCs/>
+          <w:sz w:val="36"/>
+          <w:szCs w:val="36"/>
+        </w:rPr>
+        <w:t>vb</w:t>
+      </w:r>
+      <w:r>
+        <w:rPr>
+          <w:rFonts w:ascii="Times New Roman" w:hAnsi="Times New Roman" w:cs="Times New Roman"/>
+          <w:sz w:val="36"/>
+          <w:szCs w:val="36"/>
+        </w:rPr>
+        <w:t xml:space="preserve"> </w:t>
+      </w:r>
+      <w:r>
+        <w:rPr>
+          <w:rFonts w:ascii="Times New Roman" w:hAnsi="Times New Roman" w:cs="Times New Roman"/>
+          <w:sz w:val="36"/>
+          <w:szCs w:val="36"/>
+        </w:rPr>
+        <w:t>+</w:t>
+      </w:r>
+      <w:r>
+        <w:rPr>
+          <w:rFonts w:ascii="Times New Roman" w:hAnsi="Times New Roman" w:cs="Times New Roman"/>
+          <w:sz w:val="36"/>
+          <w:szCs w:val="36"/>
+        </w:rPr>
+        <w:t xml:space="preserve"> </w:t>
+      </w:r>
+      <w:r>
+        <w:rPr>
+          <w:rFonts w:ascii="Times New Roman" w:hAnsi="Times New Roman" w:cs="Times New Roman"/>
+          <w:i/>
+          <w:iCs/>
+          <w:sz w:val="36"/>
+          <w:szCs w:val="36"/>
+        </w:rPr>
+        <w:t>to/</w:t>
+      </w:r>
+      <w:r>
+        <w:rPr>
+          <w:rFonts w:ascii="Times New Roman" w:hAnsi="Times New Roman" w:cs="Times New Roman"/>
+          <w:i/>
+          <w:iCs/>
+          <w:sz w:val="36"/>
+          <w:szCs w:val="36"/>
+        </w:rPr>
+        <w:t>to</w:t>
+      </w:r>
+      <w:r>
+        <w:rPr>
+          <w:rFonts w:ascii="Times New Roman" w:hAnsi="Times New Roman" w:cs="Times New Roman"/>
+          <w:i/>
+          <w:iCs/>
+          <w:sz w:val="36"/>
+          <w:szCs w:val="36"/>
+        </w:rPr>
+        <w:t xml:space="preserve"> =&gt; wanna/vb+to</w:t>
+      </w:r>
+      <w:r>
+        <w:rPr>
+          <w:rFonts w:ascii="Times New Roman" w:hAnsi="Times New Roman" w:cs="Times New Roman"/>
+          <w:i/>
+          <w:iCs/>
+          <w:sz w:val="36"/>
+          <w:szCs w:val="36"/>
+        </w:rPr>
+        <w:t>.</w:t>
+      </w:r>
+    </w:p>
+    <w:p>
+      <w:pPr>
+        <w:ind w:firstLine="360"/>
+        <w:rPr>
+          <w:rFonts w:ascii="Times New Roman" w:hAnsi="Times New Roman" w:cs="Times New Roman"/>
+          <w:sz w:val="36"/>
+          <w:szCs w:val="36"/>
+        </w:rPr>
+      </w:pPr>
+      <w:r>
+        <w:rPr>
+          <w:rFonts w:ascii="Times New Roman" w:hAnsi="Times New Roman" w:cs="Times New Roman"/>
+          <w:sz w:val="36"/>
+          <w:szCs w:val="36"/>
+        </w:rPr>
+        <w:t>A</w:t>
+      </w:r>
+      <w:r>
+        <w:rPr>
+          <w:rFonts w:ascii="Times New Roman" w:hAnsi="Times New Roman" w:cs="Times New Roman"/>
+          <w:sz w:val="36"/>
+          <w:szCs w:val="36"/>
+        </w:rPr>
+        <w:t>lte taguri pot aparea formate din tagul propriu-zis si un tag prefix de indicatie</w:t>
+      </w:r>
+      <w:r>
+        <w:rPr>
+          <w:rFonts w:ascii="Times New Roman" w:hAnsi="Times New Roman" w:cs="Times New Roman"/>
+          <w:sz w:val="36"/>
+          <w:szCs w:val="36"/>
+        </w:rPr>
+        <w:t xml:space="preserve"> a unei informatii suplimentare</w:t>
+      </w:r>
+      <w:r>
+        <w:rPr>
+          <w:rFonts w:ascii="Times New Roman" w:hAnsi="Times New Roman" w:cs="Times New Roman"/>
+          <w:sz w:val="36"/>
+          <w:szCs w:val="36"/>
+        </w:rPr>
+        <w:t xml:space="preserve"> </w:t>
+      </w:r>
+      <w:r>
+        <w:rPr>
+          <w:rFonts w:ascii="Times New Roman" w:hAnsi="Times New Roman" w:cs="Times New Roman"/>
+          <w:sz w:val="36"/>
+          <w:szCs w:val="36"/>
+        </w:rPr>
+        <w:t>folosind</w:t>
+      </w:r>
+      <w:r>
+        <w:rPr>
+          <w:rFonts w:ascii="Times New Roman" w:hAnsi="Times New Roman" w:cs="Times New Roman"/>
+          <w:sz w:val="36"/>
+          <w:szCs w:val="36"/>
+        </w:rPr>
+        <w:t xml:space="preserve"> delimitatorul </w:t>
+      </w:r>
+      <w:r>
+        <w:rPr>
+          <w:rFonts w:ascii="Times New Roman" w:hAnsi="Times New Roman" w:cs="Times New Roman"/>
+          <w:sz w:val="36"/>
+          <w:szCs w:val="36"/>
+        </w:rPr>
+        <w:t>‘-‘</w:t>
+      </w:r>
+      <w:r>
+        <w:rPr>
+          <w:rFonts w:ascii="Times New Roman" w:hAnsi="Times New Roman" w:cs="Times New Roman"/>
+          <w:sz w:val="36"/>
+          <w:szCs w:val="36"/>
+        </w:rPr>
+        <w:t>, ca fie e un cuvant preluat din alta limba</w:t>
+      </w:r>
+      <w:r>
+        <w:rPr>
+          <w:rFonts w:ascii="Times New Roman" w:hAnsi="Times New Roman" w:cs="Times New Roman"/>
+          <w:sz w:val="36"/>
+          <w:szCs w:val="36"/>
+        </w:rPr>
+        <w:t xml:space="preserve"> </w:t>
+      </w:r>
+      <w:r>
+        <w:rPr>
+          <w:rFonts w:ascii="Times New Roman" w:hAnsi="Times New Roman" w:cs="Times New Roman"/>
+          <w:sz w:val="36"/>
+          <w:szCs w:val="36"/>
+        </w:rPr>
+        <w:t>‘</w:t>
+      </w:r>
+      <w:r>
+        <w:rPr>
+          <w:rFonts w:ascii="Times New Roman" w:hAnsi="Times New Roman" w:cs="Times New Roman"/>
+          <w:sz w:val="36"/>
+          <w:szCs w:val="36"/>
+        </w:rPr>
+        <w:t>FW</w:t>
+      </w:r>
+      <w:r>
+        <w:rPr>
+          <w:rFonts w:ascii="Times New Roman" w:hAnsi="Times New Roman" w:cs="Times New Roman"/>
+          <w:sz w:val="36"/>
+          <w:szCs w:val="36"/>
+        </w:rPr>
+        <w:t>’</w:t>
+      </w:r>
+      <w:r>
+        <w:rPr>
+          <w:rFonts w:ascii="Times New Roman" w:hAnsi="Times New Roman" w:cs="Times New Roman"/>
+          <w:sz w:val="36"/>
+          <w:szCs w:val="36"/>
+        </w:rPr>
+        <w:t xml:space="preserve"> (foreign word)</w:t>
+      </w:r>
+      <w:r>
+        <w:rPr>
+          <w:rFonts w:ascii="Times New Roman" w:hAnsi="Times New Roman" w:cs="Times New Roman"/>
+          <w:sz w:val="36"/>
+          <w:szCs w:val="36"/>
+        </w:rPr>
+        <w:t xml:space="preserve">, fie </w:t>
+      </w:r>
+      <w:r>
+        <w:rPr>
+          <w:rFonts w:ascii="Times New Roman" w:hAnsi="Times New Roman" w:cs="Times New Roman"/>
+          <w:sz w:val="36"/>
+          <w:szCs w:val="36"/>
+        </w:rPr>
+        <w:t xml:space="preserve">ca acel cuvant </w:t>
+      </w:r>
+      <w:r>
+        <w:rPr>
+          <w:rFonts w:ascii="Times New Roman" w:hAnsi="Times New Roman" w:cs="Times New Roman"/>
+          <w:sz w:val="36"/>
+          <w:szCs w:val="36"/>
+        </w:rPr>
+        <w:t>apare in</w:t>
+      </w:r>
+      <w:r>
+        <w:rPr>
+          <w:rFonts w:ascii="Times New Roman" w:hAnsi="Times New Roman" w:cs="Times New Roman"/>
+          <w:sz w:val="36"/>
+          <w:szCs w:val="36"/>
+        </w:rPr>
+        <w:t xml:space="preserve"> titlu </w:t>
+      </w:r>
+      <w:r>
+        <w:rPr>
+          <w:rFonts w:ascii="Times New Roman" w:hAnsi="Times New Roman" w:cs="Times New Roman"/>
+          <w:sz w:val="36"/>
+          <w:szCs w:val="36"/>
+        </w:rPr>
+        <w:t>‘</w:t>
+      </w:r>
+      <w:r>
+        <w:rPr>
+          <w:rFonts w:ascii="Times New Roman" w:hAnsi="Times New Roman" w:cs="Times New Roman"/>
+          <w:sz w:val="36"/>
+          <w:szCs w:val="36"/>
+        </w:rPr>
+        <w:t>TL</w:t>
+      </w:r>
+      <w:r>
+        <w:rPr>
+          <w:rFonts w:ascii="Times New Roman" w:hAnsi="Times New Roman" w:cs="Times New Roman"/>
+          <w:sz w:val="36"/>
+          <w:szCs w:val="36"/>
+        </w:rPr>
+        <w:t xml:space="preserve">’ sau alte informatii </w:t>
+      </w:r>
+      <w:r>
+        <w:rPr>
+          <w:rFonts w:ascii="Times New Roman" w:hAnsi="Times New Roman" w:cs="Times New Roman"/>
+          <w:sz w:val="36"/>
+          <w:szCs w:val="36"/>
+        </w:rPr>
+        <w:t xml:space="preserve">de </w:t>
+      </w:r>
+      <w:r>
+        <w:rPr>
+          <w:rFonts w:ascii="Times New Roman" w:hAnsi="Times New Roman" w:cs="Times New Roman"/>
+          <w:sz w:val="36"/>
+          <w:szCs w:val="36"/>
+        </w:rPr>
+        <w:t>forma</w:t>
+      </w:r>
+      <w:r>
+        <w:rPr>
+          <w:rFonts w:ascii="Times New Roman" w:hAnsi="Times New Roman" w:cs="Times New Roman"/>
+          <w:sz w:val="36"/>
+          <w:szCs w:val="36"/>
+        </w:rPr>
+        <w:t xml:space="preserve"> ace</w:t>
+      </w:r>
+      <w:r>
+        <w:rPr>
+          <w:rFonts w:ascii="Times New Roman" w:hAnsi="Times New Roman" w:cs="Times New Roman"/>
+          <w:sz w:val="36"/>
+          <w:szCs w:val="36"/>
+        </w:rPr>
+        <w:t>asta</w:t>
+      </w:r>
+      <w:r>
+        <w:rPr>
+          <w:rFonts w:ascii="Times New Roman" w:hAnsi="Times New Roman" w:cs="Times New Roman"/>
+          <w:sz w:val="36"/>
+          <w:szCs w:val="36"/>
+        </w:rPr>
+        <w:t xml:space="preserve"> </w:t>
+      </w:r>
+      <w:r>
+        <w:rPr>
+          <w:rFonts w:ascii="Times New Roman" w:hAnsi="Times New Roman" w:cs="Times New Roman"/>
+          <w:sz w:val="36"/>
+          <w:szCs w:val="36"/>
+        </w:rPr>
+        <w:t>care ar putea fi importante la clasificare</w:t>
+      </w:r>
+      <w:r>
+        <w:rPr>
+          <w:rFonts w:ascii="Times New Roman" w:hAnsi="Times New Roman" w:cs="Times New Roman"/>
+          <w:sz w:val="36"/>
+          <w:szCs w:val="36"/>
+        </w:rPr>
+        <w:t>.</w:t>
+      </w:r>
+    </w:p>
+    <w:p>
+      <w:pPr>
+        <w:ind w:firstLine="360"/>
+        <w:rPr>
+          <w:rFonts w:ascii="Times New Roman" w:hAnsi="Times New Roman" w:cs="Times New Roman"/>
+          <w:sz w:val="36"/>
+          <w:szCs w:val="36"/>
+        </w:rPr>
+      </w:pPr>
+      <w:r>
+        <w:rPr>
+          <w:rFonts w:ascii="Times New Roman" w:hAnsi="Times New Roman" w:cs="Times New Roman"/>
+          <w:sz w:val="36"/>
+          <w:szCs w:val="36"/>
+        </w:rPr>
+        <w:t xml:space="preserve"> ex. … </w:t>
+      </w:r>
+      <w:r>
+        <w:rPr>
+          <w:rFonts w:ascii="Times New Roman" w:hAnsi="Times New Roman" w:cs="Times New Roman"/>
+          <w:sz w:val="36"/>
+          <w:szCs w:val="36"/>
+        </w:rPr>
+        <w:t>yesterday</w:t>
+      </w:r>
+      <w:r>
+        <w:rPr>
+          <w:rFonts w:ascii="Times New Roman" w:hAnsi="Times New Roman" w:cs="Times New Roman"/>
+          <w:sz w:val="36"/>
+          <w:szCs w:val="36"/>
+        </w:rPr>
+        <w:t>/</w:t>
+      </w:r>
+      <w:r>
+        <w:rPr>
+          <w:rFonts w:ascii="Times New Roman" w:hAnsi="Times New Roman" w:cs="Times New Roman"/>
+          <w:sz w:val="36"/>
+          <w:szCs w:val="36"/>
+        </w:rPr>
+        <w:t>nr</w:t>
+      </w:r>
+      <w:r>
+        <w:rPr>
+          <w:rFonts w:ascii="Times New Roman" w:hAnsi="Times New Roman" w:cs="Times New Roman"/>
+          <w:sz w:val="36"/>
+          <w:szCs w:val="36"/>
+        </w:rPr>
+        <w:t xml:space="preserve"> </w:t>
+      </w:r>
+      <w:r>
+        <w:rPr>
+          <w:rFonts w:ascii="Times New Roman" w:hAnsi="Times New Roman" w:cs="Times New Roman"/>
+          <w:b/>
+          <w:bCs/>
+          <w:i/>
+          <w:iCs/>
+          <w:sz w:val="36"/>
+          <w:szCs w:val="36"/>
+        </w:rPr>
+        <w:t>en</w:t>
+      </w:r>
+      <w:r>
+        <w:rPr>
+          <w:rFonts w:ascii="Times New Roman" w:hAnsi="Times New Roman" w:cs="Times New Roman"/>
+          <w:b/>
+          <w:bCs/>
+          <w:i/>
+          <w:iCs/>
+          <w:sz w:val="36"/>
+          <w:szCs w:val="36"/>
+        </w:rPr>
+        <w:t>/</w:t>
+      </w:r>
+      <w:r>
+        <w:rPr>
+          <w:rFonts w:ascii="Times New Roman" w:hAnsi="Times New Roman" w:cs="Times New Roman"/>
+          <w:b/>
+          <w:bCs/>
+          <w:i/>
+          <w:iCs/>
+          <w:sz w:val="36"/>
+          <w:szCs w:val="36"/>
+        </w:rPr>
+        <w:t>fw-in</w:t>
+      </w:r>
+      <w:r>
+        <w:rPr>
+          <w:rFonts w:ascii="Times New Roman" w:hAnsi="Times New Roman" w:cs="Times New Roman"/>
+          <w:b/>
+          <w:bCs/>
+          <w:i/>
+          <w:iCs/>
+          <w:sz w:val="36"/>
+          <w:szCs w:val="36"/>
+        </w:rPr>
+        <w:t xml:space="preserve"> </w:t>
+      </w:r>
+      <w:r>
+        <w:rPr>
+          <w:rFonts w:ascii="Times New Roman" w:hAnsi="Times New Roman" w:cs="Times New Roman"/>
+          <w:b/>
+          <w:bCs/>
+          <w:i/>
+          <w:iCs/>
+          <w:sz w:val="36"/>
+          <w:szCs w:val="36"/>
+        </w:rPr>
+        <w:t>route</w:t>
+      </w:r>
+      <w:r>
+        <w:rPr>
+          <w:rFonts w:ascii="Times New Roman" w:hAnsi="Times New Roman" w:cs="Times New Roman"/>
+          <w:b/>
+          <w:bCs/>
+          <w:i/>
+          <w:iCs/>
+          <w:sz w:val="36"/>
+          <w:szCs w:val="36"/>
+        </w:rPr>
+        <w:t>/</w:t>
+      </w:r>
+      <w:r>
+        <w:rPr>
+          <w:rFonts w:ascii="Times New Roman" w:hAnsi="Times New Roman" w:cs="Times New Roman"/>
+          <w:b/>
+          <w:bCs/>
+          <w:i/>
+          <w:iCs/>
+          <w:sz w:val="36"/>
+          <w:szCs w:val="36"/>
+        </w:rPr>
+        <w:t>fw-nn</w:t>
+      </w:r>
+      <w:r>
+        <w:rPr>
+          <w:rFonts w:ascii="Times New Roman" w:hAnsi="Times New Roman" w:cs="Times New Roman"/>
+          <w:sz w:val="36"/>
+          <w:szCs w:val="36"/>
+        </w:rPr>
+        <w:t xml:space="preserve"> </w:t>
+      </w:r>
+      <w:r>
+        <w:rPr>
+          <w:rFonts w:ascii="Times New Roman" w:hAnsi="Times New Roman" w:cs="Times New Roman"/>
+          <w:sz w:val="36"/>
+          <w:szCs w:val="36"/>
+        </w:rPr>
+        <w:t>to</w:t>
+      </w:r>
+      <w:r>
+        <w:rPr>
+          <w:rFonts w:ascii="Times New Roman" w:hAnsi="Times New Roman" w:cs="Times New Roman"/>
+          <w:sz w:val="36"/>
+          <w:szCs w:val="36"/>
+        </w:rPr>
+        <w:t>/</w:t>
+      </w:r>
+      <w:r>
+        <w:rPr>
+          <w:rFonts w:ascii="Times New Roman" w:hAnsi="Times New Roman" w:cs="Times New Roman"/>
+          <w:sz w:val="36"/>
+          <w:szCs w:val="36"/>
+        </w:rPr>
+        <w:t>in</w:t>
+      </w:r>
+      <w:r>
+        <w:rPr>
+          <w:rFonts w:ascii="Times New Roman" w:hAnsi="Times New Roman" w:cs="Times New Roman"/>
+          <w:sz w:val="36"/>
+          <w:szCs w:val="36"/>
+        </w:rPr>
+        <w:t xml:space="preserve"> </w:t>
+      </w:r>
+      <w:r>
+        <w:rPr>
+          <w:rFonts w:ascii="Times New Roman" w:hAnsi="Times New Roman" w:cs="Times New Roman"/>
+          <w:sz w:val="36"/>
+          <w:szCs w:val="36"/>
+        </w:rPr>
+        <w:t>his</w:t>
+      </w:r>
+      <w:r>
+        <w:rPr>
+          <w:rFonts w:ascii="Times New Roman" w:hAnsi="Times New Roman" w:cs="Times New Roman"/>
+          <w:sz w:val="36"/>
+          <w:szCs w:val="36"/>
+        </w:rPr>
+        <w:t>/</w:t>
+      </w:r>
+      <w:r>
+        <w:rPr>
+          <w:rFonts w:ascii="Times New Roman" w:hAnsi="Times New Roman" w:cs="Times New Roman"/>
+          <w:sz w:val="36"/>
+          <w:szCs w:val="36"/>
+        </w:rPr>
+        <w:t>pp$</w:t>
+      </w:r>
+      <w:r>
+        <w:rPr>
+          <w:rFonts w:ascii="Times New Roman" w:hAnsi="Times New Roman" w:cs="Times New Roman"/>
+          <w:sz w:val="36"/>
+          <w:szCs w:val="36"/>
+        </w:rPr>
+        <w:t xml:space="preserve"> …</w:t>
+      </w:r>
+    </w:p>
+    <w:p>
+      <w:pPr>
+        <w:ind w:firstLine="360"/>
+        <w:rPr>
+          <w:rFonts w:ascii="Times New Roman" w:hAnsi="Times New Roman" w:cs="Times New Roman"/>
+          <w:sz w:val="36"/>
+          <w:szCs w:val="36"/>
+        </w:rPr>
+      </w:pPr>
+      <w:r>
+        <w:rPr>
+          <w:rFonts w:ascii="Times New Roman" w:hAnsi="Times New Roman" w:cs="Times New Roman"/>
+          <w:i/>
+          <w:iCs/>
+          <w:sz w:val="36"/>
+          <w:szCs w:val="36"/>
+        </w:rPr>
+        <w:t xml:space="preserve">, </w:t>
+      </w:r>
+      <w:r>
+        <w:rPr>
+          <w:rFonts w:ascii="Times New Roman" w:hAnsi="Times New Roman" w:cs="Times New Roman"/>
+          <w:i/>
+          <w:iCs/>
+          <w:sz w:val="36"/>
+          <w:szCs w:val="36"/>
+        </w:rPr>
+        <w:t>/fw-in</w:t>
+      </w:r>
+      <w:r>
+        <w:rPr>
+          <w:rFonts w:ascii="Times New Roman" w:hAnsi="Times New Roman" w:cs="Times New Roman"/>
+          <w:i/>
+          <w:iCs/>
+          <w:sz w:val="36"/>
+          <w:szCs w:val="36"/>
+        </w:rPr>
+        <w:t xml:space="preserve"> </w:t>
+      </w:r>
+      <w:r>
+        <w:rPr>
+          <w:rFonts w:ascii="Times New Roman" w:hAnsi="Times New Roman" w:cs="Times New Roman"/>
+          <w:sz w:val="36"/>
+          <w:szCs w:val="36"/>
+        </w:rPr>
+        <w:t>este</w:t>
+      </w:r>
+      <w:r>
+        <w:rPr>
+          <w:rFonts w:ascii="Times New Roman" w:hAnsi="Times New Roman" w:cs="Times New Roman"/>
+          <w:sz w:val="36"/>
+          <w:szCs w:val="36"/>
+        </w:rPr>
+        <w:t xml:space="preserve"> tagul pentru prepozitie intr-o limba straina si </w:t>
+      </w:r>
+      <w:r>
+        <w:rPr>
+          <w:rFonts w:ascii="Times New Roman" w:hAnsi="Times New Roman" w:cs="Times New Roman"/>
+          <w:i/>
+          <w:iCs/>
+          <w:sz w:val="36"/>
+          <w:szCs w:val="36"/>
+        </w:rPr>
+        <w:t xml:space="preserve">/fw-nn </w:t>
+      </w:r>
+      <w:r>
+        <w:rPr>
+          <w:rFonts w:ascii="Times New Roman" w:hAnsi="Times New Roman" w:cs="Times New Roman"/>
+          <w:sz w:val="36"/>
+          <w:szCs w:val="36"/>
+        </w:rPr>
+        <w:t>este</w:t>
+      </w:r>
+      <w:r>
+        <w:rPr>
+          <w:rFonts w:ascii="Times New Roman" w:hAnsi="Times New Roman" w:cs="Times New Roman"/>
+          <w:i/>
+          <w:iCs/>
+          <w:sz w:val="36"/>
+          <w:szCs w:val="36"/>
+        </w:rPr>
+        <w:t xml:space="preserve"> </w:t>
+      </w:r>
+      <w:r>
+        <w:rPr>
+          <w:rFonts w:ascii="Times New Roman" w:hAnsi="Times New Roman" w:cs="Times New Roman"/>
+          <w:sz w:val="36"/>
+          <w:szCs w:val="36"/>
+        </w:rPr>
+        <w:t>substantiv la singular intr-o limba straina</w:t>
+      </w:r>
+      <w:r>
+        <w:rPr>
+          <w:rFonts w:ascii="Times New Roman" w:hAnsi="Times New Roman" w:cs="Times New Roman"/>
+          <w:sz w:val="36"/>
+          <w:szCs w:val="36"/>
+        </w:rPr>
+        <w:t>.</w:t>
+      </w:r>
+    </w:p>
+    <w:p>
+      <w:pPr>
+        <w:ind w:firstLine="360"/>
+        <w:rPr>
+          <w:rFonts w:ascii="Times New Roman" w:hAnsi="Times New Roman" w:cs="Times New Roman"/>
+          <w:sz w:val="36"/>
+          <w:szCs w:val="36"/>
+        </w:rPr>
+      </w:pPr>
+      <w:r>
+        <w:rPr>
+          <w:rFonts w:ascii="Times New Roman" w:hAnsi="Times New Roman" w:cs="Times New Roman"/>
+          <w:sz w:val="36"/>
+          <w:szCs w:val="36"/>
+        </w:rPr>
+        <w:t xml:space="preserve">Mai multe exemple si informatii despre tag-uri pot fi gasite in manualul pentru </w:t>
+      </w:r>
+      <w:bookmarkStart w:id="0" w:name="_GoBack"/>
+      <w:bookmarkEnd w:id="0"/>
+      <w:r>
+        <w:rPr>
+          <w:rFonts w:ascii="Times New Roman" w:hAnsi="Times New Roman" w:cs="Times New Roman"/>
+          <w:sz w:val="36"/>
+          <w:szCs w:val="36"/>
+        </w:rPr>
+        <w:t>Brown Corpus.</w:t>
+      </w:r>
+    </w:p>
+    <w:p>
+      <w:pPr>
+        <w:pStyle w:val="ListParagraph"/>
+        <w:ind w:left="360"/>
+        <w:rPr>
+          <w:rFonts w:ascii="Times New Roman" w:hAnsi="Times New Roman" w:cs="Times New Roman"/>
+          <w:b/>
+          <w:bCs/>
+          <w:sz w:val="36"/>
+          <w:szCs w:val="36"/>
+        </w:rPr>
+      </w:pPr>
     </w:p>
     <w:p>
       <w:pPr>
         <w:pStyle w:val="ListParagraph"/>
         <w:numPr>
           <w:ilvl w:val="0"/>
-          <w:numId w:val="10"/>
+          <w:numId w:val="18"/>
         </w:numPr>
         <w:rPr>
           <w:rFonts w:ascii="Times New Roman" w:hAnsi="Times New Roman" w:cs="Times New Roman"/>
-          <w:sz w:val="36"/>
-          <w:szCs w:val="36"/>
-        </w:rPr>
-      </w:pPr>
-      <w:r>
-        <w:rPr>
-          <w:rFonts w:ascii="Times New Roman" w:hAnsi="Times New Roman" w:cs="Times New Roman"/>
-          <w:sz w:val="36"/>
-          <w:szCs w:val="36"/>
-        </w:rPr>
-        <w:t xml:space="preserve">Data Set </w:t>
-      </w:r>
-      <w:r>
-        <w:rPr>
-          <w:rFonts w:ascii="Times New Roman" w:hAnsi="Times New Roman" w:cs="Times New Roman"/>
-          <w:sz w:val="36"/>
-          <w:szCs w:val="36"/>
-        </w:rPr>
-        <w:t xml:space="preserve">- </w:t>
+          <w:b/>
+          <w:bCs/>
+          <w:sz w:val="36"/>
+          <w:szCs w:val="36"/>
+        </w:rPr>
+      </w:pPr>
+      <w:r>
+        <w:rPr>
+          <w:rFonts w:ascii="Times New Roman" w:hAnsi="Times New Roman" w:cs="Times New Roman"/>
+          <w:b/>
+          <w:bCs/>
+          <w:sz w:val="36"/>
+          <w:szCs w:val="36"/>
+        </w:rPr>
+        <w:lastRenderedPageBreak/>
+        <w:t xml:space="preserve">Train </w:t>
+      </w:r>
+      <w:r>
+        <w:rPr>
+          <w:rFonts w:ascii="Times New Roman" w:hAnsi="Times New Roman" w:cs="Times New Roman"/>
+          <w:b/>
+          <w:bCs/>
+          <w:sz w:val="36"/>
+          <w:szCs w:val="36"/>
+        </w:rPr>
+        <w:t xml:space="preserve">&amp; </w:t>
+      </w:r>
+      <w:r>
+        <w:rPr>
+          <w:rFonts w:ascii="Times New Roman" w:hAnsi="Times New Roman" w:cs="Times New Roman"/>
+          <w:b/>
+          <w:bCs/>
+          <w:sz w:val="36"/>
+          <w:szCs w:val="36"/>
+        </w:rPr>
+        <w:t>Test Set -</w:t>
       </w:r>
     </w:p>
     <w:p>
@@ -852,21 +2969,25 @@
         <w:pStyle w:val="ListParagraph"/>
         <w:numPr>
           <w:ilvl w:val="0"/>
-          <w:numId w:val="10"/>
+          <w:numId w:val="18"/>
         </w:numPr>
         <w:rPr>
           <w:rFonts w:ascii="Times New Roman" w:hAnsi="Times New Roman" w:cs="Times New Roman"/>
-          <w:sz w:val="36"/>
-          <w:szCs w:val="36"/>
-        </w:rPr>
-      </w:pPr>
-      <w:r>
-        <w:rPr>
-          <w:rFonts w:ascii="Times New Roman" w:hAnsi="Times New Roman" w:cs="Times New Roman"/>
-          <w:sz w:val="36"/>
-          <w:szCs w:val="36"/>
-        </w:rPr>
-        <w:t>Train Set -</w:t>
+          <w:b/>
+          <w:bCs/>
+          <w:sz w:val="36"/>
+          <w:szCs w:val="36"/>
+        </w:rPr>
+      </w:pPr>
+      <w:r>
+        <w:rPr>
+          <w:rFonts w:ascii="Times New Roman" w:hAnsi="Times New Roman" w:cs="Times New Roman"/>
+          <w:b/>
+          <w:bCs/>
+          <w:sz w:val="36"/>
+          <w:szCs w:val="36"/>
+        </w:rPr>
+        <w:t>Pre-processing -</w:t>
       </w:r>
     </w:p>
     <w:p>
@@ -874,21 +2995,25 @@
         <w:pStyle w:val="ListParagraph"/>
         <w:numPr>
           <w:ilvl w:val="0"/>
-          <w:numId w:val="10"/>
+          <w:numId w:val="18"/>
         </w:numPr>
         <w:rPr>
           <w:rFonts w:ascii="Times New Roman" w:hAnsi="Times New Roman" w:cs="Times New Roman"/>
-          <w:sz w:val="36"/>
-          <w:szCs w:val="36"/>
-        </w:rPr>
-      </w:pPr>
-      <w:r>
-        <w:rPr>
-          <w:rFonts w:ascii="Times New Roman" w:hAnsi="Times New Roman" w:cs="Times New Roman"/>
-          <w:sz w:val="36"/>
-          <w:szCs w:val="36"/>
-        </w:rPr>
-        <w:t>Test Set -</w:t>
+          <w:b/>
+          <w:bCs/>
+          <w:sz w:val="36"/>
+          <w:szCs w:val="36"/>
+        </w:rPr>
+      </w:pPr>
+      <w:r>
+        <w:rPr>
+          <w:rFonts w:ascii="Times New Roman" w:hAnsi="Times New Roman" w:cs="Times New Roman"/>
+          <w:b/>
+          <w:bCs/>
+          <w:sz w:val="36"/>
+          <w:szCs w:val="36"/>
+        </w:rPr>
+        <w:t>Hidden Markov Model -</w:t>
       </w:r>
     </w:p>
     <w:p>
@@ -896,21 +3021,25 @@
         <w:pStyle w:val="ListParagraph"/>
         <w:numPr>
           <w:ilvl w:val="0"/>
-          <w:numId w:val="10"/>
+          <w:numId w:val="18"/>
         </w:numPr>
         <w:rPr>
           <w:rFonts w:ascii="Times New Roman" w:hAnsi="Times New Roman" w:cs="Times New Roman"/>
-          <w:sz w:val="36"/>
-          <w:szCs w:val="36"/>
-        </w:rPr>
-      </w:pPr>
-      <w:r>
-        <w:rPr>
-          <w:rFonts w:ascii="Times New Roman" w:hAnsi="Times New Roman" w:cs="Times New Roman"/>
-          <w:sz w:val="36"/>
-          <w:szCs w:val="36"/>
-        </w:rPr>
-        <w:t>Pre-processing -</w:t>
+          <w:b/>
+          <w:bCs/>
+          <w:sz w:val="36"/>
+          <w:szCs w:val="36"/>
+        </w:rPr>
+      </w:pPr>
+      <w:r>
+        <w:rPr>
+          <w:rFonts w:ascii="Times New Roman" w:hAnsi="Times New Roman" w:cs="Times New Roman"/>
+          <w:b/>
+          <w:bCs/>
+          <w:sz w:val="36"/>
+          <w:szCs w:val="36"/>
+        </w:rPr>
+        <w:t>Prefix &amp; Suffix Emission Probability -</w:t>
       </w:r>
     </w:p>
     <w:p>
@@ -918,21 +3047,25 @@
         <w:pStyle w:val="ListParagraph"/>
         <w:numPr>
           <w:ilvl w:val="0"/>
-          <w:numId w:val="10"/>
+          <w:numId w:val="18"/>
         </w:numPr>
         <w:rPr>
           <w:rFonts w:ascii="Times New Roman" w:hAnsi="Times New Roman" w:cs="Times New Roman"/>
-          <w:sz w:val="36"/>
-          <w:szCs w:val="36"/>
-        </w:rPr>
-      </w:pPr>
-      <w:r>
-        <w:rPr>
-          <w:rFonts w:ascii="Times New Roman" w:hAnsi="Times New Roman" w:cs="Times New Roman"/>
-          <w:sz w:val="36"/>
-          <w:szCs w:val="36"/>
-        </w:rPr>
-        <w:t>Hidden Markov Model -</w:t>
+          <w:b/>
+          <w:bCs/>
+          <w:sz w:val="36"/>
+          <w:szCs w:val="36"/>
+        </w:rPr>
+      </w:pPr>
+      <w:r>
+        <w:rPr>
+          <w:rFonts w:ascii="Times New Roman" w:hAnsi="Times New Roman" w:cs="Times New Roman"/>
+          <w:b/>
+          <w:bCs/>
+          <w:sz w:val="36"/>
+          <w:szCs w:val="36"/>
+        </w:rPr>
+        <w:t>Unigram Probability -</w:t>
       </w:r>
     </w:p>
     <w:p>
@@ -940,21 +3073,25 @@
         <w:pStyle w:val="ListParagraph"/>
         <w:numPr>
           <w:ilvl w:val="0"/>
-          <w:numId w:val="10"/>
+          <w:numId w:val="18"/>
         </w:numPr>
         <w:rPr>
           <w:rFonts w:ascii="Times New Roman" w:hAnsi="Times New Roman" w:cs="Times New Roman"/>
-          <w:sz w:val="36"/>
-          <w:szCs w:val="36"/>
-        </w:rPr>
-      </w:pPr>
-      <w:r>
-        <w:rPr>
-          <w:rFonts w:ascii="Times New Roman" w:hAnsi="Times New Roman" w:cs="Times New Roman"/>
-          <w:sz w:val="36"/>
-          <w:szCs w:val="36"/>
-        </w:rPr>
-        <w:t>Prefix &amp; Suffix Emission Probability -</w:t>
+          <w:b/>
+          <w:bCs/>
+          <w:sz w:val="36"/>
+          <w:szCs w:val="36"/>
+        </w:rPr>
+      </w:pPr>
+      <w:r>
+        <w:rPr>
+          <w:rFonts w:ascii="Times New Roman" w:hAnsi="Times New Roman" w:cs="Times New Roman"/>
+          <w:b/>
+          <w:bCs/>
+          <w:sz w:val="36"/>
+          <w:szCs w:val="36"/>
+        </w:rPr>
+        <w:t>Bigram Probability -</w:t>
       </w:r>
     </w:p>
     <w:p>
@@ -962,21 +3099,25 @@
         <w:pStyle w:val="ListParagraph"/>
         <w:numPr>
           <w:ilvl w:val="0"/>
-          <w:numId w:val="10"/>
+          <w:numId w:val="18"/>
         </w:numPr>
         <w:rPr>
           <w:rFonts w:ascii="Times New Roman" w:hAnsi="Times New Roman" w:cs="Times New Roman"/>
-          <w:sz w:val="36"/>
-          <w:szCs w:val="36"/>
-        </w:rPr>
-      </w:pPr>
-      <w:r>
-        <w:rPr>
-          <w:rFonts w:ascii="Times New Roman" w:hAnsi="Times New Roman" w:cs="Times New Roman"/>
-          <w:sz w:val="36"/>
-          <w:szCs w:val="36"/>
-        </w:rPr>
-        <w:t>Unigram Probability -</w:t>
+          <w:b/>
+          <w:bCs/>
+          <w:sz w:val="36"/>
+          <w:szCs w:val="36"/>
+        </w:rPr>
+      </w:pPr>
+      <w:r>
+        <w:rPr>
+          <w:rFonts w:ascii="Times New Roman" w:hAnsi="Times New Roman" w:cs="Times New Roman"/>
+          <w:b/>
+          <w:bCs/>
+          <w:sz w:val="36"/>
+          <w:szCs w:val="36"/>
+        </w:rPr>
+        <w:t>Trigram Probability -</w:t>
       </w:r>
     </w:p>
     <w:p>
@@ -984,21 +3125,25 @@
         <w:pStyle w:val="ListParagraph"/>
         <w:numPr>
           <w:ilvl w:val="0"/>
-          <w:numId w:val="10"/>
+          <w:numId w:val="18"/>
         </w:numPr>
         <w:rPr>
           <w:rFonts w:ascii="Times New Roman" w:hAnsi="Times New Roman" w:cs="Times New Roman"/>
-          <w:sz w:val="36"/>
-          <w:szCs w:val="36"/>
-        </w:rPr>
-      </w:pPr>
-      <w:r>
-        <w:rPr>
-          <w:rFonts w:ascii="Times New Roman" w:hAnsi="Times New Roman" w:cs="Times New Roman"/>
-          <w:sz w:val="36"/>
-          <w:szCs w:val="36"/>
-        </w:rPr>
-        <w:t>Bigram Probability -</w:t>
+          <w:b/>
+          <w:bCs/>
+          <w:sz w:val="36"/>
+          <w:szCs w:val="36"/>
+        </w:rPr>
+      </w:pPr>
+      <w:r>
+        <w:rPr>
+          <w:rFonts w:ascii="Times New Roman" w:hAnsi="Times New Roman" w:cs="Times New Roman"/>
+          <w:b/>
+          <w:bCs/>
+          <w:sz w:val="36"/>
+          <w:szCs w:val="36"/>
+        </w:rPr>
+        <w:t>Emission Probability -</w:t>
       </w:r>
     </w:p>
     <w:p>
@@ -1006,21 +3151,25 @@
         <w:pStyle w:val="ListParagraph"/>
         <w:numPr>
           <w:ilvl w:val="0"/>
-          <w:numId w:val="10"/>
+          <w:numId w:val="18"/>
         </w:numPr>
         <w:rPr>
           <w:rFonts w:ascii="Times New Roman" w:hAnsi="Times New Roman" w:cs="Times New Roman"/>
-          <w:sz w:val="36"/>
-          <w:szCs w:val="36"/>
-        </w:rPr>
-      </w:pPr>
-      <w:r>
-        <w:rPr>
-          <w:rFonts w:ascii="Times New Roman" w:hAnsi="Times New Roman" w:cs="Times New Roman"/>
-          <w:sz w:val="36"/>
-          <w:szCs w:val="36"/>
-        </w:rPr>
-        <w:t>Trigram Probability -</w:t>
+          <w:b/>
+          <w:bCs/>
+          <w:sz w:val="36"/>
+          <w:szCs w:val="36"/>
+        </w:rPr>
+      </w:pPr>
+      <w:r>
+        <w:rPr>
+          <w:rFonts w:ascii="Times New Roman" w:hAnsi="Times New Roman" w:cs="Times New Roman"/>
+          <w:b/>
+          <w:bCs/>
+          <w:sz w:val="36"/>
+          <w:szCs w:val="36"/>
+        </w:rPr>
+        <w:t>Decoder -</w:t>
       </w:r>
     </w:p>
     <w:p>
@@ -1028,21 +3177,25 @@
         <w:pStyle w:val="ListParagraph"/>
         <w:numPr>
           <w:ilvl w:val="0"/>
-          <w:numId w:val="10"/>
+          <w:numId w:val="18"/>
         </w:numPr>
         <w:rPr>
           <w:rFonts w:ascii="Times New Roman" w:hAnsi="Times New Roman" w:cs="Times New Roman"/>
-          <w:sz w:val="36"/>
-          <w:szCs w:val="36"/>
-        </w:rPr>
-      </w:pPr>
-      <w:r>
-        <w:rPr>
-          <w:rFonts w:ascii="Times New Roman" w:hAnsi="Times New Roman" w:cs="Times New Roman"/>
-          <w:sz w:val="36"/>
-          <w:szCs w:val="36"/>
-        </w:rPr>
-        <w:t>Emission Probability -</w:t>
+          <w:b/>
+          <w:bCs/>
+          <w:sz w:val="36"/>
+          <w:szCs w:val="36"/>
+        </w:rPr>
+      </w:pPr>
+      <w:r>
+        <w:rPr>
+          <w:rFonts w:ascii="Times New Roman" w:hAnsi="Times New Roman" w:cs="Times New Roman"/>
+          <w:b/>
+          <w:bCs/>
+          <w:sz w:val="36"/>
+          <w:szCs w:val="36"/>
+        </w:rPr>
+        <w:t>Viterbi Algorithm -</w:t>
       </w:r>
     </w:p>
     <w:p>
@@ -1050,21 +3203,25 @@
         <w:pStyle w:val="ListParagraph"/>
         <w:numPr>
           <w:ilvl w:val="0"/>
-          <w:numId w:val="10"/>
+          <w:numId w:val="18"/>
         </w:numPr>
         <w:rPr>
           <w:rFonts w:ascii="Times New Roman" w:hAnsi="Times New Roman" w:cs="Times New Roman"/>
-          <w:sz w:val="36"/>
-          <w:szCs w:val="36"/>
-        </w:rPr>
-      </w:pPr>
-      <w:r>
-        <w:rPr>
-          <w:rFonts w:ascii="Times New Roman" w:hAnsi="Times New Roman" w:cs="Times New Roman"/>
-          <w:sz w:val="36"/>
-          <w:szCs w:val="36"/>
-        </w:rPr>
-        <w:t>Decoder -</w:t>
+          <w:b/>
+          <w:bCs/>
+          <w:sz w:val="36"/>
+          <w:szCs w:val="36"/>
+        </w:rPr>
+      </w:pPr>
+      <w:r>
+        <w:rPr>
+          <w:rFonts w:ascii="Times New Roman" w:hAnsi="Times New Roman" w:cs="Times New Roman"/>
+          <w:b/>
+          <w:bCs/>
+          <w:sz w:val="36"/>
+          <w:szCs w:val="36"/>
+        </w:rPr>
+        <w:t>Unknown Words Tag Recognizer -</w:t>
       </w:r>
     </w:p>
     <w:p>
@@ -1072,21 +3229,25 @@
         <w:pStyle w:val="ListParagraph"/>
         <w:numPr>
           <w:ilvl w:val="0"/>
-          <w:numId w:val="10"/>
+          <w:numId w:val="18"/>
         </w:numPr>
         <w:rPr>
           <w:rFonts w:ascii="Times New Roman" w:hAnsi="Times New Roman" w:cs="Times New Roman"/>
-          <w:sz w:val="36"/>
-          <w:szCs w:val="36"/>
-        </w:rPr>
-      </w:pPr>
-      <w:r>
-        <w:rPr>
-          <w:rFonts w:ascii="Times New Roman" w:hAnsi="Times New Roman" w:cs="Times New Roman"/>
-          <w:sz w:val="36"/>
-          <w:szCs w:val="36"/>
-        </w:rPr>
-        <w:t>Viterbi Algorithm -</w:t>
+          <w:b/>
+          <w:bCs/>
+          <w:sz w:val="36"/>
+          <w:szCs w:val="36"/>
+        </w:rPr>
+      </w:pPr>
+      <w:r>
+        <w:rPr>
+          <w:rFonts w:ascii="Times New Roman" w:hAnsi="Times New Roman" w:cs="Times New Roman"/>
+          <w:b/>
+          <w:bCs/>
+          <w:sz w:val="36"/>
+          <w:szCs w:val="36"/>
+        </w:rPr>
+        <w:t>Forward Method -</w:t>
       </w:r>
     </w:p>
     <w:p>
@@ -1094,21 +3255,25 @@
         <w:pStyle w:val="ListParagraph"/>
         <w:numPr>
           <w:ilvl w:val="0"/>
-          <w:numId w:val="10"/>
+          <w:numId w:val="18"/>
         </w:numPr>
         <w:rPr>
           <w:rFonts w:ascii="Times New Roman" w:hAnsi="Times New Roman" w:cs="Times New Roman"/>
-          <w:sz w:val="36"/>
-          <w:szCs w:val="36"/>
-        </w:rPr>
-      </w:pPr>
-      <w:r>
-        <w:rPr>
-          <w:rFonts w:ascii="Times New Roman" w:hAnsi="Times New Roman" w:cs="Times New Roman"/>
-          <w:sz w:val="36"/>
-          <w:szCs w:val="36"/>
-        </w:rPr>
-        <w:t>Unknown Words Tag Recognizer -</w:t>
+          <w:b/>
+          <w:bCs/>
+          <w:sz w:val="36"/>
+          <w:szCs w:val="36"/>
+        </w:rPr>
+      </w:pPr>
+      <w:r>
+        <w:rPr>
+          <w:rFonts w:ascii="Times New Roman" w:hAnsi="Times New Roman" w:cs="Times New Roman"/>
+          <w:b/>
+          <w:bCs/>
+          <w:sz w:val="36"/>
+          <w:szCs w:val="36"/>
+        </w:rPr>
+        <w:t>Backward Method -</w:t>
       </w:r>
     </w:p>
     <w:p>
@@ -1116,21 +3281,35 @@
         <w:pStyle w:val="ListParagraph"/>
         <w:numPr>
           <w:ilvl w:val="0"/>
-          <w:numId w:val="10"/>
+          <w:numId w:val="18"/>
         </w:numPr>
         <w:rPr>
           <w:rFonts w:ascii="Times New Roman" w:hAnsi="Times New Roman" w:cs="Times New Roman"/>
-          <w:sz w:val="36"/>
-          <w:szCs w:val="36"/>
-        </w:rPr>
-      </w:pPr>
-      <w:r>
-        <w:rPr>
-          <w:rFonts w:ascii="Times New Roman" w:hAnsi="Times New Roman" w:cs="Times New Roman"/>
-          <w:sz w:val="36"/>
-          <w:szCs w:val="36"/>
-        </w:rPr>
-        <w:t>Forward Method -</w:t>
+          <w:b/>
+          <w:bCs/>
+          <w:sz w:val="36"/>
+          <w:szCs w:val="36"/>
+        </w:rPr>
+      </w:pPr>
+      <w:r>
+        <w:rPr>
+          <w:rFonts w:ascii="Times New Roman" w:hAnsi="Times New Roman" w:cs="Times New Roman"/>
+          <w:b/>
+          <w:bCs/>
+          <w:sz w:val="36"/>
+          <w:szCs w:val="36"/>
+        </w:rPr>
+        <w:t xml:space="preserve">Bidirectional Method </w:t>
+      </w:r>
+      <w:r>
+        <w:rPr>
+          <w:rFonts w:ascii="Times New Roman" w:hAnsi="Times New Roman" w:cs="Times New Roman"/>
+          <w:b/>
+          <w:bCs/>
+          <w:sz w:val="36"/>
+          <w:szCs w:val="36"/>
+        </w:rPr>
+        <w:t>–</w:t>
       </w:r>
     </w:p>
     <w:p>
@@ -1138,69 +3317,21 @@
         <w:pStyle w:val="ListParagraph"/>
         <w:numPr>
           <w:ilvl w:val="0"/>
-          <w:numId w:val="10"/>
+          <w:numId w:val="18"/>
         </w:numPr>
         <w:rPr>
           <w:rFonts w:ascii="Times New Roman" w:hAnsi="Times New Roman" w:cs="Times New Roman"/>
-          <w:sz w:val="36"/>
-          <w:szCs w:val="36"/>
-        </w:rPr>
-      </w:pPr>
-      <w:r>
-        <w:rPr>
-          <w:rFonts w:ascii="Times New Roman" w:hAnsi="Times New Roman" w:cs="Times New Roman"/>
-          <w:sz w:val="36"/>
-          <w:szCs w:val="36"/>
-        </w:rPr>
-        <w:t>Backward Method -</w:t>
-      </w:r>
-    </w:p>
-    <w:p>
-      <w:pPr>
-        <w:pStyle w:val="ListParagraph"/>
-        <w:numPr>
-          <w:ilvl w:val="0"/>
-          <w:numId w:val="10"/>
-        </w:numPr>
-        <w:rPr>
-          <w:rFonts w:ascii="Times New Roman" w:hAnsi="Times New Roman" w:cs="Times New Roman"/>
-          <w:sz w:val="36"/>
-          <w:szCs w:val="36"/>
-        </w:rPr>
-      </w:pPr>
-      <w:r>
-        <w:rPr>
-          <w:rFonts w:ascii="Times New Roman" w:hAnsi="Times New Roman" w:cs="Times New Roman"/>
-          <w:sz w:val="36"/>
-          <w:szCs w:val="36"/>
-        </w:rPr>
-        <w:t xml:space="preserve">Bidirectional Method </w:t>
-      </w:r>
-      <w:r>
-        <w:rPr>
-          <w:rFonts w:ascii="Times New Roman" w:hAnsi="Times New Roman" w:cs="Times New Roman"/>
-          <w:sz w:val="36"/>
-          <w:szCs w:val="36"/>
-        </w:rPr>
-        <w:t>-</w:t>
-      </w:r>
-    </w:p>
-    <w:p>
-      <w:pPr>
-        <w:pStyle w:val="ListParagraph"/>
-        <w:numPr>
-          <w:ilvl w:val="0"/>
-          <w:numId w:val="10"/>
-        </w:numPr>
-        <w:rPr>
-          <w:rFonts w:ascii="Times New Roman" w:hAnsi="Times New Roman" w:cs="Times New Roman"/>
-          <w:sz w:val="36"/>
-          <w:szCs w:val="36"/>
-        </w:rPr>
-      </w:pPr>
-      <w:r>
-        <w:rPr>
-          <w:rFonts w:ascii="Times New Roman" w:hAnsi="Times New Roman" w:cs="Times New Roman"/>
+          <w:b/>
+          <w:bCs/>
+          <w:sz w:val="36"/>
+          <w:szCs w:val="36"/>
+        </w:rPr>
+      </w:pPr>
+      <w:r>
+        <w:rPr>
+          <w:rFonts w:ascii="Times New Roman" w:hAnsi="Times New Roman" w:cs="Times New Roman"/>
+          <w:b/>
+          <w:bCs/>
           <w:sz w:val="36"/>
           <w:szCs w:val="36"/>
         </w:rPr>
@@ -1233,6 +3364,213 @@
           <w:szCs w:val="36"/>
         </w:rPr>
       </w:pPr>
+    </w:p>
+    <w:p>
+      <w:pPr>
+        <w:rPr>
+          <w:rFonts w:ascii="Times New Roman" w:hAnsi="Times New Roman" w:cs="Times New Roman"/>
+          <w:sz w:val="36"/>
+          <w:szCs w:val="36"/>
+        </w:rPr>
+      </w:pPr>
+    </w:p>
+    <w:p>
+      <w:pPr>
+        <w:rPr>
+          <w:rFonts w:ascii="Times New Roman" w:hAnsi="Times New Roman" w:cs="Times New Roman"/>
+          <w:sz w:val="36"/>
+          <w:szCs w:val="36"/>
+        </w:rPr>
+      </w:pPr>
+    </w:p>
+    <w:p>
+      <w:pPr>
+        <w:rPr>
+          <w:rFonts w:ascii="Times New Roman" w:hAnsi="Times New Roman" w:cs="Times New Roman"/>
+          <w:sz w:val="36"/>
+          <w:szCs w:val="36"/>
+        </w:rPr>
+      </w:pPr>
+    </w:p>
+    <w:p>
+      <w:pPr>
+        <w:rPr>
+          <w:rFonts w:ascii="Times New Roman" w:hAnsi="Times New Roman" w:cs="Times New Roman"/>
+          <w:sz w:val="36"/>
+          <w:szCs w:val="36"/>
+        </w:rPr>
+      </w:pPr>
+    </w:p>
+    <w:p>
+      <w:pPr>
+        <w:rPr>
+          <w:rFonts w:ascii="Times New Roman" w:hAnsi="Times New Roman" w:cs="Times New Roman"/>
+          <w:sz w:val="36"/>
+          <w:szCs w:val="36"/>
+        </w:rPr>
+      </w:pPr>
+    </w:p>
+    <w:p>
+      <w:pPr>
+        <w:rPr>
+          <w:rFonts w:ascii="Times New Roman" w:hAnsi="Times New Roman" w:cs="Times New Roman"/>
+          <w:sz w:val="36"/>
+          <w:szCs w:val="36"/>
+        </w:rPr>
+      </w:pPr>
+    </w:p>
+    <w:p>
+      <w:pPr>
+        <w:rPr>
+          <w:rFonts w:ascii="Times New Roman" w:hAnsi="Times New Roman" w:cs="Times New Roman"/>
+          <w:sz w:val="36"/>
+          <w:szCs w:val="36"/>
+        </w:rPr>
+      </w:pPr>
+    </w:p>
+    <w:p>
+      <w:pPr>
+        <w:rPr>
+          <w:rFonts w:ascii="Times New Roman" w:hAnsi="Times New Roman" w:cs="Times New Roman"/>
+          <w:sz w:val="36"/>
+          <w:szCs w:val="36"/>
+        </w:rPr>
+      </w:pPr>
+    </w:p>
+    <w:p>
+      <w:pPr>
+        <w:rPr>
+          <w:rFonts w:ascii="Times New Roman" w:hAnsi="Times New Roman" w:cs="Times New Roman"/>
+          <w:sz w:val="36"/>
+          <w:szCs w:val="36"/>
+        </w:rPr>
+      </w:pPr>
+    </w:p>
+    <w:p>
+      <w:pPr>
+        <w:rPr>
+          <w:rFonts w:ascii="Times New Roman" w:hAnsi="Times New Roman" w:cs="Times New Roman"/>
+          <w:sz w:val="36"/>
+          <w:szCs w:val="36"/>
+        </w:rPr>
+      </w:pPr>
+    </w:p>
+    <w:p>
+      <w:pPr>
+        <w:rPr>
+          <w:rFonts w:ascii="Times New Roman" w:hAnsi="Times New Roman" w:cs="Times New Roman"/>
+          <w:sz w:val="36"/>
+          <w:szCs w:val="36"/>
+        </w:rPr>
+      </w:pPr>
+    </w:p>
+    <w:p>
+      <w:pPr>
+        <w:rPr>
+          <w:rFonts w:ascii="Times New Roman" w:hAnsi="Times New Roman" w:cs="Times New Roman"/>
+          <w:sz w:val="36"/>
+          <w:szCs w:val="36"/>
+        </w:rPr>
+      </w:pPr>
+    </w:p>
+    <w:p>
+      <w:pPr>
+        <w:rPr>
+          <w:rFonts w:ascii="Times New Roman" w:hAnsi="Times New Roman" w:cs="Times New Roman"/>
+          <w:sz w:val="36"/>
+          <w:szCs w:val="36"/>
+        </w:rPr>
+      </w:pPr>
+    </w:p>
+    <w:p>
+      <w:pPr>
+        <w:rPr>
+          <w:rFonts w:ascii="Times New Roman" w:hAnsi="Times New Roman" w:cs="Times New Roman"/>
+          <w:sz w:val="36"/>
+          <w:szCs w:val="36"/>
+        </w:rPr>
+      </w:pPr>
+    </w:p>
+    <w:p>
+      <w:pPr>
+        <w:rPr>
+          <w:rFonts w:ascii="Times New Roman" w:hAnsi="Times New Roman" w:cs="Times New Roman"/>
+          <w:sz w:val="36"/>
+          <w:szCs w:val="36"/>
+        </w:rPr>
+      </w:pPr>
+    </w:p>
+    <w:p>
+      <w:pPr>
+        <w:rPr>
+          <w:rFonts w:ascii="Times New Roman" w:hAnsi="Times New Roman" w:cs="Times New Roman"/>
+          <w:sz w:val="36"/>
+          <w:szCs w:val="36"/>
+        </w:rPr>
+      </w:pPr>
+    </w:p>
+    <w:p>
+      <w:pPr>
+        <w:rPr>
+          <w:rFonts w:ascii="Times New Roman" w:hAnsi="Times New Roman" w:cs="Times New Roman"/>
+          <w:sz w:val="36"/>
+          <w:szCs w:val="36"/>
+        </w:rPr>
+      </w:pPr>
+    </w:p>
+    <w:p>
+      <w:pPr>
+        <w:rPr>
+          <w:rFonts w:ascii="Times New Roman" w:hAnsi="Times New Roman" w:cs="Times New Roman"/>
+          <w:sz w:val="36"/>
+          <w:szCs w:val="36"/>
+        </w:rPr>
+      </w:pPr>
+    </w:p>
+    <w:p>
+      <w:pPr>
+        <w:rPr>
+          <w:rFonts w:ascii="Times New Roman" w:hAnsi="Times New Roman" w:cs="Times New Roman"/>
+          <w:sz w:val="36"/>
+          <w:szCs w:val="36"/>
+        </w:rPr>
+      </w:pPr>
+    </w:p>
+    <w:p>
+      <w:pPr>
+        <w:rPr>
+          <w:rFonts w:ascii="Times New Roman" w:hAnsi="Times New Roman" w:cs="Times New Roman"/>
+          <w:sz w:val="36"/>
+          <w:szCs w:val="36"/>
+        </w:rPr>
+      </w:pPr>
+    </w:p>
+    <w:p>
+      <w:pPr>
+        <w:rPr>
+          <w:rFonts w:ascii="Times New Roman" w:hAnsi="Times New Roman" w:cs="Times New Roman"/>
+          <w:sz w:val="36"/>
+          <w:szCs w:val="36"/>
+        </w:rPr>
+      </w:pPr>
+    </w:p>
+    <w:p>
+      <w:pPr>
+        <w:rPr>
+          <w:rFonts w:ascii="Times New Roman" w:hAnsi="Times New Roman" w:cs="Times New Roman"/>
+          <w:sz w:val="36"/>
+          <w:szCs w:val="36"/>
+        </w:rPr>
+      </w:pPr>
+    </w:p>
+    <w:p>
+      <w:pPr>
+        <w:rPr>
+          <w:rFonts w:ascii="Times New Roman" w:hAnsi="Times New Roman" w:cs="Times New Roman"/>
+          <w:sz w:val="36"/>
+          <w:szCs w:val="36"/>
+        </w:rPr>
+      </w:pPr>
       <w:r>
         <w:rPr>
           <w:rFonts w:ascii="Times New Roman" w:hAnsi="Times New Roman" w:cs="Times New Roman"/>
@@ -1259,14 +3597,253 @@
         </w:rPr>
       </w:pPr>
     </w:p>
+    <w:p>
+      <w:pPr>
+        <w:rPr>
+          <w:rFonts w:ascii="Times New Roman" w:hAnsi="Times New Roman" w:cs="Times New Roman"/>
+          <w:b/>
+          <w:bCs/>
+          <w:sz w:val="56"/>
+          <w:szCs w:val="56"/>
+        </w:rPr>
+      </w:pPr>
+      <w:r>
+        <w:rPr>
+          <w:rFonts w:ascii="Times New Roman" w:hAnsi="Times New Roman" w:cs="Times New Roman"/>
+          <w:b/>
+          <w:bCs/>
+          <w:sz w:val="56"/>
+          <w:szCs w:val="56"/>
+        </w:rPr>
+        <w:t>Bibliografie</w:t>
+      </w:r>
+    </w:p>
+    <w:p>
+      <w:pPr>
+        <w:rPr>
+          <w:rFonts w:ascii="Times New Roman" w:hAnsi="Times New Roman" w:cs="Times New Roman"/>
+          <w:sz w:val="28"/>
+          <w:szCs w:val="28"/>
+        </w:rPr>
+      </w:pPr>
+      <w:r>
+        <w:rPr>
+          <w:rFonts w:ascii="Times New Roman" w:hAnsi="Times New Roman" w:cs="Times New Roman"/>
+          <w:sz w:val="32"/>
+          <w:szCs w:val="32"/>
+        </w:rPr>
+        <w:t xml:space="preserve">Brown Corpus Manual: </w:t>
+      </w:r>
+      <w:hyperlink r:id="rId9" w:history="1">
+        <w:r>
+          <w:rPr>
+            <w:rStyle w:val="Hyperlink"/>
+            <w:rFonts w:ascii="Times New Roman" w:hAnsi="Times New Roman" w:cs="Times New Roman"/>
+            <w:sz w:val="28"/>
+            <w:szCs w:val="28"/>
+          </w:rPr>
+          <w:t>http://korpus.uib.no/icame/manuals/BROWN/INDEX.HTM</w:t>
+        </w:r>
+      </w:hyperlink>
+    </w:p>
+    <w:p>
+      <w:pPr>
+        <w:rPr>
+          <w:sz w:val="28"/>
+          <w:szCs w:val="28"/>
+        </w:rPr>
+      </w:pPr>
+      <w:r>
+        <w:rPr>
+          <w:rFonts w:ascii="Times New Roman" w:hAnsi="Times New Roman" w:cs="Times New Roman"/>
+          <w:sz w:val="32"/>
+          <w:szCs w:val="32"/>
+        </w:rPr>
+        <w:t>Brown Corpus Informations:</w:t>
+      </w:r>
+      <w:r>
+        <w:rPr>
+          <w:rFonts w:ascii="Times New Roman" w:hAnsi="Times New Roman" w:cs="Times New Roman"/>
+          <w:sz w:val="36"/>
+          <w:szCs w:val="36"/>
+        </w:rPr>
+        <w:t xml:space="preserve"> </w:t>
+      </w:r>
+      <w:hyperlink r:id="rId10" w:history="1">
+        <w:r>
+          <w:rPr>
+            <w:rStyle w:val="Hyperlink"/>
+            <w:sz w:val="28"/>
+            <w:szCs w:val="28"/>
+          </w:rPr>
+          <w:t>https://en.wikipedia.org/wiki/Brown_Corpus</w:t>
+        </w:r>
+      </w:hyperlink>
+    </w:p>
+    <w:p>
+      <w:pPr>
+        <w:rPr>
+          <w:rFonts w:ascii="Times New Roman" w:hAnsi="Times New Roman" w:cs="Times New Roman"/>
+          <w:sz w:val="36"/>
+          <w:szCs w:val="36"/>
+        </w:rPr>
+      </w:pPr>
+      <w:r>
+        <w:rPr>
+          <w:rFonts w:ascii="Times New Roman" w:hAnsi="Times New Roman" w:cs="Times New Roman"/>
+          <w:sz w:val="32"/>
+          <w:szCs w:val="32"/>
+        </w:rPr>
+        <w:t>Brown Corpus Download</w:t>
+      </w:r>
+      <w:r>
+        <w:rPr>
+          <w:rFonts w:ascii="Times New Roman" w:hAnsi="Times New Roman" w:cs="Times New Roman"/>
+          <w:sz w:val="32"/>
+          <w:szCs w:val="32"/>
+        </w:rPr>
+        <w:t xml:space="preserve"> Samples:</w:t>
+      </w:r>
+      <w:r>
+        <w:rPr>
+          <w:rFonts w:ascii="Times New Roman" w:hAnsi="Times New Roman" w:cs="Times New Roman"/>
+          <w:sz w:val="40"/>
+          <w:szCs w:val="40"/>
+        </w:rPr>
+        <w:t xml:space="preserve"> </w:t>
+      </w:r>
+      <w:hyperlink r:id="rId11" w:history="1">
+        <w:r>
+          <w:rPr>
+            <w:rStyle w:val="Hyperlink"/>
+            <w:sz w:val="28"/>
+            <w:szCs w:val="28"/>
+          </w:rPr>
+          <w:t>https://archive.org/details/BrownCorpus</w:t>
+        </w:r>
+      </w:hyperlink>
+    </w:p>
+    <w:p>
+      <w:pPr>
+        <w:rPr>
+          <w:rFonts w:ascii="Times New Roman" w:hAnsi="Times New Roman" w:cs="Times New Roman"/>
+          <w:sz w:val="36"/>
+          <w:szCs w:val="36"/>
+        </w:rPr>
+      </w:pPr>
+    </w:p>
     <w:sectPr>
+      <w:footerReference w:type="default" r:id="rId12"/>
       <w:pgSz w:w="12240" w:h="15840"/>
-      <w:pgMar w:top="1440" w:right="1440" w:bottom="1440" w:left="1440" w:header="720" w:footer="720" w:gutter="0"/>
+      <w:pgMar w:top="720" w:right="720" w:bottom="720" w:left="720" w:header="720" w:footer="720" w:gutter="0"/>
       <w:cols w:space="720"/>
       <w:docGrid w:linePitch="360"/>
     </w:sectPr>
   </w:body>
 </w:document>
+</file>
+
+<file path=word/endnotes.xml><?xml version="1.0" encoding="utf-8"?>
+<w:endnotes xmlns:wpc="http://schemas.microsoft.com/office/word/2010/wordprocessingCanvas" xmlns:cx="http://schemas.microsoft.com/office/drawing/2014/chartex" xmlns:cx1="http://schemas.microsoft.com/office/drawing/2015/9/8/chartex" xmlns:cx2="http://schemas.microsoft.com/office/drawing/2015/10/21/chartex" xmlns:cx3="http://schemas.microsoft.com/office/drawing/2016/5/9/chartex" xmlns:cx4="http://schemas.microsoft.com/office/drawing/2016/5/10/chartex" xmlns:cx5="http://schemas.microsoft.com/office/drawing/2016/5/11/chartex" xmlns:cx6="http://schemas.microsoft.com/office/drawing/2016/5/12/chartex" xmlns:cx7="http://schemas.microsoft.com/office/drawing/2016/5/13/chartex" xmlns:cx8="http://schemas.microsoft.com/office/drawing/2016/5/14/chartex" xmlns:mc="http://schemas.openxmlformats.org/markup-compatibility/2006" xmlns:aink="http://schemas.microsoft.com/office/drawing/2016/ink" xmlns:am3d="http://schemas.microsoft.com/office/drawing/2017/model3d" xmlns:o="urn:schemas-microsoft-com:office:office" xmlns:r="http://schemas.openxmlformats.org/officeDocument/2006/relationships" xmlns:m="http://schemas.openxmlformats.org/officeDocument/2006/math" xmlns:v="urn:schemas-microsoft-com:vml" xmlns:wp14="http://schemas.microsoft.com/office/word/2010/wordprocessingDrawing" xmlns:wp="http://schemas.openxmlformats.org/drawingml/2006/wordprocessingDrawing" xmlns:w10="urn:schemas-microsoft-com:office:word" xmlns:w="http://schemas.openxmlformats.org/wordprocessingml/2006/main" xmlns:w14="http://schemas.microsoft.com/office/word/2010/wordml" xmlns:w15="http://schemas.microsoft.com/office/word/2012/wordml" xmlns:w16cex="http://schemas.microsoft.com/office/word/2018/wordml/cex" xmlns:w16cid="http://schemas.microsoft.com/office/word/2016/wordml/cid" xmlns:w16="http://schemas.microsoft.com/office/word/2018/wordml" xmlns:w16se="http://schemas.microsoft.com/office/word/2015/wordml/symex" xmlns:wpg="http://schemas.microsoft.com/office/word/2010/wordprocessingGroup" xmlns:wpi="http://schemas.microsoft.com/office/word/2010/wordprocessingInk" xmlns:wne="http://schemas.microsoft.com/office/word/2006/wordml" xmlns:wps="http://schemas.microsoft.com/office/word/2010/wordprocessingShape" mc:Ignorable="w14 w15 w16se w16cid w16 w16cex wp14">
+  <w:endnote w:type="separator" w:id="-1">
+    <w:p>
+      <w:pPr>
+        <w:spacing w:after="0" w:line="240" w:lineRule="auto"/>
+      </w:pPr>
+      <w:r>
+        <w:separator/>
+      </w:r>
+    </w:p>
+  </w:endnote>
+  <w:endnote w:type="continuationSeparator" w:id="0">
+    <w:p>
+      <w:pPr>
+        <w:spacing w:after="0" w:line="240" w:lineRule="auto"/>
+      </w:pPr>
+      <w:r>
+        <w:continuationSeparator/>
+      </w:r>
+    </w:p>
+  </w:endnote>
+</w:endnotes>
+</file>
+
+<file path=word/footer1.xml><?xml version="1.0" encoding="utf-8"?>
+<w:ftr xmlns:wpc="http://schemas.microsoft.com/office/word/2010/wordprocessingCanvas" xmlns:cx="http://schemas.microsoft.com/office/drawing/2014/chartex" xmlns:cx1="http://schemas.microsoft.com/office/drawing/2015/9/8/chartex" xmlns:cx2="http://schemas.microsoft.com/office/drawing/2015/10/21/chartex" xmlns:cx3="http://schemas.microsoft.com/office/drawing/2016/5/9/chartex" xmlns:cx4="http://schemas.microsoft.com/office/drawing/2016/5/10/chartex" xmlns:cx5="http://schemas.microsoft.com/office/drawing/2016/5/11/chartex" xmlns:cx6="http://schemas.microsoft.com/office/drawing/2016/5/12/chartex" xmlns:cx7="http://schemas.microsoft.com/office/drawing/2016/5/13/chartex" xmlns:cx8="http://schemas.microsoft.com/office/drawing/2016/5/14/chartex" xmlns:mc="http://schemas.openxmlformats.org/markup-compatibility/2006" xmlns:aink="http://schemas.microsoft.com/office/drawing/2016/ink" xmlns:am3d="http://schemas.microsoft.com/office/drawing/2017/model3d" xmlns:o="urn:schemas-microsoft-com:office:office" xmlns:r="http://schemas.openxmlformats.org/officeDocument/2006/relationships" xmlns:m="http://schemas.openxmlformats.org/officeDocument/2006/math" xmlns:v="urn:schemas-microsoft-com:vml" xmlns:wp14="http://schemas.microsoft.com/office/word/2010/wordprocessingDrawing" xmlns:wp="http://schemas.openxmlformats.org/drawingml/2006/wordprocessingDrawing" xmlns:w10="urn:schemas-microsoft-com:office:word" xmlns:w="http://schemas.openxmlformats.org/wordprocessingml/2006/main" xmlns:w14="http://schemas.microsoft.com/office/word/2010/wordml" xmlns:w15="http://schemas.microsoft.com/office/word/2012/wordml" xmlns:w16cex="http://schemas.microsoft.com/office/word/2018/wordml/cex" xmlns:w16cid="http://schemas.microsoft.com/office/word/2016/wordml/cid" xmlns:w16="http://schemas.microsoft.com/office/word/2018/wordml" xmlns:w16se="http://schemas.microsoft.com/office/word/2015/wordml/symex" xmlns:wpg="http://schemas.microsoft.com/office/word/2010/wordprocessingGroup" xmlns:wpi="http://schemas.microsoft.com/office/word/2010/wordprocessingInk" xmlns:wne="http://schemas.microsoft.com/office/word/2006/wordml" xmlns:wps="http://schemas.microsoft.com/office/word/2010/wordprocessingShape" mc:Ignorable="w14 w15 w16se w16cid w16 w16cex wp14">
+  <w:sdt>
+    <w:sdtPr>
+      <w:id w:val="1764024740"/>
+      <w:docPartObj>
+        <w:docPartGallery w:val="Page Numbers (Bottom of Page)"/>
+        <w:docPartUnique/>
+      </w:docPartObj>
+    </w:sdtPr>
+    <w:sdtEndPr>
+      <w:rPr>
+        <w:noProof/>
+      </w:rPr>
+    </w:sdtEndPr>
+    <w:sdtContent>
+      <w:p>
+        <w:pPr>
+          <w:pStyle w:val="Footer"/>
+          <w:jc w:val="center"/>
+        </w:pPr>
+        <w:r>
+          <w:fldChar w:fldCharType="begin"/>
+        </w:r>
+        <w:r>
+          <w:instrText xml:space="preserve"> PAGE   \* MERGEFORMAT </w:instrText>
+        </w:r>
+        <w:r>
+          <w:fldChar w:fldCharType="separate"/>
+        </w:r>
+        <w:r>
+          <w:rPr>
+            <w:noProof/>
+          </w:rPr>
+          <w:t>2</w:t>
+        </w:r>
+        <w:r>
+          <w:rPr>
+            <w:noProof/>
+          </w:rPr>
+          <w:fldChar w:fldCharType="end"/>
+        </w:r>
+      </w:p>
+    </w:sdtContent>
+  </w:sdt>
+  <w:p>
+    <w:pPr>
+      <w:pStyle w:val="Footer"/>
+    </w:pPr>
+  </w:p>
+</w:ftr>
+</file>
+
+<file path=word/footnotes.xml><?xml version="1.0" encoding="utf-8"?>
+<w:footnotes xmlns:wpc="http://schemas.microsoft.com/office/word/2010/wordprocessingCanvas" xmlns:cx="http://schemas.microsoft.com/office/drawing/2014/chartex" xmlns:cx1="http://schemas.microsoft.com/office/drawing/2015/9/8/chartex" xmlns:cx2="http://schemas.microsoft.com/office/drawing/2015/10/21/chartex" xmlns:cx3="http://schemas.microsoft.com/office/drawing/2016/5/9/chartex" xmlns:cx4="http://schemas.microsoft.com/office/drawing/2016/5/10/chartex" xmlns:cx5="http://schemas.microsoft.com/office/drawing/2016/5/11/chartex" xmlns:cx6="http://schemas.microsoft.com/office/drawing/2016/5/12/chartex" xmlns:cx7="http://schemas.microsoft.com/office/drawing/2016/5/13/chartex" xmlns:cx8="http://schemas.microsoft.com/office/drawing/2016/5/14/chartex" xmlns:mc="http://schemas.openxmlformats.org/markup-compatibility/2006" xmlns:aink="http://schemas.microsoft.com/office/drawing/2016/ink" xmlns:am3d="http://schemas.microsoft.com/office/drawing/2017/model3d" xmlns:o="urn:schemas-microsoft-com:office:office" xmlns:r="http://schemas.openxmlformats.org/officeDocument/2006/relationships" xmlns:m="http://schemas.openxmlformats.org/officeDocument/2006/math" xmlns:v="urn:schemas-microsoft-com:vml" xmlns:wp14="http://schemas.microsoft.com/office/word/2010/wordprocessingDrawing" xmlns:wp="http://schemas.openxmlformats.org/drawingml/2006/wordprocessingDrawing" xmlns:w10="urn:schemas-microsoft-com:office:word" xmlns:w="http://schemas.openxmlformats.org/wordprocessingml/2006/main" xmlns:w14="http://schemas.microsoft.com/office/word/2010/wordml" xmlns:w15="http://schemas.microsoft.com/office/word/2012/wordml" xmlns:w16cex="http://schemas.microsoft.com/office/word/2018/wordml/cex" xmlns:w16cid="http://schemas.microsoft.com/office/word/2016/wordml/cid" xmlns:w16="http://schemas.microsoft.com/office/word/2018/wordml" xmlns:w16se="http://schemas.microsoft.com/office/word/2015/wordml/symex" xmlns:wpg="http://schemas.microsoft.com/office/word/2010/wordprocessingGroup" xmlns:wpi="http://schemas.microsoft.com/office/word/2010/wordprocessingInk" xmlns:wne="http://schemas.microsoft.com/office/word/2006/wordml" xmlns:wps="http://schemas.microsoft.com/office/word/2010/wordprocessingShape" mc:Ignorable="w14 w15 w16se w16cid w16 w16cex wp14">
+  <w:footnote w:type="separator" w:id="-1">
+    <w:p>
+      <w:pPr>
+        <w:spacing w:after="0" w:line="240" w:lineRule="auto"/>
+      </w:pPr>
+      <w:r>
+        <w:separator/>
+      </w:r>
+    </w:p>
+  </w:footnote>
+  <w:footnote w:type="continuationSeparator" w:id="0">
+    <w:p>
+      <w:pPr>
+        <w:spacing w:after="0" w:line="240" w:lineRule="auto"/>
+      </w:pPr>
+      <w:r>
+        <w:continuationSeparator/>
+      </w:r>
+    </w:p>
+  </w:footnote>
+</w:footnotes>
 </file>
 
 <file path=word/numbering.xml><?xml version="1.0" encoding="utf-8"?>
@@ -1450,6 +4027,458 @@
     </w:lvl>
   </w:abstractNum>
   <w:abstractNum w:abstractNumId="2" w15:restartNumberingAfterBreak="0">
+    <w:nsid w:val="12200F61"/>
+    <w:multiLevelType w:val="hybridMultilevel"/>
+    <w:tmpl w:val="649ADD48"/>
+    <w:lvl w:ilvl="0" w:tplc="0418000F">
+      <w:start w:val="1"/>
+      <w:numFmt w:val="decimal"/>
+      <w:lvlText w:val="%1."/>
+      <w:lvlJc w:val="left"/>
+      <w:pPr>
+        <w:ind w:left="630" w:hanging="360"/>
+      </w:pPr>
+      <w:rPr>
+        <w:rFonts w:hint="default"/>
+      </w:rPr>
+    </w:lvl>
+    <w:lvl w:ilvl="1" w:tplc="04180003" w:tentative="1">
+      <w:start w:val="1"/>
+      <w:numFmt w:val="bullet"/>
+      <w:lvlText w:val="o"/>
+      <w:lvlJc w:val="left"/>
+      <w:pPr>
+        <w:ind w:left="1170" w:hanging="360"/>
+      </w:pPr>
+      <w:rPr>
+        <w:rFonts w:ascii="Courier New" w:hAnsi="Courier New" w:cs="Courier New" w:hint="default"/>
+      </w:rPr>
+    </w:lvl>
+    <w:lvl w:ilvl="2" w:tplc="04180005" w:tentative="1">
+      <w:start w:val="1"/>
+      <w:numFmt w:val="bullet"/>
+      <w:lvlText w:val=""/>
+      <w:lvlJc w:val="left"/>
+      <w:pPr>
+        <w:ind w:left="1890" w:hanging="360"/>
+      </w:pPr>
+      <w:rPr>
+        <w:rFonts w:ascii="Wingdings" w:hAnsi="Wingdings" w:hint="default"/>
+      </w:rPr>
+    </w:lvl>
+    <w:lvl w:ilvl="3" w:tplc="04180001" w:tentative="1">
+      <w:start w:val="1"/>
+      <w:numFmt w:val="bullet"/>
+      <w:lvlText w:val=""/>
+      <w:lvlJc w:val="left"/>
+      <w:pPr>
+        <w:ind w:left="2610" w:hanging="360"/>
+      </w:pPr>
+      <w:rPr>
+        <w:rFonts w:ascii="Symbol" w:hAnsi="Symbol" w:hint="default"/>
+      </w:rPr>
+    </w:lvl>
+    <w:lvl w:ilvl="4" w:tplc="04180003" w:tentative="1">
+      <w:start w:val="1"/>
+      <w:numFmt w:val="bullet"/>
+      <w:lvlText w:val="o"/>
+      <w:lvlJc w:val="left"/>
+      <w:pPr>
+        <w:ind w:left="3330" w:hanging="360"/>
+      </w:pPr>
+      <w:rPr>
+        <w:rFonts w:ascii="Courier New" w:hAnsi="Courier New" w:cs="Courier New" w:hint="default"/>
+      </w:rPr>
+    </w:lvl>
+    <w:lvl w:ilvl="5" w:tplc="04180005" w:tentative="1">
+      <w:start w:val="1"/>
+      <w:numFmt w:val="bullet"/>
+      <w:lvlText w:val=""/>
+      <w:lvlJc w:val="left"/>
+      <w:pPr>
+        <w:ind w:left="4050" w:hanging="360"/>
+      </w:pPr>
+      <w:rPr>
+        <w:rFonts w:ascii="Wingdings" w:hAnsi="Wingdings" w:hint="default"/>
+      </w:rPr>
+    </w:lvl>
+    <w:lvl w:ilvl="6" w:tplc="04180001" w:tentative="1">
+      <w:start w:val="1"/>
+      <w:numFmt w:val="bullet"/>
+      <w:lvlText w:val=""/>
+      <w:lvlJc w:val="left"/>
+      <w:pPr>
+        <w:ind w:left="4770" w:hanging="360"/>
+      </w:pPr>
+      <w:rPr>
+        <w:rFonts w:ascii="Symbol" w:hAnsi="Symbol" w:hint="default"/>
+      </w:rPr>
+    </w:lvl>
+    <w:lvl w:ilvl="7" w:tplc="04180003" w:tentative="1">
+      <w:start w:val="1"/>
+      <w:numFmt w:val="bullet"/>
+      <w:lvlText w:val="o"/>
+      <w:lvlJc w:val="left"/>
+      <w:pPr>
+        <w:ind w:left="5490" w:hanging="360"/>
+      </w:pPr>
+      <w:rPr>
+        <w:rFonts w:ascii="Courier New" w:hAnsi="Courier New" w:cs="Courier New" w:hint="default"/>
+      </w:rPr>
+    </w:lvl>
+    <w:lvl w:ilvl="8" w:tplc="04180005" w:tentative="1">
+      <w:start w:val="1"/>
+      <w:numFmt w:val="bullet"/>
+      <w:lvlText w:val=""/>
+      <w:lvlJc w:val="left"/>
+      <w:pPr>
+        <w:ind w:left="6210" w:hanging="360"/>
+      </w:pPr>
+      <w:rPr>
+        <w:rFonts w:ascii="Wingdings" w:hAnsi="Wingdings" w:hint="default"/>
+      </w:rPr>
+    </w:lvl>
+  </w:abstractNum>
+  <w:abstractNum w:abstractNumId="3" w15:restartNumberingAfterBreak="0">
+    <w:nsid w:val="18121CF2"/>
+    <w:multiLevelType w:val="hybridMultilevel"/>
+    <w:tmpl w:val="5DB8F382"/>
+    <w:lvl w:ilvl="0" w:tplc="04180001">
+      <w:start w:val="1"/>
+      <w:numFmt w:val="bullet"/>
+      <w:lvlText w:val=""/>
+      <w:lvlJc w:val="left"/>
+      <w:pPr>
+        <w:ind w:left="630" w:hanging="360"/>
+      </w:pPr>
+      <w:rPr>
+        <w:rFonts w:ascii="Symbol" w:hAnsi="Symbol" w:hint="default"/>
+      </w:rPr>
+    </w:lvl>
+    <w:lvl w:ilvl="1" w:tplc="04180003" w:tentative="1">
+      <w:start w:val="1"/>
+      <w:numFmt w:val="bullet"/>
+      <w:lvlText w:val="o"/>
+      <w:lvlJc w:val="left"/>
+      <w:pPr>
+        <w:ind w:left="1170" w:hanging="360"/>
+      </w:pPr>
+      <w:rPr>
+        <w:rFonts w:ascii="Courier New" w:hAnsi="Courier New" w:cs="Courier New" w:hint="default"/>
+      </w:rPr>
+    </w:lvl>
+    <w:lvl w:ilvl="2" w:tplc="04180005" w:tentative="1">
+      <w:start w:val="1"/>
+      <w:numFmt w:val="bullet"/>
+      <w:lvlText w:val=""/>
+      <w:lvlJc w:val="left"/>
+      <w:pPr>
+        <w:ind w:left="1890" w:hanging="360"/>
+      </w:pPr>
+      <w:rPr>
+        <w:rFonts w:ascii="Wingdings" w:hAnsi="Wingdings" w:hint="default"/>
+      </w:rPr>
+    </w:lvl>
+    <w:lvl w:ilvl="3" w:tplc="04180001" w:tentative="1">
+      <w:start w:val="1"/>
+      <w:numFmt w:val="bullet"/>
+      <w:lvlText w:val=""/>
+      <w:lvlJc w:val="left"/>
+      <w:pPr>
+        <w:ind w:left="2610" w:hanging="360"/>
+      </w:pPr>
+      <w:rPr>
+        <w:rFonts w:ascii="Symbol" w:hAnsi="Symbol" w:hint="default"/>
+      </w:rPr>
+    </w:lvl>
+    <w:lvl w:ilvl="4" w:tplc="04180003" w:tentative="1">
+      <w:start w:val="1"/>
+      <w:numFmt w:val="bullet"/>
+      <w:lvlText w:val="o"/>
+      <w:lvlJc w:val="left"/>
+      <w:pPr>
+        <w:ind w:left="3330" w:hanging="360"/>
+      </w:pPr>
+      <w:rPr>
+        <w:rFonts w:ascii="Courier New" w:hAnsi="Courier New" w:cs="Courier New" w:hint="default"/>
+      </w:rPr>
+    </w:lvl>
+    <w:lvl w:ilvl="5" w:tplc="04180005" w:tentative="1">
+      <w:start w:val="1"/>
+      <w:numFmt w:val="bullet"/>
+      <w:lvlText w:val=""/>
+      <w:lvlJc w:val="left"/>
+      <w:pPr>
+        <w:ind w:left="4050" w:hanging="360"/>
+      </w:pPr>
+      <w:rPr>
+        <w:rFonts w:ascii="Wingdings" w:hAnsi="Wingdings" w:hint="default"/>
+      </w:rPr>
+    </w:lvl>
+    <w:lvl w:ilvl="6" w:tplc="04180001" w:tentative="1">
+      <w:start w:val="1"/>
+      <w:numFmt w:val="bullet"/>
+      <w:lvlText w:val=""/>
+      <w:lvlJc w:val="left"/>
+      <w:pPr>
+        <w:ind w:left="4770" w:hanging="360"/>
+      </w:pPr>
+      <w:rPr>
+        <w:rFonts w:ascii="Symbol" w:hAnsi="Symbol" w:hint="default"/>
+      </w:rPr>
+    </w:lvl>
+    <w:lvl w:ilvl="7" w:tplc="04180003" w:tentative="1">
+      <w:start w:val="1"/>
+      <w:numFmt w:val="bullet"/>
+      <w:lvlText w:val="o"/>
+      <w:lvlJc w:val="left"/>
+      <w:pPr>
+        <w:ind w:left="5490" w:hanging="360"/>
+      </w:pPr>
+      <w:rPr>
+        <w:rFonts w:ascii="Courier New" w:hAnsi="Courier New" w:cs="Courier New" w:hint="default"/>
+      </w:rPr>
+    </w:lvl>
+    <w:lvl w:ilvl="8" w:tplc="04180005" w:tentative="1">
+      <w:start w:val="1"/>
+      <w:numFmt w:val="bullet"/>
+      <w:lvlText w:val=""/>
+      <w:lvlJc w:val="left"/>
+      <w:pPr>
+        <w:ind w:left="6210" w:hanging="360"/>
+      </w:pPr>
+      <w:rPr>
+        <w:rFonts w:ascii="Wingdings" w:hAnsi="Wingdings" w:hint="default"/>
+      </w:rPr>
+    </w:lvl>
+  </w:abstractNum>
+  <w:abstractNum w:abstractNumId="4" w15:restartNumberingAfterBreak="0">
+    <w:nsid w:val="23A118B7"/>
+    <w:multiLevelType w:val="hybridMultilevel"/>
+    <w:tmpl w:val="C1E02DF0"/>
+    <w:lvl w:ilvl="0" w:tplc="04180001">
+      <w:start w:val="1"/>
+      <w:numFmt w:val="bullet"/>
+      <w:lvlText w:val=""/>
+      <w:lvlJc w:val="left"/>
+      <w:pPr>
+        <w:ind w:left="630" w:hanging="360"/>
+      </w:pPr>
+      <w:rPr>
+        <w:rFonts w:ascii="Symbol" w:hAnsi="Symbol" w:hint="default"/>
+      </w:rPr>
+    </w:lvl>
+    <w:lvl w:ilvl="1" w:tplc="04180003" w:tentative="1">
+      <w:start w:val="1"/>
+      <w:numFmt w:val="bullet"/>
+      <w:lvlText w:val="o"/>
+      <w:lvlJc w:val="left"/>
+      <w:pPr>
+        <w:ind w:left="1170" w:hanging="360"/>
+      </w:pPr>
+      <w:rPr>
+        <w:rFonts w:ascii="Courier New" w:hAnsi="Courier New" w:cs="Courier New" w:hint="default"/>
+      </w:rPr>
+    </w:lvl>
+    <w:lvl w:ilvl="2" w:tplc="04180005" w:tentative="1">
+      <w:start w:val="1"/>
+      <w:numFmt w:val="bullet"/>
+      <w:lvlText w:val=""/>
+      <w:lvlJc w:val="left"/>
+      <w:pPr>
+        <w:ind w:left="1890" w:hanging="360"/>
+      </w:pPr>
+      <w:rPr>
+        <w:rFonts w:ascii="Wingdings" w:hAnsi="Wingdings" w:hint="default"/>
+      </w:rPr>
+    </w:lvl>
+    <w:lvl w:ilvl="3" w:tplc="04180001" w:tentative="1">
+      <w:start w:val="1"/>
+      <w:numFmt w:val="bullet"/>
+      <w:lvlText w:val=""/>
+      <w:lvlJc w:val="left"/>
+      <w:pPr>
+        <w:ind w:left="2610" w:hanging="360"/>
+      </w:pPr>
+      <w:rPr>
+        <w:rFonts w:ascii="Symbol" w:hAnsi="Symbol" w:hint="default"/>
+      </w:rPr>
+    </w:lvl>
+    <w:lvl w:ilvl="4" w:tplc="04180003" w:tentative="1">
+      <w:start w:val="1"/>
+      <w:numFmt w:val="bullet"/>
+      <w:lvlText w:val="o"/>
+      <w:lvlJc w:val="left"/>
+      <w:pPr>
+        <w:ind w:left="3330" w:hanging="360"/>
+      </w:pPr>
+      <w:rPr>
+        <w:rFonts w:ascii="Courier New" w:hAnsi="Courier New" w:cs="Courier New" w:hint="default"/>
+      </w:rPr>
+    </w:lvl>
+    <w:lvl w:ilvl="5" w:tplc="04180005" w:tentative="1">
+      <w:start w:val="1"/>
+      <w:numFmt w:val="bullet"/>
+      <w:lvlText w:val=""/>
+      <w:lvlJc w:val="left"/>
+      <w:pPr>
+        <w:ind w:left="4050" w:hanging="360"/>
+      </w:pPr>
+      <w:rPr>
+        <w:rFonts w:ascii="Wingdings" w:hAnsi="Wingdings" w:hint="default"/>
+      </w:rPr>
+    </w:lvl>
+    <w:lvl w:ilvl="6" w:tplc="04180001" w:tentative="1">
+      <w:start w:val="1"/>
+      <w:numFmt w:val="bullet"/>
+      <w:lvlText w:val=""/>
+      <w:lvlJc w:val="left"/>
+      <w:pPr>
+        <w:ind w:left="4770" w:hanging="360"/>
+      </w:pPr>
+      <w:rPr>
+        <w:rFonts w:ascii="Symbol" w:hAnsi="Symbol" w:hint="default"/>
+      </w:rPr>
+    </w:lvl>
+    <w:lvl w:ilvl="7" w:tplc="04180003" w:tentative="1">
+      <w:start w:val="1"/>
+      <w:numFmt w:val="bullet"/>
+      <w:lvlText w:val="o"/>
+      <w:lvlJc w:val="left"/>
+      <w:pPr>
+        <w:ind w:left="5490" w:hanging="360"/>
+      </w:pPr>
+      <w:rPr>
+        <w:rFonts w:ascii="Courier New" w:hAnsi="Courier New" w:cs="Courier New" w:hint="default"/>
+      </w:rPr>
+    </w:lvl>
+    <w:lvl w:ilvl="8" w:tplc="04180005" w:tentative="1">
+      <w:start w:val="1"/>
+      <w:numFmt w:val="bullet"/>
+      <w:lvlText w:val=""/>
+      <w:lvlJc w:val="left"/>
+      <w:pPr>
+        <w:ind w:left="6210" w:hanging="360"/>
+      </w:pPr>
+      <w:rPr>
+        <w:rFonts w:ascii="Wingdings" w:hAnsi="Wingdings" w:hint="default"/>
+      </w:rPr>
+    </w:lvl>
+  </w:abstractNum>
+  <w:abstractNum w:abstractNumId="5" w15:restartNumberingAfterBreak="0">
+    <w:nsid w:val="25642AA9"/>
+    <w:multiLevelType w:val="hybridMultilevel"/>
+    <w:tmpl w:val="B4DE5C78"/>
+    <w:lvl w:ilvl="0" w:tplc="04180001">
+      <w:start w:val="1"/>
+      <w:numFmt w:val="bullet"/>
+      <w:lvlText w:val=""/>
+      <w:lvlJc w:val="left"/>
+      <w:pPr>
+        <w:ind w:left="360" w:hanging="360"/>
+      </w:pPr>
+      <w:rPr>
+        <w:rFonts w:ascii="Symbol" w:hAnsi="Symbol" w:hint="default"/>
+      </w:rPr>
+    </w:lvl>
+    <w:lvl w:ilvl="1" w:tplc="04180003" w:tentative="1">
+      <w:start w:val="1"/>
+      <w:numFmt w:val="bullet"/>
+      <w:lvlText w:val="o"/>
+      <w:lvlJc w:val="left"/>
+      <w:pPr>
+        <w:ind w:left="900" w:hanging="360"/>
+      </w:pPr>
+      <w:rPr>
+        <w:rFonts w:ascii="Courier New" w:hAnsi="Courier New" w:cs="Courier New" w:hint="default"/>
+      </w:rPr>
+    </w:lvl>
+    <w:lvl w:ilvl="2" w:tplc="04180005" w:tentative="1">
+      <w:start w:val="1"/>
+      <w:numFmt w:val="bullet"/>
+      <w:lvlText w:val=""/>
+      <w:lvlJc w:val="left"/>
+      <w:pPr>
+        <w:ind w:left="1620" w:hanging="360"/>
+      </w:pPr>
+      <w:rPr>
+        <w:rFonts w:ascii="Wingdings" w:hAnsi="Wingdings" w:hint="default"/>
+      </w:rPr>
+    </w:lvl>
+    <w:lvl w:ilvl="3" w:tplc="04180001" w:tentative="1">
+      <w:start w:val="1"/>
+      <w:numFmt w:val="bullet"/>
+      <w:lvlText w:val=""/>
+      <w:lvlJc w:val="left"/>
+      <w:pPr>
+        <w:ind w:left="2340" w:hanging="360"/>
+      </w:pPr>
+      <w:rPr>
+        <w:rFonts w:ascii="Symbol" w:hAnsi="Symbol" w:hint="default"/>
+      </w:rPr>
+    </w:lvl>
+    <w:lvl w:ilvl="4" w:tplc="04180003" w:tentative="1">
+      <w:start w:val="1"/>
+      <w:numFmt w:val="bullet"/>
+      <w:lvlText w:val="o"/>
+      <w:lvlJc w:val="left"/>
+      <w:pPr>
+        <w:ind w:left="3060" w:hanging="360"/>
+      </w:pPr>
+      <w:rPr>
+        <w:rFonts w:ascii="Courier New" w:hAnsi="Courier New" w:cs="Courier New" w:hint="default"/>
+      </w:rPr>
+    </w:lvl>
+    <w:lvl w:ilvl="5" w:tplc="04180005" w:tentative="1">
+      <w:start w:val="1"/>
+      <w:numFmt w:val="bullet"/>
+      <w:lvlText w:val=""/>
+      <w:lvlJc w:val="left"/>
+      <w:pPr>
+        <w:ind w:left="3780" w:hanging="360"/>
+      </w:pPr>
+      <w:rPr>
+        <w:rFonts w:ascii="Wingdings" w:hAnsi="Wingdings" w:hint="default"/>
+      </w:rPr>
+    </w:lvl>
+    <w:lvl w:ilvl="6" w:tplc="04180001" w:tentative="1">
+      <w:start w:val="1"/>
+      <w:numFmt w:val="bullet"/>
+      <w:lvlText w:val=""/>
+      <w:lvlJc w:val="left"/>
+      <w:pPr>
+        <w:ind w:left="4500" w:hanging="360"/>
+      </w:pPr>
+      <w:rPr>
+        <w:rFonts w:ascii="Symbol" w:hAnsi="Symbol" w:hint="default"/>
+      </w:rPr>
+    </w:lvl>
+    <w:lvl w:ilvl="7" w:tplc="04180003" w:tentative="1">
+      <w:start w:val="1"/>
+      <w:numFmt w:val="bullet"/>
+      <w:lvlText w:val="o"/>
+      <w:lvlJc w:val="left"/>
+      <w:pPr>
+        <w:ind w:left="5220" w:hanging="360"/>
+      </w:pPr>
+      <w:rPr>
+        <w:rFonts w:ascii="Courier New" w:hAnsi="Courier New" w:cs="Courier New" w:hint="default"/>
+      </w:rPr>
+    </w:lvl>
+    <w:lvl w:ilvl="8" w:tplc="04180005" w:tentative="1">
+      <w:start w:val="1"/>
+      <w:numFmt w:val="bullet"/>
+      <w:lvlText w:val=""/>
+      <w:lvlJc w:val="left"/>
+      <w:pPr>
+        <w:ind w:left="5940" w:hanging="360"/>
+      </w:pPr>
+      <w:rPr>
+        <w:rFonts w:ascii="Wingdings" w:hAnsi="Wingdings" w:hint="default"/>
+      </w:rPr>
+    </w:lvl>
+  </w:abstractNum>
+  <w:abstractNum w:abstractNumId="6" w15:restartNumberingAfterBreak="0">
     <w:nsid w:val="2795338D"/>
     <w:multiLevelType w:val="hybridMultilevel"/>
     <w:tmpl w:val="5C022F52"/>
@@ -1538,7 +4567,7 @@
       </w:pPr>
     </w:lvl>
   </w:abstractNum>
-  <w:abstractNum w:abstractNumId="3" w15:restartNumberingAfterBreak="0">
+  <w:abstractNum w:abstractNumId="7" w15:restartNumberingAfterBreak="0">
     <w:nsid w:val="31C052A1"/>
     <w:multiLevelType w:val="hybridMultilevel"/>
     <w:tmpl w:val="1C207044"/>
@@ -1628,7 +4657,233 @@
       </w:pPr>
     </w:lvl>
   </w:abstractNum>
-  <w:abstractNum w:abstractNumId="4" w15:restartNumberingAfterBreak="0">
+  <w:abstractNum w:abstractNumId="8" w15:restartNumberingAfterBreak="0">
+    <w:nsid w:val="33381B66"/>
+    <w:multiLevelType w:val="hybridMultilevel"/>
+    <w:tmpl w:val="C186D1CA"/>
+    <w:lvl w:ilvl="0" w:tplc="0418000F">
+      <w:start w:val="1"/>
+      <w:numFmt w:val="decimal"/>
+      <w:lvlText w:val="%1."/>
+      <w:lvlJc w:val="left"/>
+      <w:pPr>
+        <w:ind w:left="630" w:hanging="360"/>
+      </w:pPr>
+      <w:rPr>
+        <w:rFonts w:hint="default"/>
+      </w:rPr>
+    </w:lvl>
+    <w:lvl w:ilvl="1" w:tplc="04180003" w:tentative="1">
+      <w:start w:val="1"/>
+      <w:numFmt w:val="bullet"/>
+      <w:lvlText w:val="o"/>
+      <w:lvlJc w:val="left"/>
+      <w:pPr>
+        <w:ind w:left="1170" w:hanging="360"/>
+      </w:pPr>
+      <w:rPr>
+        <w:rFonts w:ascii="Courier New" w:hAnsi="Courier New" w:cs="Courier New" w:hint="default"/>
+      </w:rPr>
+    </w:lvl>
+    <w:lvl w:ilvl="2" w:tplc="04180005" w:tentative="1">
+      <w:start w:val="1"/>
+      <w:numFmt w:val="bullet"/>
+      <w:lvlText w:val=""/>
+      <w:lvlJc w:val="left"/>
+      <w:pPr>
+        <w:ind w:left="1890" w:hanging="360"/>
+      </w:pPr>
+      <w:rPr>
+        <w:rFonts w:ascii="Wingdings" w:hAnsi="Wingdings" w:hint="default"/>
+      </w:rPr>
+    </w:lvl>
+    <w:lvl w:ilvl="3" w:tplc="04180001" w:tentative="1">
+      <w:start w:val="1"/>
+      <w:numFmt w:val="bullet"/>
+      <w:lvlText w:val=""/>
+      <w:lvlJc w:val="left"/>
+      <w:pPr>
+        <w:ind w:left="2610" w:hanging="360"/>
+      </w:pPr>
+      <w:rPr>
+        <w:rFonts w:ascii="Symbol" w:hAnsi="Symbol" w:hint="default"/>
+      </w:rPr>
+    </w:lvl>
+    <w:lvl w:ilvl="4" w:tplc="04180003" w:tentative="1">
+      <w:start w:val="1"/>
+      <w:numFmt w:val="bullet"/>
+      <w:lvlText w:val="o"/>
+      <w:lvlJc w:val="left"/>
+      <w:pPr>
+        <w:ind w:left="3330" w:hanging="360"/>
+      </w:pPr>
+      <w:rPr>
+        <w:rFonts w:ascii="Courier New" w:hAnsi="Courier New" w:cs="Courier New" w:hint="default"/>
+      </w:rPr>
+    </w:lvl>
+    <w:lvl w:ilvl="5" w:tplc="04180005" w:tentative="1">
+      <w:start w:val="1"/>
+      <w:numFmt w:val="bullet"/>
+      <w:lvlText w:val=""/>
+      <w:lvlJc w:val="left"/>
+      <w:pPr>
+        <w:ind w:left="4050" w:hanging="360"/>
+      </w:pPr>
+      <w:rPr>
+        <w:rFonts w:ascii="Wingdings" w:hAnsi="Wingdings" w:hint="default"/>
+      </w:rPr>
+    </w:lvl>
+    <w:lvl w:ilvl="6" w:tplc="04180001" w:tentative="1">
+      <w:start w:val="1"/>
+      <w:numFmt w:val="bullet"/>
+      <w:lvlText w:val=""/>
+      <w:lvlJc w:val="left"/>
+      <w:pPr>
+        <w:ind w:left="4770" w:hanging="360"/>
+      </w:pPr>
+      <w:rPr>
+        <w:rFonts w:ascii="Symbol" w:hAnsi="Symbol" w:hint="default"/>
+      </w:rPr>
+    </w:lvl>
+    <w:lvl w:ilvl="7" w:tplc="04180003" w:tentative="1">
+      <w:start w:val="1"/>
+      <w:numFmt w:val="bullet"/>
+      <w:lvlText w:val="o"/>
+      <w:lvlJc w:val="left"/>
+      <w:pPr>
+        <w:ind w:left="5490" w:hanging="360"/>
+      </w:pPr>
+      <w:rPr>
+        <w:rFonts w:ascii="Courier New" w:hAnsi="Courier New" w:cs="Courier New" w:hint="default"/>
+      </w:rPr>
+    </w:lvl>
+    <w:lvl w:ilvl="8" w:tplc="04180005" w:tentative="1">
+      <w:start w:val="1"/>
+      <w:numFmt w:val="bullet"/>
+      <w:lvlText w:val=""/>
+      <w:lvlJc w:val="left"/>
+      <w:pPr>
+        <w:ind w:left="6210" w:hanging="360"/>
+      </w:pPr>
+      <w:rPr>
+        <w:rFonts w:ascii="Wingdings" w:hAnsi="Wingdings" w:hint="default"/>
+      </w:rPr>
+    </w:lvl>
+  </w:abstractNum>
+  <w:abstractNum w:abstractNumId="9" w15:restartNumberingAfterBreak="0">
+    <w:nsid w:val="35471DC1"/>
+    <w:multiLevelType w:val="hybridMultilevel"/>
+    <w:tmpl w:val="51FEF0B4"/>
+    <w:lvl w:ilvl="0" w:tplc="0418000F">
+      <w:start w:val="1"/>
+      <w:numFmt w:val="decimal"/>
+      <w:lvlText w:val="%1."/>
+      <w:lvlJc w:val="left"/>
+      <w:pPr>
+        <w:ind w:left="630" w:hanging="360"/>
+      </w:pPr>
+      <w:rPr>
+        <w:rFonts w:hint="default"/>
+      </w:rPr>
+    </w:lvl>
+    <w:lvl w:ilvl="1" w:tplc="04180003" w:tentative="1">
+      <w:start w:val="1"/>
+      <w:numFmt w:val="bullet"/>
+      <w:lvlText w:val="o"/>
+      <w:lvlJc w:val="left"/>
+      <w:pPr>
+        <w:ind w:left="1170" w:hanging="360"/>
+      </w:pPr>
+      <w:rPr>
+        <w:rFonts w:ascii="Courier New" w:hAnsi="Courier New" w:cs="Courier New" w:hint="default"/>
+      </w:rPr>
+    </w:lvl>
+    <w:lvl w:ilvl="2" w:tplc="04180005" w:tentative="1">
+      <w:start w:val="1"/>
+      <w:numFmt w:val="bullet"/>
+      <w:lvlText w:val=""/>
+      <w:lvlJc w:val="left"/>
+      <w:pPr>
+        <w:ind w:left="1890" w:hanging="360"/>
+      </w:pPr>
+      <w:rPr>
+        <w:rFonts w:ascii="Wingdings" w:hAnsi="Wingdings" w:hint="default"/>
+      </w:rPr>
+    </w:lvl>
+    <w:lvl w:ilvl="3" w:tplc="04180001" w:tentative="1">
+      <w:start w:val="1"/>
+      <w:numFmt w:val="bullet"/>
+      <w:lvlText w:val=""/>
+      <w:lvlJc w:val="left"/>
+      <w:pPr>
+        <w:ind w:left="2610" w:hanging="360"/>
+      </w:pPr>
+      <w:rPr>
+        <w:rFonts w:ascii="Symbol" w:hAnsi="Symbol" w:hint="default"/>
+      </w:rPr>
+    </w:lvl>
+    <w:lvl w:ilvl="4" w:tplc="04180003" w:tentative="1">
+      <w:start w:val="1"/>
+      <w:numFmt w:val="bullet"/>
+      <w:lvlText w:val="o"/>
+      <w:lvlJc w:val="left"/>
+      <w:pPr>
+        <w:ind w:left="3330" w:hanging="360"/>
+      </w:pPr>
+      <w:rPr>
+        <w:rFonts w:ascii="Courier New" w:hAnsi="Courier New" w:cs="Courier New" w:hint="default"/>
+      </w:rPr>
+    </w:lvl>
+    <w:lvl w:ilvl="5" w:tplc="04180005" w:tentative="1">
+      <w:start w:val="1"/>
+      <w:numFmt w:val="bullet"/>
+      <w:lvlText w:val=""/>
+      <w:lvlJc w:val="left"/>
+      <w:pPr>
+        <w:ind w:left="4050" w:hanging="360"/>
+      </w:pPr>
+      <w:rPr>
+        <w:rFonts w:ascii="Wingdings" w:hAnsi="Wingdings" w:hint="default"/>
+      </w:rPr>
+    </w:lvl>
+    <w:lvl w:ilvl="6" w:tplc="04180001" w:tentative="1">
+      <w:start w:val="1"/>
+      <w:numFmt w:val="bullet"/>
+      <w:lvlText w:val=""/>
+      <w:lvlJc w:val="left"/>
+      <w:pPr>
+        <w:ind w:left="4770" w:hanging="360"/>
+      </w:pPr>
+      <w:rPr>
+        <w:rFonts w:ascii="Symbol" w:hAnsi="Symbol" w:hint="default"/>
+      </w:rPr>
+    </w:lvl>
+    <w:lvl w:ilvl="7" w:tplc="04180003" w:tentative="1">
+      <w:start w:val="1"/>
+      <w:numFmt w:val="bullet"/>
+      <w:lvlText w:val="o"/>
+      <w:lvlJc w:val="left"/>
+      <w:pPr>
+        <w:ind w:left="5490" w:hanging="360"/>
+      </w:pPr>
+      <w:rPr>
+        <w:rFonts w:ascii="Courier New" w:hAnsi="Courier New" w:cs="Courier New" w:hint="default"/>
+      </w:rPr>
+    </w:lvl>
+    <w:lvl w:ilvl="8" w:tplc="04180005" w:tentative="1">
+      <w:start w:val="1"/>
+      <w:numFmt w:val="bullet"/>
+      <w:lvlText w:val=""/>
+      <w:lvlJc w:val="left"/>
+      <w:pPr>
+        <w:ind w:left="6210" w:hanging="360"/>
+      </w:pPr>
+      <w:rPr>
+        <w:rFonts w:ascii="Wingdings" w:hAnsi="Wingdings" w:hint="default"/>
+      </w:rPr>
+    </w:lvl>
+  </w:abstractNum>
+  <w:abstractNum w:abstractNumId="10" w15:restartNumberingAfterBreak="0">
     <w:nsid w:val="425C0D79"/>
     <w:multiLevelType w:val="hybridMultilevel"/>
     <w:tmpl w:val="A16E9BC4"/>
@@ -1717,7 +4972,7 @@
       </w:pPr>
     </w:lvl>
   </w:abstractNum>
-  <w:abstractNum w:abstractNumId="5" w15:restartNumberingAfterBreak="0">
+  <w:abstractNum w:abstractNumId="11" w15:restartNumberingAfterBreak="0">
     <w:nsid w:val="53BB74E5"/>
     <w:multiLevelType w:val="hybridMultilevel"/>
     <w:tmpl w:val="B0982DB6"/>
@@ -1807,7 +5062,120 @@
       </w:pPr>
     </w:lvl>
   </w:abstractNum>
-  <w:abstractNum w:abstractNumId="6" w15:restartNumberingAfterBreak="0">
+  <w:abstractNum w:abstractNumId="12" w15:restartNumberingAfterBreak="0">
+    <w:nsid w:val="57867A7C"/>
+    <w:multiLevelType w:val="hybridMultilevel"/>
+    <w:tmpl w:val="5C62B836"/>
+    <w:lvl w:ilvl="0" w:tplc="04180001">
+      <w:start w:val="1"/>
+      <w:numFmt w:val="bullet"/>
+      <w:lvlText w:val=""/>
+      <w:lvlJc w:val="left"/>
+      <w:pPr>
+        <w:ind w:left="630" w:hanging="360"/>
+      </w:pPr>
+      <w:rPr>
+        <w:rFonts w:ascii="Symbol" w:hAnsi="Symbol" w:hint="default"/>
+      </w:rPr>
+    </w:lvl>
+    <w:lvl w:ilvl="1" w:tplc="04180003" w:tentative="1">
+      <w:start w:val="1"/>
+      <w:numFmt w:val="bullet"/>
+      <w:lvlText w:val="o"/>
+      <w:lvlJc w:val="left"/>
+      <w:pPr>
+        <w:ind w:left="1170" w:hanging="360"/>
+      </w:pPr>
+      <w:rPr>
+        <w:rFonts w:ascii="Courier New" w:hAnsi="Courier New" w:cs="Courier New" w:hint="default"/>
+      </w:rPr>
+    </w:lvl>
+    <w:lvl w:ilvl="2" w:tplc="04180005" w:tentative="1">
+      <w:start w:val="1"/>
+      <w:numFmt w:val="bullet"/>
+      <w:lvlText w:val=""/>
+      <w:lvlJc w:val="left"/>
+      <w:pPr>
+        <w:ind w:left="1890" w:hanging="360"/>
+      </w:pPr>
+      <w:rPr>
+        <w:rFonts w:ascii="Wingdings" w:hAnsi="Wingdings" w:hint="default"/>
+      </w:rPr>
+    </w:lvl>
+    <w:lvl w:ilvl="3" w:tplc="04180001" w:tentative="1">
+      <w:start w:val="1"/>
+      <w:numFmt w:val="bullet"/>
+      <w:lvlText w:val=""/>
+      <w:lvlJc w:val="left"/>
+      <w:pPr>
+        <w:ind w:left="2610" w:hanging="360"/>
+      </w:pPr>
+      <w:rPr>
+        <w:rFonts w:ascii="Symbol" w:hAnsi="Symbol" w:hint="default"/>
+      </w:rPr>
+    </w:lvl>
+    <w:lvl w:ilvl="4" w:tplc="04180003" w:tentative="1">
+      <w:start w:val="1"/>
+      <w:numFmt w:val="bullet"/>
+      <w:lvlText w:val="o"/>
+      <w:lvlJc w:val="left"/>
+      <w:pPr>
+        <w:ind w:left="3330" w:hanging="360"/>
+      </w:pPr>
+      <w:rPr>
+        <w:rFonts w:ascii="Courier New" w:hAnsi="Courier New" w:cs="Courier New" w:hint="default"/>
+      </w:rPr>
+    </w:lvl>
+    <w:lvl w:ilvl="5" w:tplc="04180005" w:tentative="1">
+      <w:start w:val="1"/>
+      <w:numFmt w:val="bullet"/>
+      <w:lvlText w:val=""/>
+      <w:lvlJc w:val="left"/>
+      <w:pPr>
+        <w:ind w:left="4050" w:hanging="360"/>
+      </w:pPr>
+      <w:rPr>
+        <w:rFonts w:ascii="Wingdings" w:hAnsi="Wingdings" w:hint="default"/>
+      </w:rPr>
+    </w:lvl>
+    <w:lvl w:ilvl="6" w:tplc="04180001" w:tentative="1">
+      <w:start w:val="1"/>
+      <w:numFmt w:val="bullet"/>
+      <w:lvlText w:val=""/>
+      <w:lvlJc w:val="left"/>
+      <w:pPr>
+        <w:ind w:left="4770" w:hanging="360"/>
+      </w:pPr>
+      <w:rPr>
+        <w:rFonts w:ascii="Symbol" w:hAnsi="Symbol" w:hint="default"/>
+      </w:rPr>
+    </w:lvl>
+    <w:lvl w:ilvl="7" w:tplc="04180003" w:tentative="1">
+      <w:start w:val="1"/>
+      <w:numFmt w:val="bullet"/>
+      <w:lvlText w:val="o"/>
+      <w:lvlJc w:val="left"/>
+      <w:pPr>
+        <w:ind w:left="5490" w:hanging="360"/>
+      </w:pPr>
+      <w:rPr>
+        <w:rFonts w:ascii="Courier New" w:hAnsi="Courier New" w:cs="Courier New" w:hint="default"/>
+      </w:rPr>
+    </w:lvl>
+    <w:lvl w:ilvl="8" w:tplc="04180005" w:tentative="1">
+      <w:start w:val="1"/>
+      <w:numFmt w:val="bullet"/>
+      <w:lvlText w:val=""/>
+      <w:lvlJc w:val="left"/>
+      <w:pPr>
+        <w:ind w:left="6210" w:hanging="360"/>
+      </w:pPr>
+      <w:rPr>
+        <w:rFonts w:ascii="Wingdings" w:hAnsi="Wingdings" w:hint="default"/>
+      </w:rPr>
+    </w:lvl>
+  </w:abstractNum>
+  <w:abstractNum w:abstractNumId="13" w15:restartNumberingAfterBreak="0">
     <w:nsid w:val="5948748F"/>
     <w:multiLevelType w:val="hybridMultilevel"/>
     <w:tmpl w:val="65363358"/>
@@ -1897,7 +5265,209 @@
       </w:pPr>
     </w:lvl>
   </w:abstractNum>
-  <w:abstractNum w:abstractNumId="7" w15:restartNumberingAfterBreak="0">
+  <w:abstractNum w:abstractNumId="14" w15:restartNumberingAfterBreak="0">
+    <w:nsid w:val="646074E0"/>
+    <w:multiLevelType w:val="hybridMultilevel"/>
+    <w:tmpl w:val="9A729180"/>
+    <w:lvl w:ilvl="0" w:tplc="41802ECC">
+      <w:start w:val="10"/>
+      <w:numFmt w:val="upperLetter"/>
+      <w:lvlText w:val="%1."/>
+      <w:lvlJc w:val="left"/>
+      <w:pPr>
+        <w:ind w:left="1080" w:hanging="360"/>
+      </w:pPr>
+      <w:rPr>
+        <w:rFonts w:hint="default"/>
+      </w:rPr>
+    </w:lvl>
+    <w:lvl w:ilvl="1" w:tplc="04180019" w:tentative="1">
+      <w:start w:val="1"/>
+      <w:numFmt w:val="lowerLetter"/>
+      <w:lvlText w:val="%2."/>
+      <w:lvlJc w:val="left"/>
+      <w:pPr>
+        <w:ind w:left="1800" w:hanging="360"/>
+      </w:pPr>
+    </w:lvl>
+    <w:lvl w:ilvl="2" w:tplc="0418001B" w:tentative="1">
+      <w:start w:val="1"/>
+      <w:numFmt w:val="lowerRoman"/>
+      <w:lvlText w:val="%3."/>
+      <w:lvlJc w:val="right"/>
+      <w:pPr>
+        <w:ind w:left="2520" w:hanging="180"/>
+      </w:pPr>
+    </w:lvl>
+    <w:lvl w:ilvl="3" w:tplc="0418000F" w:tentative="1">
+      <w:start w:val="1"/>
+      <w:numFmt w:val="decimal"/>
+      <w:lvlText w:val="%4."/>
+      <w:lvlJc w:val="left"/>
+      <w:pPr>
+        <w:ind w:left="3240" w:hanging="360"/>
+      </w:pPr>
+    </w:lvl>
+    <w:lvl w:ilvl="4" w:tplc="04180019" w:tentative="1">
+      <w:start w:val="1"/>
+      <w:numFmt w:val="lowerLetter"/>
+      <w:lvlText w:val="%5."/>
+      <w:lvlJc w:val="left"/>
+      <w:pPr>
+        <w:ind w:left="3960" w:hanging="360"/>
+      </w:pPr>
+    </w:lvl>
+    <w:lvl w:ilvl="5" w:tplc="0418001B" w:tentative="1">
+      <w:start w:val="1"/>
+      <w:numFmt w:val="lowerRoman"/>
+      <w:lvlText w:val="%6."/>
+      <w:lvlJc w:val="right"/>
+      <w:pPr>
+        <w:ind w:left="4680" w:hanging="180"/>
+      </w:pPr>
+    </w:lvl>
+    <w:lvl w:ilvl="6" w:tplc="0418000F" w:tentative="1">
+      <w:start w:val="1"/>
+      <w:numFmt w:val="decimal"/>
+      <w:lvlText w:val="%7."/>
+      <w:lvlJc w:val="left"/>
+      <w:pPr>
+        <w:ind w:left="5400" w:hanging="360"/>
+      </w:pPr>
+    </w:lvl>
+    <w:lvl w:ilvl="7" w:tplc="04180019" w:tentative="1">
+      <w:start w:val="1"/>
+      <w:numFmt w:val="lowerLetter"/>
+      <w:lvlText w:val="%8."/>
+      <w:lvlJc w:val="left"/>
+      <w:pPr>
+        <w:ind w:left="6120" w:hanging="360"/>
+      </w:pPr>
+    </w:lvl>
+    <w:lvl w:ilvl="8" w:tplc="0418001B" w:tentative="1">
+      <w:start w:val="1"/>
+      <w:numFmt w:val="lowerRoman"/>
+      <w:lvlText w:val="%9."/>
+      <w:lvlJc w:val="right"/>
+      <w:pPr>
+        <w:ind w:left="6840" w:hanging="180"/>
+      </w:pPr>
+    </w:lvl>
+  </w:abstractNum>
+  <w:abstractNum w:abstractNumId="15" w15:restartNumberingAfterBreak="0">
+    <w:nsid w:val="64A43554"/>
+    <w:multiLevelType w:val="hybridMultilevel"/>
+    <w:tmpl w:val="48A0B2DC"/>
+    <w:lvl w:ilvl="0" w:tplc="0418000F">
+      <w:start w:val="1"/>
+      <w:numFmt w:val="decimal"/>
+      <w:lvlText w:val="%1."/>
+      <w:lvlJc w:val="left"/>
+      <w:pPr>
+        <w:ind w:left="630" w:hanging="360"/>
+      </w:pPr>
+      <w:rPr>
+        <w:rFonts w:hint="default"/>
+      </w:rPr>
+    </w:lvl>
+    <w:lvl w:ilvl="1" w:tplc="04180003" w:tentative="1">
+      <w:start w:val="1"/>
+      <w:numFmt w:val="bullet"/>
+      <w:lvlText w:val="o"/>
+      <w:lvlJc w:val="left"/>
+      <w:pPr>
+        <w:ind w:left="1170" w:hanging="360"/>
+      </w:pPr>
+      <w:rPr>
+        <w:rFonts w:ascii="Courier New" w:hAnsi="Courier New" w:cs="Courier New" w:hint="default"/>
+      </w:rPr>
+    </w:lvl>
+    <w:lvl w:ilvl="2" w:tplc="04180005" w:tentative="1">
+      <w:start w:val="1"/>
+      <w:numFmt w:val="bullet"/>
+      <w:lvlText w:val=""/>
+      <w:lvlJc w:val="left"/>
+      <w:pPr>
+        <w:ind w:left="1890" w:hanging="360"/>
+      </w:pPr>
+      <w:rPr>
+        <w:rFonts w:ascii="Wingdings" w:hAnsi="Wingdings" w:hint="default"/>
+      </w:rPr>
+    </w:lvl>
+    <w:lvl w:ilvl="3" w:tplc="04180001" w:tentative="1">
+      <w:start w:val="1"/>
+      <w:numFmt w:val="bullet"/>
+      <w:lvlText w:val=""/>
+      <w:lvlJc w:val="left"/>
+      <w:pPr>
+        <w:ind w:left="2610" w:hanging="360"/>
+      </w:pPr>
+      <w:rPr>
+        <w:rFonts w:ascii="Symbol" w:hAnsi="Symbol" w:hint="default"/>
+      </w:rPr>
+    </w:lvl>
+    <w:lvl w:ilvl="4" w:tplc="04180003" w:tentative="1">
+      <w:start w:val="1"/>
+      <w:numFmt w:val="bullet"/>
+      <w:lvlText w:val="o"/>
+      <w:lvlJc w:val="left"/>
+      <w:pPr>
+        <w:ind w:left="3330" w:hanging="360"/>
+      </w:pPr>
+      <w:rPr>
+        <w:rFonts w:ascii="Courier New" w:hAnsi="Courier New" w:cs="Courier New" w:hint="default"/>
+      </w:rPr>
+    </w:lvl>
+    <w:lvl w:ilvl="5" w:tplc="04180005" w:tentative="1">
+      <w:start w:val="1"/>
+      <w:numFmt w:val="bullet"/>
+      <w:lvlText w:val=""/>
+      <w:lvlJc w:val="left"/>
+      <w:pPr>
+        <w:ind w:left="4050" w:hanging="360"/>
+      </w:pPr>
+      <w:rPr>
+        <w:rFonts w:ascii="Wingdings" w:hAnsi="Wingdings" w:hint="default"/>
+      </w:rPr>
+    </w:lvl>
+    <w:lvl w:ilvl="6" w:tplc="04180001" w:tentative="1">
+      <w:start w:val="1"/>
+      <w:numFmt w:val="bullet"/>
+      <w:lvlText w:val=""/>
+      <w:lvlJc w:val="left"/>
+      <w:pPr>
+        <w:ind w:left="4770" w:hanging="360"/>
+      </w:pPr>
+      <w:rPr>
+        <w:rFonts w:ascii="Symbol" w:hAnsi="Symbol" w:hint="default"/>
+      </w:rPr>
+    </w:lvl>
+    <w:lvl w:ilvl="7" w:tplc="04180003" w:tentative="1">
+      <w:start w:val="1"/>
+      <w:numFmt w:val="bullet"/>
+      <w:lvlText w:val="o"/>
+      <w:lvlJc w:val="left"/>
+      <w:pPr>
+        <w:ind w:left="5490" w:hanging="360"/>
+      </w:pPr>
+      <w:rPr>
+        <w:rFonts w:ascii="Courier New" w:hAnsi="Courier New" w:cs="Courier New" w:hint="default"/>
+      </w:rPr>
+    </w:lvl>
+    <w:lvl w:ilvl="8" w:tplc="04180005" w:tentative="1">
+      <w:start w:val="1"/>
+      <w:numFmt w:val="bullet"/>
+      <w:lvlText w:val=""/>
+      <w:lvlJc w:val="left"/>
+      <w:pPr>
+        <w:ind w:left="6210" w:hanging="360"/>
+      </w:pPr>
+      <w:rPr>
+        <w:rFonts w:ascii="Wingdings" w:hAnsi="Wingdings" w:hint="default"/>
+      </w:rPr>
+    </w:lvl>
+  </w:abstractNum>
+  <w:abstractNum w:abstractNumId="16" w15:restartNumberingAfterBreak="0">
     <w:nsid w:val="687762F1"/>
     <w:multiLevelType w:val="hybridMultilevel"/>
     <w:tmpl w:val="0C0EF464"/>
@@ -2010,7 +5580,7 @@
       </w:rPr>
     </w:lvl>
   </w:abstractNum>
-  <w:abstractNum w:abstractNumId="8" w15:restartNumberingAfterBreak="0">
+  <w:abstractNum w:abstractNumId="17" w15:restartNumberingAfterBreak="0">
     <w:nsid w:val="6CCA5D5A"/>
     <w:multiLevelType w:val="hybridMultilevel"/>
     <w:tmpl w:val="1014527C"/>
@@ -2100,7 +5670,7 @@
       </w:pPr>
     </w:lvl>
   </w:abstractNum>
-  <w:abstractNum w:abstractNumId="9" w15:restartNumberingAfterBreak="0">
+  <w:abstractNum w:abstractNumId="18" w15:restartNumberingAfterBreak="0">
     <w:nsid w:val="70012B6D"/>
     <w:multiLevelType w:val="hybridMultilevel"/>
     <w:tmpl w:val="371EDD34"/>
@@ -2187,6 +5757,95 @@
       <w:lvlJc w:val="right"/>
       <w:pPr>
         <w:ind w:left="6675" w:hanging="180"/>
+      </w:pPr>
+    </w:lvl>
+  </w:abstractNum>
+  <w:abstractNum w:abstractNumId="19" w15:restartNumberingAfterBreak="0">
+    <w:nsid w:val="7FC62F9B"/>
+    <w:multiLevelType w:val="hybridMultilevel"/>
+    <w:tmpl w:val="5BCC19D6"/>
+    <w:lvl w:ilvl="0" w:tplc="04180015">
+      <w:start w:val="1"/>
+      <w:numFmt w:val="upperLetter"/>
+      <w:lvlText w:val="%1."/>
+      <w:lvlJc w:val="left"/>
+      <w:pPr>
+        <w:ind w:left="720" w:hanging="360"/>
+      </w:pPr>
+      <w:rPr>
+        <w:rFonts w:hint="default"/>
+      </w:rPr>
+    </w:lvl>
+    <w:lvl w:ilvl="1" w:tplc="04180019" w:tentative="1">
+      <w:start w:val="1"/>
+      <w:numFmt w:val="lowerLetter"/>
+      <w:lvlText w:val="%2."/>
+      <w:lvlJc w:val="left"/>
+      <w:pPr>
+        <w:ind w:left="1440" w:hanging="360"/>
+      </w:pPr>
+    </w:lvl>
+    <w:lvl w:ilvl="2" w:tplc="0418001B" w:tentative="1">
+      <w:start w:val="1"/>
+      <w:numFmt w:val="lowerRoman"/>
+      <w:lvlText w:val="%3."/>
+      <w:lvlJc w:val="right"/>
+      <w:pPr>
+        <w:ind w:left="2160" w:hanging="180"/>
+      </w:pPr>
+    </w:lvl>
+    <w:lvl w:ilvl="3" w:tplc="0418000F" w:tentative="1">
+      <w:start w:val="1"/>
+      <w:numFmt w:val="decimal"/>
+      <w:lvlText w:val="%4."/>
+      <w:lvlJc w:val="left"/>
+      <w:pPr>
+        <w:ind w:left="2880" w:hanging="360"/>
+      </w:pPr>
+    </w:lvl>
+    <w:lvl w:ilvl="4" w:tplc="04180019" w:tentative="1">
+      <w:start w:val="1"/>
+      <w:numFmt w:val="lowerLetter"/>
+      <w:lvlText w:val="%5."/>
+      <w:lvlJc w:val="left"/>
+      <w:pPr>
+        <w:ind w:left="3600" w:hanging="360"/>
+      </w:pPr>
+    </w:lvl>
+    <w:lvl w:ilvl="5" w:tplc="0418001B" w:tentative="1">
+      <w:start w:val="1"/>
+      <w:numFmt w:val="lowerRoman"/>
+      <w:lvlText w:val="%6."/>
+      <w:lvlJc w:val="right"/>
+      <w:pPr>
+        <w:ind w:left="4320" w:hanging="180"/>
+      </w:pPr>
+    </w:lvl>
+    <w:lvl w:ilvl="6" w:tplc="0418000F" w:tentative="1">
+      <w:start w:val="1"/>
+      <w:numFmt w:val="decimal"/>
+      <w:lvlText w:val="%7."/>
+      <w:lvlJc w:val="left"/>
+      <w:pPr>
+        <w:ind w:left="5040" w:hanging="360"/>
+      </w:pPr>
+    </w:lvl>
+    <w:lvl w:ilvl="7" w:tplc="04180019" w:tentative="1">
+      <w:start w:val="1"/>
+      <w:numFmt w:val="lowerLetter"/>
+      <w:lvlText w:val="%8."/>
+      <w:lvlJc w:val="left"/>
+      <w:pPr>
+        <w:ind w:left="5760" w:hanging="360"/>
+      </w:pPr>
+    </w:lvl>
+    <w:lvl w:ilvl="8" w:tplc="0418001B" w:tentative="1">
+      <w:start w:val="1"/>
+      <w:numFmt w:val="lowerRoman"/>
+      <w:lvlText w:val="%9."/>
+      <w:lvlJc w:val="right"/>
+      <w:pPr>
+        <w:ind w:left="6480" w:hanging="180"/>
       </w:pPr>
     </w:lvl>
   </w:abstractNum>
@@ -2194,31 +5853,61 @@
     <w:abstractNumId w:val="1"/>
   </w:num>
   <w:num w:numId="2">
-    <w:abstractNumId w:val="2"/>
+    <w:abstractNumId w:val="6"/>
   </w:num>
   <w:num w:numId="3">
-    <w:abstractNumId w:val="4"/>
+    <w:abstractNumId w:val="10"/>
   </w:num>
   <w:num w:numId="4">
     <w:abstractNumId w:val="0"/>
   </w:num>
   <w:num w:numId="5">
+    <w:abstractNumId w:val="18"/>
+  </w:num>
+  <w:num w:numId="6">
+    <w:abstractNumId w:val="7"/>
+  </w:num>
+  <w:num w:numId="7">
+    <w:abstractNumId w:val="17"/>
+  </w:num>
+  <w:num w:numId="8">
+    <w:abstractNumId w:val="13"/>
+  </w:num>
+  <w:num w:numId="9">
+    <w:abstractNumId w:val="11"/>
+  </w:num>
+  <w:num w:numId="10">
+    <w:abstractNumId w:val="16"/>
+  </w:num>
+  <w:num w:numId="11">
+    <w:abstractNumId w:val="2"/>
+  </w:num>
+  <w:num w:numId="12">
+    <w:abstractNumId w:val="4"/>
+  </w:num>
+  <w:num w:numId="13">
+    <w:abstractNumId w:val="15"/>
+  </w:num>
+  <w:num w:numId="14">
+    <w:abstractNumId w:val="3"/>
+  </w:num>
+  <w:num w:numId="15">
+    <w:abstractNumId w:val="8"/>
+  </w:num>
+  <w:num w:numId="16">
+    <w:abstractNumId w:val="12"/>
+  </w:num>
+  <w:num w:numId="17">
     <w:abstractNumId w:val="9"/>
   </w:num>
-  <w:num w:numId="6">
-    <w:abstractNumId w:val="3"/>
-  </w:num>
-  <w:num w:numId="7">
-    <w:abstractNumId w:val="8"/>
-  </w:num>
-  <w:num w:numId="8">
-    <w:abstractNumId w:val="6"/>
-  </w:num>
-  <w:num w:numId="9">
+  <w:num w:numId="18">
     <w:abstractNumId w:val="5"/>
   </w:num>
-  <w:num w:numId="10">
-    <w:abstractNumId w:val="7"/>
+  <w:num w:numId="19">
+    <w:abstractNumId w:val="19"/>
+  </w:num>
+  <w:num w:numId="20">
+    <w:abstractNumId w:val="14"/>
   </w:num>
 </w:numbering>
 </file>
@@ -2679,6 +6368,85 @@
       <w:szCs w:val="18"/>
     </w:rPr>
   </w:style>
+  <w:style w:type="paragraph" w:styleId="Header">
+    <w:name w:val="header"/>
+    <w:basedOn w:val="Normal"/>
+    <w:link w:val="HeaderChar"/>
+    <w:uiPriority w:val="99"/>
+    <w:unhideWhenUsed/>
+    <w:rsid w:val="00501491"/>
+    <w:pPr>
+      <w:tabs>
+        <w:tab w:val="center" w:pos="4513"/>
+        <w:tab w:val="right" w:pos="9026"/>
+      </w:tabs>
+      <w:spacing w:after="0" w:line="240" w:lineRule="auto"/>
+    </w:pPr>
+  </w:style>
+  <w:style w:type="character" w:customStyle="1" w:styleId="HeaderChar">
+    <w:name w:val="Header Char"/>
+    <w:basedOn w:val="DefaultParagraphFont"/>
+    <w:link w:val="Header"/>
+    <w:uiPriority w:val="99"/>
+    <w:rsid w:val="00501491"/>
+  </w:style>
+  <w:style w:type="paragraph" w:styleId="Footer">
+    <w:name w:val="footer"/>
+    <w:basedOn w:val="Normal"/>
+    <w:link w:val="FooterChar"/>
+    <w:uiPriority w:val="99"/>
+    <w:unhideWhenUsed/>
+    <w:rsid w:val="00501491"/>
+    <w:pPr>
+      <w:tabs>
+        <w:tab w:val="center" w:pos="4513"/>
+        <w:tab w:val="right" w:pos="9026"/>
+      </w:tabs>
+      <w:spacing w:after="0" w:line="240" w:lineRule="auto"/>
+    </w:pPr>
+  </w:style>
+  <w:style w:type="character" w:customStyle="1" w:styleId="FooterChar">
+    <w:name w:val="Footer Char"/>
+    <w:basedOn w:val="DefaultParagraphFont"/>
+    <w:link w:val="Footer"/>
+    <w:uiPriority w:val="99"/>
+    <w:rsid w:val="00501491"/>
+  </w:style>
+  <w:style w:type="character" w:styleId="Hyperlink">
+    <w:name w:val="Hyperlink"/>
+    <w:basedOn w:val="DefaultParagraphFont"/>
+    <w:uiPriority w:val="99"/>
+    <w:unhideWhenUsed/>
+    <w:rsid w:val="002C22E1"/>
+    <w:rPr>
+      <w:color w:val="0563C1" w:themeColor="hyperlink"/>
+      <w:u w:val="single"/>
+    </w:rPr>
+  </w:style>
+  <w:style w:type="character" w:styleId="UnresolvedMention">
+    <w:name w:val="Unresolved Mention"/>
+    <w:basedOn w:val="DefaultParagraphFont"/>
+    <w:uiPriority w:val="99"/>
+    <w:semiHidden/>
+    <w:unhideWhenUsed/>
+    <w:rsid w:val="002C22E1"/>
+    <w:rPr>
+      <w:color w:val="605E5C"/>
+      <w:shd w:val="clear" w:color="auto" w:fill="E1DFDD"/>
+    </w:rPr>
+  </w:style>
+  <w:style w:type="character" w:styleId="FollowedHyperlink">
+    <w:name w:val="FollowedHyperlink"/>
+    <w:basedOn w:val="DefaultParagraphFont"/>
+    <w:uiPriority w:val="99"/>
+    <w:semiHidden/>
+    <w:unhideWhenUsed/>
+    <w:rsid w:val="00D819F7"/>
+    <w:rPr>
+      <w:color w:val="954F72" w:themeColor="followedHyperlink"/>
+      <w:u w:val="single"/>
+    </w:rPr>
+  </w:style>
 </w:styles>
 </file>
 
@@ -2975,4 +6743,34 @@
     </a:ext>
   </a:extLst>
 </a:theme>
+</file>
+
+<file path=word/webextensions/taskpanes.xml><?xml version="1.0" encoding="utf-8"?>
+<wetp:taskpanes xmlns:wetp="http://schemas.microsoft.com/office/webextensions/taskpanes/2010/11">
+  <wetp:taskpane dockstate="right" visibility="0" width="350" row="0">
+    <wetp:webextensionref xmlns:r="http://schemas.openxmlformats.org/officeDocument/2006/relationships" r:id="rId1"/>
+  </wetp:taskpane>
+</wetp:taskpanes>
+</file>
+
+<file path=word/webextensions/webextension1.xml><?xml version="1.0" encoding="utf-8"?>
+<we:webextension xmlns:we="http://schemas.microsoft.com/office/webextensions/webextension/2010/11" id="{9E04A90E-BAE6-4C6F-8A67-F08D6FA59036}">
+  <we:reference id="wa104099688" version="1.3.0.0" store="en-US" storeType="OMEX"/>
+  <we:alternateReferences/>
+  <we:properties/>
+  <we:bindings/>
+  <we:snapshot xmlns:r="http://schemas.openxmlformats.org/officeDocument/2006/relationships"/>
+</we:webextension>
+</file>
+
+<file path=customXml/item1.xml><?xml version="1.0" encoding="utf-8"?>
+<b:Sources xmlns:b="http://schemas.openxmlformats.org/officeDocument/2006/bibliography" xmlns="http://schemas.openxmlformats.org/officeDocument/2006/bibliography" SelectedStyle="\APASixthEditionOfficeOnline.xsl" StyleName="APA" Version="6"/>
+</file>
+
+<file path=customXml/itemProps1.xml><?xml version="1.0" encoding="utf-8"?>
+<ds:datastoreItem xmlns:ds="http://schemas.openxmlformats.org/officeDocument/2006/customXml" ds:itemID="{BE941D00-2FD2-4379-80F4-6311BF15641C}">
+  <ds:schemaRefs>
+    <ds:schemaRef ds:uri="http://schemas.openxmlformats.org/officeDocument/2006/bibliography"/>
+  </ds:schemaRefs>
+</ds:datastoreItem>
 </file>
</xml_diff>

<commit_message>
wrote about preprocessing in doc
</commit_message>
<xml_diff>
--- a/Documents/part_of_speech.docx
+++ b/Documents/part_of_speech.docx
@@ -1828,6 +1828,86 @@
           <w:sz w:val="36"/>
           <w:szCs w:val="36"/>
         </w:rPr>
+        <w:t>. A</w:t>
+      </w:r>
+      <w:r>
+        <w:rPr>
+          <w:rFonts w:ascii="Times New Roman" w:hAnsi="Times New Roman" w:cs="Times New Roman"/>
+          <w:sz w:val="36"/>
+          <w:szCs w:val="36"/>
+        </w:rPr>
+        <w:t>cest set de date este</w:t>
+      </w:r>
+      <w:r>
+        <w:rPr>
+          <w:rFonts w:ascii="Times New Roman" w:hAnsi="Times New Roman" w:cs="Times New Roman"/>
+          <w:sz w:val="36"/>
+          <w:szCs w:val="36"/>
+        </w:rPr>
+        <w:t xml:space="preserve"> folositor pentru </w:t>
+      </w:r>
+      <w:r>
+        <w:rPr>
+          <w:rFonts w:ascii="Times New Roman" w:hAnsi="Times New Roman" w:cs="Times New Roman"/>
+          <w:sz w:val="36"/>
+          <w:szCs w:val="36"/>
+        </w:rPr>
+        <w:t xml:space="preserve">un </w:t>
+      </w:r>
+      <w:r>
+        <w:rPr>
+          <w:rFonts w:ascii="Times New Roman" w:hAnsi="Times New Roman" w:cs="Times New Roman"/>
+          <w:sz w:val="36"/>
+          <w:szCs w:val="36"/>
+        </w:rPr>
+        <w:t>algoritm de invatare supervizat</w:t>
+      </w:r>
+      <w:r>
+        <w:rPr>
+          <w:rFonts w:ascii="Times New Roman" w:hAnsi="Times New Roman" w:cs="Times New Roman"/>
+          <w:sz w:val="36"/>
+          <w:szCs w:val="36"/>
+        </w:rPr>
+        <w:t xml:space="preserve">, deoarece </w:t>
+      </w:r>
+      <w:r>
+        <w:rPr>
+          <w:rFonts w:ascii="Times New Roman" w:hAnsi="Times New Roman" w:cs="Times New Roman"/>
+          <w:sz w:val="36"/>
+          <w:szCs w:val="36"/>
+        </w:rPr>
+        <w:t xml:space="preserve">fiecare cuvant are un tag indicat de un supraveghetor, </w:t>
+      </w:r>
+      <w:r>
+        <w:rPr>
+          <w:rFonts w:ascii="Times New Roman" w:hAnsi="Times New Roman" w:cs="Times New Roman"/>
+          <w:sz w:val="36"/>
+          <w:szCs w:val="36"/>
+        </w:rPr>
+        <w:t xml:space="preserve">astfel </w:t>
+      </w:r>
+      <w:r>
+        <w:rPr>
+          <w:rFonts w:ascii="Times New Roman" w:hAnsi="Times New Roman" w:cs="Times New Roman"/>
+          <w:sz w:val="36"/>
+          <w:szCs w:val="36"/>
+        </w:rPr>
+        <w:t>acest proces fiind unul</w:t>
+      </w:r>
+      <w:r>
+        <w:rPr>
+          <w:rFonts w:ascii="Times New Roman" w:hAnsi="Times New Roman" w:cs="Times New Roman"/>
+          <w:sz w:val="36"/>
+          <w:szCs w:val="36"/>
+        </w:rPr>
+        <w:t xml:space="preserve"> supervizat</w:t>
+      </w:r>
+      <w:r>
+        <w:rPr>
+          <w:rFonts w:ascii="Times New Roman" w:hAnsi="Times New Roman" w:cs="Times New Roman"/>
+          <w:sz w:val="36"/>
+          <w:szCs w:val="36"/>
+        </w:rPr>
         <w:t>.</w:t>
       </w:r>
     </w:p>
@@ -2842,6 +2922,7 @@
           <w:sz w:val="36"/>
           <w:szCs w:val="36"/>
         </w:rPr>
+        <w:lastRenderedPageBreak/>
         <w:t>Mai multe exemple si informatii despre tag-uri pot fi gasite in manualul pentru Brown Corpus.</w:t>
       </w:r>
     </w:p>
@@ -2881,7 +2962,6 @@
           <w:sz w:val="36"/>
           <w:szCs w:val="36"/>
         </w:rPr>
-        <w:lastRenderedPageBreak/>
         <w:t xml:space="preserve">Train </w:t>
       </w:r>
       <w:r>
@@ -3024,24 +3104,35 @@
           <w:sz w:val="36"/>
           <w:szCs w:val="36"/>
         </w:rPr>
-        <w:t>in proiect:</w:t>
-      </w:r>
-    </w:p>
-    <w:p>
-      <w:pPr>
-        <w:pStyle w:val="ListParagraph"/>
-        <w:numPr>
-          <w:ilvl w:val="0"/>
-          <w:numId w:val="22"/>
-        </w:numPr>
-        <w:rPr>
-          <w:rFonts w:ascii="Times New Roman" w:hAnsi="Times New Roman" w:cs="Times New Roman"/>
-          <w:b/>
-          <w:bCs/>
-          <w:sz w:val="36"/>
-          <w:szCs w:val="36"/>
-        </w:rPr>
-      </w:pPr>
+        <w:t>in proiect</w:t>
+      </w:r>
+      <w:r>
+        <w:rPr>
+          <w:rFonts w:ascii="Times New Roman" w:hAnsi="Times New Roman" w:cs="Times New Roman"/>
+          <w:sz w:val="36"/>
+          <w:szCs w:val="36"/>
+        </w:rPr>
+        <w:t>:</w:t>
+      </w:r>
+    </w:p>
+    <w:p>
+      <w:pPr>
+        <w:rPr>
+          <w:rFonts w:ascii="Times New Roman" w:hAnsi="Times New Roman" w:cs="Times New Roman"/>
+          <w:sz w:val="36"/>
+          <w:szCs w:val="36"/>
+        </w:rPr>
+      </w:pPr>
+      <w:r>
+        <w:rPr>
+          <w:rFonts w:ascii="Times New Roman" w:hAnsi="Times New Roman" w:cs="Times New Roman"/>
+          <w:b/>
+          <w:bCs/>
+          <w:sz w:val="36"/>
+          <w:szCs w:val="36"/>
+        </w:rPr>
+        <w:t xml:space="preserve">2.2.1. </w:t>
+      </w:r>
       <w:r>
         <w:rPr>
           <w:rFonts w:ascii="Times New Roman" w:hAnsi="Times New Roman" w:cs="Times New Roman"/>
@@ -3159,19 +3250,24 @@
     </w:p>
     <w:p>
       <w:pPr>
-        <w:pStyle w:val="ListParagraph"/>
-        <w:numPr>
-          <w:ilvl w:val="0"/>
-          <w:numId w:val="22"/>
-        </w:numPr>
-        <w:rPr>
-          <w:rFonts w:ascii="Times New Roman" w:hAnsi="Times New Roman" w:cs="Times New Roman"/>
-          <w:b/>
-          <w:bCs/>
-          <w:sz w:val="36"/>
-          <w:szCs w:val="36"/>
-        </w:rPr>
-      </w:pPr>
+        <w:rPr>
+          <w:rFonts w:ascii="Times New Roman" w:hAnsi="Times New Roman" w:cs="Times New Roman"/>
+          <w:b/>
+          <w:bCs/>
+          <w:sz w:val="36"/>
+          <w:szCs w:val="36"/>
+        </w:rPr>
+      </w:pPr>
+      <w:r>
+        <w:rPr>
+          <w:rFonts w:ascii="Times New Roman" w:hAnsi="Times New Roman" w:cs="Times New Roman"/>
+          <w:b/>
+          <w:bCs/>
+          <w:sz w:val="36"/>
+          <w:szCs w:val="36"/>
+        </w:rPr>
+        <w:t xml:space="preserve">2.2.2. </w:t>
+      </w:r>
       <w:r>
         <w:rPr>
           <w:rFonts w:ascii="Times New Roman" w:hAnsi="Times New Roman" w:cs="Times New Roman"/>
@@ -3243,31 +3339,30 @@
     </w:p>
     <w:p>
       <w:pPr>
+        <w:rPr>
+          <w:rFonts w:ascii="Times New Roman" w:hAnsi="Times New Roman" w:cs="Times New Roman"/>
+          <w:sz w:val="36"/>
+          <w:szCs w:val="36"/>
+          <w:u w:val="single"/>
+        </w:rPr>
+      </w:pPr>
+      <w:r>
+        <w:rPr>
+          <w:rFonts w:ascii="Times New Roman" w:hAnsi="Times New Roman" w:cs="Times New Roman"/>
+          <w:sz w:val="36"/>
+          <w:szCs w:val="36"/>
+          <w:u w:val="single"/>
+        </w:rPr>
+        <w:t>K folds cross-validation</w:t>
+      </w:r>
+    </w:p>
+    <w:p>
+      <w:pPr>
         <w:ind w:firstLine="360"/>
         <w:rPr>
           <w:rFonts w:ascii="Times New Roman" w:hAnsi="Times New Roman" w:cs="Times New Roman"/>
           <w:sz w:val="36"/>
           <w:szCs w:val="36"/>
-          <w:u w:val="single"/>
-        </w:rPr>
-      </w:pPr>
-      <w:r>
-        <w:rPr>
-          <w:rFonts w:ascii="Times New Roman" w:hAnsi="Times New Roman" w:cs="Times New Roman"/>
-          <w:sz w:val="36"/>
-          <w:szCs w:val="36"/>
-          <w:u w:val="single"/>
-        </w:rPr>
-        <w:t>K folds cross-validation</w:t>
-      </w:r>
-    </w:p>
-    <w:p>
-      <w:pPr>
-        <w:ind w:firstLine="360"/>
-        <w:rPr>
-          <w:rFonts w:ascii="Times New Roman" w:hAnsi="Times New Roman" w:cs="Times New Roman"/>
-          <w:sz w:val="36"/>
-          <w:szCs w:val="36"/>
         </w:rPr>
       </w:pPr>
       <w:r>
@@ -3284,18 +3379,17 @@
           <w:sz w:val="36"/>
           <w:szCs w:val="36"/>
         </w:rPr>
-        <w:t>. Dupa aceasta impartire, se va itera setul de date astfel incat fiecare fold individual sa fie set de testare si restul set de antrenare. Dupa fiecare evaluare a setului de testare se va salva acuratetea modelului pt. acel fold si se va pastra pana cand vom evalua toate fold-urile.</w:t>
-      </w:r>
-    </w:p>
-    <w:p>
-      <w:pPr>
-        <w:ind w:firstLine="360"/>
-        <w:rPr>
-          <w:rFonts w:ascii="Times New Roman" w:hAnsi="Times New Roman" w:cs="Times New Roman"/>
-          <w:sz w:val="36"/>
-          <w:szCs w:val="36"/>
-        </w:rPr>
-      </w:pPr>
+        <w:t xml:space="preserve">. Dupa aceasta </w:t>
+      </w:r>
+      <w:r>
+        <w:rPr>
+          <w:rFonts w:ascii="Times New Roman" w:hAnsi="Times New Roman" w:cs="Times New Roman"/>
+          <w:sz w:val="36"/>
+          <w:szCs w:val="36"/>
+        </w:rPr>
+        <w:lastRenderedPageBreak/>
+        <w:t>impartire, se va itera setul de date astfel incat fiecare fold individual sa fie set de testare si restul set de antrenare. Dupa fiecare evaluare a setului de testare se va salva acuratetea modelului pt. acel fold si se va pastra pana cand vom evalua toate fold-urile.</w:t>
+      </w:r>
     </w:p>
     <w:p>
       <w:pPr>
@@ -3360,9 +3454,9 @@
       <w:pPr>
         <w:pStyle w:val="Caption"/>
         <w:rPr>
-          <w:rFonts w:ascii="Times New Roman" w:eastAsiaTheme="minorEastAsia" w:hAnsi="Times New Roman" w:cs="Times New Roman"/>
-          <w:sz w:val="52"/>
-          <w:szCs w:val="52"/>
+          <w:rStyle w:val="Hyperlink"/>
+          <w:sz w:val="20"/>
+          <w:szCs w:val="20"/>
         </w:rPr>
       </w:pPr>
       <w:r>
@@ -3432,6 +3526,7 @@
         </w:r>
       </w:hyperlink>
     </w:p>
+    <w:p/>
     <w:p>
       <w:pPr>
         <w:ind w:firstLine="360"/>
@@ -3441,16 +3536,6 @@
           <w:szCs w:val="36"/>
         </w:rPr>
       </w:pPr>
-    </w:p>
-    <w:p>
-      <w:pPr>
-        <w:ind w:firstLine="360"/>
-        <w:rPr>
-          <w:rFonts w:ascii="Times New Roman" w:hAnsi="Times New Roman" w:cs="Times New Roman"/>
-          <w:sz w:val="36"/>
-          <w:szCs w:val="36"/>
-        </w:rPr>
-      </w:pPr>
       <w:r>
         <w:rPr>
           <w:rFonts w:ascii="Times New Roman" w:hAnsi="Times New Roman" w:cs="Times New Roman"/>
@@ -3491,18 +3576,6 @@
         </w:rPr>
         <w:t xml:space="preserve"> pentru a obtine o acuratete generala pe model.</w:t>
       </w:r>
-      <w:bookmarkStart w:id="0" w:name="_GoBack"/>
-      <w:bookmarkEnd w:id="0"/>
-    </w:p>
-    <w:p>
-      <w:pPr>
-        <w:ind w:firstLine="360"/>
-        <w:rPr>
-          <w:rFonts w:ascii="Times New Roman" w:hAnsi="Times New Roman" w:cs="Times New Roman"/>
-          <w:sz w:val="36"/>
-          <w:szCs w:val="36"/>
-        </w:rPr>
-      </w:pPr>
     </w:p>
     <w:p>
       <w:pPr>
@@ -3736,7 +3809,10 @@
     </w:p>
     <w:p>
       <w:pPr>
-        <w:ind w:firstLine="360"/>
+        <w:tabs>
+          <w:tab w:val="left" w:pos="3148"/>
+          <w:tab w:val="center" w:pos="5580"/>
+        </w:tabs>
         <w:rPr>
           <w:rFonts w:ascii="Times New Roman" w:eastAsiaTheme="minorEastAsia" w:hAnsi="Times New Roman" w:cs="Times New Roman"/>
           <w:sz w:val="36"/>
@@ -3744,6 +3820,25 @@
           <w:u w:val="single"/>
         </w:rPr>
       </w:pPr>
+      <w:r>
+        <w:rPr>
+          <w:rFonts w:ascii="Times New Roman" w:eastAsiaTheme="minorEastAsia" w:hAnsi="Times New Roman" w:cs="Times New Roman"/>
+          <w:sz w:val="36"/>
+          <w:szCs w:val="36"/>
+          <w:u w:val="single"/>
+        </w:rPr>
+        <w:lastRenderedPageBreak/>
+        <w:t>Implementare</w:t>
+      </w:r>
+      <w:r>
+        <w:rPr>
+          <w:rFonts w:ascii="Times New Roman" w:eastAsiaTheme="minorEastAsia" w:hAnsi="Times New Roman" w:cs="Times New Roman"/>
+          <w:sz w:val="36"/>
+          <w:szCs w:val="36"/>
+          <w:u w:val="single"/>
+        </w:rPr>
+        <w:t xml:space="preserve"> cross-validation</w:t>
+      </w:r>
     </w:p>
     <w:p>
       <w:pPr>
@@ -3756,40 +3851,6 @@
           <w:rFonts w:ascii="Times New Roman" w:eastAsiaTheme="minorEastAsia" w:hAnsi="Times New Roman" w:cs="Times New Roman"/>
           <w:sz w:val="36"/>
           <w:szCs w:val="36"/>
-          <w:u w:val="single"/>
-        </w:rPr>
-      </w:pPr>
-      <w:r>
-        <w:rPr>
-          <w:rFonts w:ascii="Times New Roman" w:eastAsiaTheme="minorEastAsia" w:hAnsi="Times New Roman" w:cs="Times New Roman"/>
-          <w:sz w:val="36"/>
-          <w:szCs w:val="36"/>
-          <w:u w:val="single"/>
-        </w:rPr>
-        <w:lastRenderedPageBreak/>
-        <w:t>Implementare</w:t>
-      </w:r>
-      <w:r>
-        <w:rPr>
-          <w:rFonts w:ascii="Times New Roman" w:eastAsiaTheme="minorEastAsia" w:hAnsi="Times New Roman" w:cs="Times New Roman"/>
-          <w:sz w:val="36"/>
-          <w:szCs w:val="36"/>
-          <w:u w:val="single"/>
-        </w:rPr>
-        <w:t xml:space="preserve"> cross-validation</w:t>
-      </w:r>
-    </w:p>
-    <w:p>
-      <w:pPr>
-        <w:tabs>
-          <w:tab w:val="left" w:pos="3148"/>
-          <w:tab w:val="center" w:pos="5580"/>
-        </w:tabs>
-        <w:ind w:firstLine="360"/>
-        <w:rPr>
-          <w:rFonts w:ascii="Times New Roman" w:eastAsiaTheme="minorEastAsia" w:hAnsi="Times New Roman" w:cs="Times New Roman"/>
-          <w:sz w:val="36"/>
-          <w:szCs w:val="36"/>
         </w:rPr>
       </w:pPr>
       <w:r>
@@ -6797,7 +6858,31 @@
           <w:szCs w:val="36"/>
         </w:rPr>
         <w:lastRenderedPageBreak/>
-        <w:t>In for-ul din functia principala, se va itera pentru toate fold-urile</w:t>
+        <w:t>In for-ul din functia principala, se v</w:t>
+      </w:r>
+      <w:r>
+        <w:rPr>
+          <w:rFonts w:ascii="Times New Roman" w:eastAsiaTheme="minorEastAsia" w:hAnsi="Times New Roman" w:cs="Times New Roman"/>
+          <w:sz w:val="36"/>
+          <w:szCs w:val="36"/>
+        </w:rPr>
+        <w:t>a</w:t>
+      </w:r>
+      <w:r>
+        <w:rPr>
+          <w:rFonts w:ascii="Times New Roman" w:eastAsiaTheme="minorEastAsia" w:hAnsi="Times New Roman" w:cs="Times New Roman"/>
+          <w:sz w:val="36"/>
+          <w:szCs w:val="36"/>
+        </w:rPr>
+        <w:t xml:space="preserve"> itera </w:t>
+      </w:r>
+      <w:r>
+        <w:rPr>
+          <w:rFonts w:ascii="Times New Roman" w:eastAsiaTheme="minorEastAsia" w:hAnsi="Times New Roman" w:cs="Times New Roman"/>
+          <w:sz w:val="36"/>
+          <w:szCs w:val="36"/>
+        </w:rPr>
+        <w:t>de la 0 pana la fold number ales</w:t>
       </w:r>
       <w:r>
         <w:rPr>
@@ -8089,7 +8174,6 @@
     </w:p>
     <w:p>
       <w:pPr>
-        <w:ind w:firstLine="360"/>
         <w:rPr>
           <w:rFonts w:ascii="Times New Roman" w:eastAsia="Times New Roman" w:hAnsi="Times New Roman" w:cs="Times New Roman"/>
           <w:sz w:val="36"/>
@@ -8347,8 +8431,6 @@
       <w:r>
         <w:rPr>
           <w:rFonts w:ascii="Times New Roman" w:eastAsia="Times New Roman" w:hAnsi="Times New Roman" w:cs="Times New Roman"/>
-          <w:b/>
-          <w:bCs/>
           <w:sz w:val="36"/>
           <w:szCs w:val="36"/>
           <w:lang w:val="ro-RO" w:eastAsia="ro-RO"/>
@@ -8549,7 +8631,6 @@
           <w:rFonts w:ascii="Times New Roman" w:eastAsia="Times New Roman" w:hAnsi="Times New Roman" w:cs="Times New Roman"/>
           <w:b/>
           <w:bCs/>
-          <w:strike/>
           <w:color w:val="FF0000"/>
           <w:sz w:val="36"/>
           <w:szCs w:val="36"/>
@@ -8650,7 +8731,6 @@
           <w:rFonts w:ascii="Times New Roman" w:eastAsia="Times New Roman" w:hAnsi="Times New Roman" w:cs="Times New Roman"/>
           <w:b/>
           <w:bCs/>
-          <w:strike/>
           <w:color w:val="FF0000"/>
           <w:sz w:val="36"/>
           <w:szCs w:val="36"/>
@@ -8895,7 +8975,6 @@
     </w:p>
     <w:p>
       <w:pPr>
-        <w:ind w:firstLine="360"/>
         <w:rPr>
           <w:rFonts w:ascii="Times New Roman" w:eastAsia="Times New Roman" w:hAnsi="Times New Roman" w:cs="Times New Roman"/>
           <w:sz w:val="36"/>
@@ -10453,16 +10532,6 @@
         </w:rPr>
         <w:t>, cu un numar random generat de metoda Next(x) din clasa fundamentala Random din c#.</w:t>
       </w:r>
-    </w:p>
-    <w:p>
-      <w:pPr>
-        <w:ind w:firstLine="360"/>
-        <w:rPr>
-          <w:rFonts w:ascii="Times New Roman" w:hAnsi="Times New Roman" w:cs="Times New Roman"/>
-          <w:sz w:val="36"/>
-          <w:szCs w:val="36"/>
-        </w:rPr>
-      </w:pPr>
     </w:p>
     <w:p>
       <w:pPr>
@@ -10502,6 +10571,2019 @@
     </w:p>
     <w:p>
       <w:pPr>
+        <w:rPr>
+          <w:rFonts w:ascii="Times New Roman" w:hAnsi="Times New Roman" w:cs="Times New Roman"/>
+          <w:b/>
+          <w:bCs/>
+          <w:sz w:val="36"/>
+          <w:szCs w:val="36"/>
+        </w:rPr>
+      </w:pPr>
+      <w:r>
+        <w:rPr>
+          <w:rFonts w:ascii="Times New Roman" w:hAnsi="Times New Roman" w:cs="Times New Roman"/>
+          <w:b/>
+          <w:bCs/>
+          <w:noProof/>
+          <w:sz w:val="36"/>
+          <w:szCs w:val="36"/>
+        </w:rPr>
+        <w:drawing>
+          <wp:inline distT="0" distB="0" distL="0" distR="0" wp14:anchorId="42FB1EA3" wp14:editId="6ABA6175">
+            <wp:extent cx="7038975" cy="1673145"/>
+            <wp:effectExtent l="0" t="0" r="0" b="3810"/>
+            <wp:docPr id="3" name="Picture 3"/>
+            <wp:cNvGraphicFramePr>
+              <a:graphicFrameLocks xmlns:a="http://schemas.openxmlformats.org/drawingml/2006/main" noChangeAspect="1"/>
+            </wp:cNvGraphicFramePr>
+            <a:graphic xmlns:a="http://schemas.openxmlformats.org/drawingml/2006/main">
+              <a:graphicData uri="http://schemas.openxmlformats.org/drawingml/2006/picture">
+                <pic:pic xmlns:pic="http://schemas.openxmlformats.org/drawingml/2006/picture">
+                  <pic:nvPicPr>
+                    <pic:cNvPr id="0" name="Picture 1"/>
+                    <pic:cNvPicPr>
+                      <a:picLocks noChangeAspect="1" noChangeArrowheads="1"/>
+                    </pic:cNvPicPr>
+                  </pic:nvPicPr>
+                  <pic:blipFill>
+                    <a:blip r:embed="rId11">
+                      <a:extLst>
+                        <a:ext uri="{28A0092B-C50C-407E-A947-70E740481C1C}">
+                          <a14:useLocalDpi xmlns:a14="http://schemas.microsoft.com/office/drawing/2010/main" val="0"/>
+                        </a:ext>
+                      </a:extLst>
+                    </a:blip>
+                    <a:stretch>
+                      <a:fillRect/>
+                    </a:stretch>
+                  </pic:blipFill>
+                  <pic:spPr bwMode="auto">
+                    <a:xfrm>
+                      <a:off x="0" y="0"/>
+                      <a:ext cx="7041732" cy="1673800"/>
+                    </a:xfrm>
+                    <a:prstGeom prst="rect">
+                      <a:avLst/>
+                    </a:prstGeom>
+                    <a:noFill/>
+                    <a:ln>
+                      <a:noFill/>
+                    </a:ln>
+                  </pic:spPr>
+                </pic:pic>
+              </a:graphicData>
+            </a:graphic>
+          </wp:inline>
+        </w:drawing>
+      </w:r>
+    </w:p>
+    <w:p>
+      <w:pPr>
+        <w:pStyle w:val="ListParagraph"/>
+        <w:numPr>
+          <w:ilvl w:val="2"/>
+          <w:numId w:val="25"/>
+        </w:numPr>
+        <w:rPr>
+          <w:rFonts w:ascii="Times New Roman" w:hAnsi="Times New Roman" w:cs="Times New Roman"/>
+          <w:b/>
+          <w:bCs/>
+          <w:sz w:val="36"/>
+          <w:szCs w:val="36"/>
+        </w:rPr>
+      </w:pPr>
+      <w:r>
+        <w:rPr>
+          <w:rFonts w:ascii="Times New Roman" w:hAnsi="Times New Roman" w:cs="Times New Roman"/>
+          <w:b/>
+          <w:bCs/>
+          <w:sz w:val="36"/>
+          <w:szCs w:val="36"/>
+        </w:rPr>
+        <w:t>Sentence Tokenization</w:t>
+      </w:r>
+    </w:p>
+    <w:p>
+      <w:pPr>
+        <w:ind w:firstLine="720"/>
+        <w:rPr>
+          <w:rFonts w:ascii="Times New Roman" w:hAnsi="Times New Roman" w:cs="Times New Roman"/>
+          <w:b/>
+          <w:bCs/>
+          <w:sz w:val="36"/>
+          <w:szCs w:val="36"/>
+        </w:rPr>
+      </w:pPr>
+      <w:r>
+        <w:rPr>
+          <w:rFonts w:ascii="Times New Roman" w:hAnsi="Times New Roman" w:cs="Times New Roman"/>
+          <w:sz w:val="36"/>
+          <w:szCs w:val="36"/>
+        </w:rPr>
+        <w:t xml:space="preserve">Tokenization este procesul de a delimita cuvintele dintr-un text si posibil a le clasifica, folosit in analiza lexicala. Acesta deobicei delimiteaza pe baza unei reguli, algoritmul folosit pentru model este </w:t>
+      </w:r>
+      <w:r>
+        <w:rPr>
+          <w:rFonts w:ascii="Times New Roman" w:hAnsi="Times New Roman" w:cs="Times New Roman"/>
+          <w:i/>
+          <w:iCs/>
+          <w:sz w:val="36"/>
+          <w:szCs w:val="36"/>
+        </w:rPr>
+        <w:t>Whitespace Tokenizer</w:t>
+      </w:r>
+      <w:r>
+        <w:rPr>
+          <w:rFonts w:ascii="Times New Roman" w:hAnsi="Times New Roman" w:cs="Times New Roman"/>
+          <w:sz w:val="36"/>
+          <w:szCs w:val="36"/>
+        </w:rPr>
+        <w:t xml:space="preserve"> dar se pot implementa mai multi algoritmi de tokenizare pentru model, pentru cazul </w:t>
+      </w:r>
+      <w:r>
+        <w:rPr>
+          <w:rFonts w:ascii="Times New Roman" w:hAnsi="Times New Roman" w:cs="Times New Roman"/>
+          <w:sz w:val="36"/>
+          <w:szCs w:val="36"/>
+        </w:rPr>
+        <w:t xml:space="preserve">in care modelul va fi aplicat pe date si texte din lumea reala. </w:t>
+      </w:r>
+    </w:p>
+    <w:p>
+      <w:pPr>
+        <w:ind w:firstLine="720"/>
+        <w:rPr>
+          <w:rFonts w:ascii="Times New Roman" w:hAnsi="Times New Roman" w:cs="Times New Roman"/>
+          <w:sz w:val="36"/>
+          <w:szCs w:val="36"/>
+        </w:rPr>
+      </w:pPr>
+      <w:r>
+        <w:rPr>
+          <w:rFonts w:ascii="Times New Roman" w:hAnsi="Times New Roman" w:cs="Times New Roman"/>
+          <w:sz w:val="36"/>
+          <w:szCs w:val="36"/>
+        </w:rPr>
+        <w:t xml:space="preserve">Algoritmul </w:t>
+      </w:r>
+      <w:r>
+        <w:rPr>
+          <w:rFonts w:ascii="Times New Roman" w:hAnsi="Times New Roman" w:cs="Times New Roman"/>
+          <w:i/>
+          <w:iCs/>
+          <w:sz w:val="36"/>
+          <w:szCs w:val="36"/>
+        </w:rPr>
+        <w:t>Whitespace Tokenizer</w:t>
+      </w:r>
+      <w:r>
+        <w:rPr>
+          <w:rFonts w:ascii="Times New Roman" w:hAnsi="Times New Roman" w:cs="Times New Roman"/>
+          <w:sz w:val="36"/>
+          <w:szCs w:val="36"/>
+        </w:rPr>
+        <w:t xml:space="preserve"> imparte </w:t>
+      </w:r>
+      <w:r>
+        <w:rPr>
+          <w:rFonts w:ascii="Times New Roman" w:hAnsi="Times New Roman" w:cs="Times New Roman"/>
+          <w:sz w:val="36"/>
+          <w:szCs w:val="36"/>
+        </w:rPr>
+        <w:t>un</w:t>
+      </w:r>
+      <w:r>
+        <w:rPr>
+          <w:rFonts w:ascii="Times New Roman" w:hAnsi="Times New Roman" w:cs="Times New Roman"/>
+          <w:sz w:val="36"/>
+          <w:szCs w:val="36"/>
+        </w:rPr>
+        <w:t xml:space="preserve"> string intr-o singura lista de </w:t>
+      </w:r>
+      <w:r>
+        <w:rPr>
+          <w:rFonts w:ascii="Times New Roman" w:hAnsi="Times New Roman" w:cs="Times New Roman"/>
+          <w:sz w:val="36"/>
+          <w:szCs w:val="36"/>
+        </w:rPr>
+        <w:t>string</w:t>
+      </w:r>
+      <w:r>
+        <w:rPr>
+          <w:rFonts w:ascii="Times New Roman" w:hAnsi="Times New Roman" w:cs="Times New Roman"/>
+          <w:sz w:val="36"/>
+          <w:szCs w:val="36"/>
+        </w:rPr>
+        <w:t>-uri</w:t>
+      </w:r>
+      <w:r>
+        <w:rPr>
+          <w:rFonts w:ascii="Times New Roman" w:hAnsi="Times New Roman" w:cs="Times New Roman"/>
+          <w:sz w:val="36"/>
+          <w:szCs w:val="36"/>
+        </w:rPr>
+        <w:t>,</w:t>
+      </w:r>
+      <w:r>
+        <w:rPr>
+          <w:rFonts w:ascii="Times New Roman" w:hAnsi="Times New Roman" w:cs="Times New Roman"/>
+          <w:sz w:val="36"/>
+          <w:szCs w:val="36"/>
+        </w:rPr>
+        <w:t xml:space="preserve"> si fiecare string este delimitat</w:t>
+      </w:r>
+      <w:r>
+        <w:rPr>
+          <w:rFonts w:ascii="Times New Roman" w:hAnsi="Times New Roman" w:cs="Times New Roman"/>
+          <w:sz w:val="36"/>
+          <w:szCs w:val="36"/>
+        </w:rPr>
+        <w:t xml:space="preserve"> atunci cand gaseste caracterul de spatiu</w:t>
+      </w:r>
+      <w:r>
+        <w:rPr>
+          <w:rFonts w:ascii="Times New Roman" w:hAnsi="Times New Roman" w:cs="Times New Roman"/>
+          <w:sz w:val="36"/>
+          <w:szCs w:val="36"/>
+        </w:rPr>
+        <w:t>, tab sau newline</w:t>
+      </w:r>
+      <w:r>
+        <w:rPr>
+          <w:rFonts w:ascii="Times New Roman" w:hAnsi="Times New Roman" w:cs="Times New Roman"/>
+          <w:sz w:val="36"/>
+          <w:szCs w:val="36"/>
+        </w:rPr>
+        <w:t xml:space="preserve"> (cod</w:t>
+      </w:r>
+      <w:r>
+        <w:rPr>
+          <w:rFonts w:ascii="Times New Roman" w:hAnsi="Times New Roman" w:cs="Times New Roman"/>
+          <w:sz w:val="36"/>
+          <w:szCs w:val="36"/>
+        </w:rPr>
+        <w:t>uri</w:t>
+      </w:r>
+      <w:r>
+        <w:rPr>
+          <w:rFonts w:ascii="Times New Roman" w:hAnsi="Times New Roman" w:cs="Times New Roman"/>
+          <w:sz w:val="36"/>
+          <w:szCs w:val="36"/>
+        </w:rPr>
+        <w:t xml:space="preserve"> ASCII: 32</w:t>
+      </w:r>
+      <w:r>
+        <w:rPr>
+          <w:rFonts w:ascii="Times New Roman" w:hAnsi="Times New Roman" w:cs="Times New Roman"/>
+          <w:sz w:val="36"/>
+          <w:szCs w:val="36"/>
+        </w:rPr>
+        <w:t>, 09, 13</w:t>
+      </w:r>
+      <w:r>
+        <w:rPr>
+          <w:rFonts w:ascii="Times New Roman" w:hAnsi="Times New Roman" w:cs="Times New Roman"/>
+          <w:sz w:val="36"/>
+          <w:szCs w:val="36"/>
+        </w:rPr>
+        <w:t>).</w:t>
+      </w:r>
+    </w:p>
+    <w:p>
+      <w:pPr>
+        <w:rPr>
+          <w:rFonts w:ascii="Times New Roman" w:hAnsi="Times New Roman" w:cs="Times New Roman"/>
+          <w:sz w:val="36"/>
+          <w:szCs w:val="36"/>
+        </w:rPr>
+      </w:pPr>
+      <w:r>
+        <w:rPr>
+          <w:rFonts w:ascii="Times New Roman" w:hAnsi="Times New Roman" w:cs="Times New Roman"/>
+          <w:sz w:val="36"/>
+          <w:szCs w:val="36"/>
+        </w:rPr>
+        <w:lastRenderedPageBreak/>
+        <w:t>ex. I’m home but he is not home.</w:t>
+      </w:r>
+    </w:p>
+    <w:p>
+      <w:pPr>
+        <w:rPr>
+          <w:rFonts w:ascii="Times New Roman" w:hAnsi="Times New Roman" w:cs="Times New Roman"/>
+          <w:sz w:val="36"/>
+          <w:szCs w:val="36"/>
+        </w:rPr>
+      </w:pPr>
+      <w:r>
+        <w:rPr>
+          <w:rFonts w:ascii="Times New Roman" w:hAnsi="Times New Roman" w:cs="Times New Roman"/>
+          <w:sz w:val="36"/>
+          <w:szCs w:val="36"/>
+        </w:rPr>
+        <w:t>Token_list = [“I’m”, “home”, “but”, “he”, “is”, “not”, “home.”]</w:t>
+      </w:r>
+    </w:p>
+    <w:p>
+      <w:pPr>
+        <w:ind w:firstLine="720"/>
+        <w:rPr>
+          <w:rFonts w:ascii="Times New Roman" w:hAnsi="Times New Roman" w:cs="Times New Roman"/>
+          <w:sz w:val="36"/>
+          <w:szCs w:val="36"/>
+        </w:rPr>
+      </w:pPr>
+      <w:r>
+        <w:rPr>
+          <w:rFonts w:ascii="Times New Roman" w:hAnsi="Times New Roman" w:cs="Times New Roman"/>
+          <w:sz w:val="36"/>
+          <w:szCs w:val="36"/>
+        </w:rPr>
+        <w:t>In cazul setului de date Brown Corpus, acest tokenizer este cel mai potrivit deoarece fiecare cuvant+tag este delimitat de spatiu, deci lista de token-uri va arata: list = […., “he/pn”, “made/vbd”, “pancakes/nn”, “./.” , ….]</w:t>
+      </w:r>
+      <w:r>
+        <w:rPr>
+          <w:rFonts w:ascii="Times New Roman" w:hAnsi="Times New Roman" w:cs="Times New Roman"/>
+          <w:sz w:val="36"/>
+          <w:szCs w:val="36"/>
+        </w:rPr>
+        <w:t>.</w:t>
+      </w:r>
+    </w:p>
+    <w:p>
+      <w:pPr>
+        <w:rPr>
+          <w:rFonts w:ascii="Times New Roman" w:hAnsi="Times New Roman" w:cs="Times New Roman"/>
+          <w:sz w:val="36"/>
+          <w:szCs w:val="36"/>
+          <w:u w:val="single"/>
+        </w:rPr>
+      </w:pPr>
+      <w:r>
+        <w:rPr>
+          <w:rFonts w:ascii="Times New Roman" w:hAnsi="Times New Roman" w:cs="Times New Roman"/>
+          <w:sz w:val="36"/>
+          <w:szCs w:val="36"/>
+          <w:u w:val="single"/>
+        </w:rPr>
+        <w:t>Implementare</w:t>
+      </w:r>
+    </w:p>
+    <w:p>
+      <w:pPr>
+        <w:shd w:val="clear" w:color="auto" w:fill="FFFFFF"/>
+        <w:spacing w:after="0" w:line="240" w:lineRule="auto"/>
+        <w:ind w:firstLine="720"/>
+        <w:rPr>
+          <w:rFonts w:ascii="Times New Roman" w:hAnsi="Times New Roman" w:cs="Times New Roman"/>
+          <w:sz w:val="36"/>
+          <w:szCs w:val="36"/>
+        </w:rPr>
+      </w:pPr>
+      <w:r>
+        <w:rPr>
+          <w:rFonts w:ascii="Times New Roman" w:hAnsi="Times New Roman" w:cs="Times New Roman"/>
+          <w:sz w:val="36"/>
+          <w:szCs w:val="36"/>
+        </w:rPr>
+        <w:t>Functia whitespace tokenizer</w:t>
+      </w:r>
+      <w:r>
+        <w:rPr>
+          <w:rFonts w:ascii="Times New Roman" w:hAnsi="Times New Roman" w:cs="Times New Roman"/>
+          <w:sz w:val="36"/>
+          <w:szCs w:val="36"/>
+        </w:rPr>
+        <w:t>:</w:t>
+      </w:r>
+    </w:p>
+    <w:p>
+      <w:pPr>
+        <w:shd w:val="clear" w:color="auto" w:fill="FFFFFF"/>
+        <w:spacing w:after="0" w:line="240" w:lineRule="auto"/>
+        <w:ind w:firstLine="720"/>
+        <w:rPr>
+          <w:rFonts w:ascii="Courier New" w:eastAsia="Times New Roman" w:hAnsi="Courier New" w:cs="Courier New"/>
+          <w:color w:val="000000"/>
+          <w:sz w:val="20"/>
+          <w:szCs w:val="20"/>
+          <w:lang w:val="ro-RO" w:eastAsia="ro-RO"/>
+        </w:rPr>
+      </w:pPr>
+      <w:r>
+        <w:rPr>
+          <w:rFonts w:ascii="Courier New" w:eastAsia="Times New Roman" w:hAnsi="Courier New" w:cs="Courier New"/>
+          <w:color w:val="000000"/>
+          <w:sz w:val="20"/>
+          <w:szCs w:val="20"/>
+          <w:lang w:val="ro-RO" w:eastAsia="ro-RO"/>
+        </w:rPr>
+        <w:t>List</w:t>
+      </w:r>
+      <w:r>
+        <w:rPr>
+          <w:rFonts w:ascii="Courier New" w:eastAsia="Times New Roman" w:hAnsi="Courier New" w:cs="Courier New"/>
+          <w:b/>
+          <w:bCs/>
+          <w:color w:val="000080"/>
+          <w:sz w:val="20"/>
+          <w:szCs w:val="20"/>
+          <w:lang w:val="ro-RO" w:eastAsia="ro-RO"/>
+        </w:rPr>
+        <w:t>&lt;</w:t>
+      </w:r>
+      <w:r>
+        <w:rPr>
+          <w:rFonts w:ascii="Courier New" w:eastAsia="Times New Roman" w:hAnsi="Courier New" w:cs="Courier New"/>
+          <w:color w:val="8000FF"/>
+          <w:sz w:val="20"/>
+          <w:szCs w:val="20"/>
+          <w:lang w:val="ro-RO" w:eastAsia="ro-RO"/>
+        </w:rPr>
+        <w:t>string</w:t>
+      </w:r>
+      <w:r>
+        <w:rPr>
+          <w:rFonts w:ascii="Courier New" w:eastAsia="Times New Roman" w:hAnsi="Courier New" w:cs="Courier New"/>
+          <w:b/>
+          <w:bCs/>
+          <w:color w:val="000080"/>
+          <w:sz w:val="20"/>
+          <w:szCs w:val="20"/>
+          <w:lang w:val="ro-RO" w:eastAsia="ro-RO"/>
+        </w:rPr>
+        <w:t>&gt;</w:t>
+      </w:r>
+      <w:r>
+        <w:rPr>
+          <w:rFonts w:ascii="Courier New" w:eastAsia="Times New Roman" w:hAnsi="Courier New" w:cs="Courier New"/>
+          <w:color w:val="000000"/>
+          <w:sz w:val="20"/>
+          <w:szCs w:val="20"/>
+          <w:lang w:val="ro-RO" w:eastAsia="ro-RO"/>
+        </w:rPr>
+        <w:t xml:space="preserve"> tokenizedText </w:t>
+      </w:r>
+      <w:r>
+        <w:rPr>
+          <w:rFonts w:ascii="Courier New" w:eastAsia="Times New Roman" w:hAnsi="Courier New" w:cs="Courier New"/>
+          <w:b/>
+          <w:bCs/>
+          <w:color w:val="000080"/>
+          <w:sz w:val="20"/>
+          <w:szCs w:val="20"/>
+          <w:lang w:val="ro-RO" w:eastAsia="ro-RO"/>
+        </w:rPr>
+        <w:t>=</w:t>
+      </w:r>
+      <w:r>
+        <w:rPr>
+          <w:rFonts w:ascii="Courier New" w:eastAsia="Times New Roman" w:hAnsi="Courier New" w:cs="Courier New"/>
+          <w:color w:val="000000"/>
+          <w:sz w:val="20"/>
+          <w:szCs w:val="20"/>
+          <w:lang w:val="ro-RO" w:eastAsia="ro-RO"/>
+        </w:rPr>
+        <w:t xml:space="preserve"> </w:t>
+      </w:r>
+      <w:r>
+        <w:rPr>
+          <w:rFonts w:ascii="Courier New" w:eastAsia="Times New Roman" w:hAnsi="Courier New" w:cs="Courier New"/>
+          <w:b/>
+          <w:bCs/>
+          <w:color w:val="0000FF"/>
+          <w:sz w:val="20"/>
+          <w:szCs w:val="20"/>
+          <w:lang w:val="ro-RO" w:eastAsia="ro-RO"/>
+        </w:rPr>
+        <w:t>new</w:t>
+      </w:r>
+      <w:r>
+        <w:rPr>
+          <w:rFonts w:ascii="Courier New" w:eastAsia="Times New Roman" w:hAnsi="Courier New" w:cs="Courier New"/>
+          <w:color w:val="000000"/>
+          <w:sz w:val="20"/>
+          <w:szCs w:val="20"/>
+          <w:lang w:val="ro-RO" w:eastAsia="ro-RO"/>
+        </w:rPr>
+        <w:t xml:space="preserve"> List</w:t>
+      </w:r>
+      <w:r>
+        <w:rPr>
+          <w:rFonts w:ascii="Courier New" w:eastAsia="Times New Roman" w:hAnsi="Courier New" w:cs="Courier New"/>
+          <w:b/>
+          <w:bCs/>
+          <w:color w:val="000080"/>
+          <w:sz w:val="20"/>
+          <w:szCs w:val="20"/>
+          <w:lang w:val="ro-RO" w:eastAsia="ro-RO"/>
+        </w:rPr>
+        <w:t>&lt;</w:t>
+      </w:r>
+      <w:r>
+        <w:rPr>
+          <w:rFonts w:ascii="Courier New" w:eastAsia="Times New Roman" w:hAnsi="Courier New" w:cs="Courier New"/>
+          <w:color w:val="8000FF"/>
+          <w:sz w:val="20"/>
+          <w:szCs w:val="20"/>
+          <w:lang w:val="ro-RO" w:eastAsia="ro-RO"/>
+        </w:rPr>
+        <w:t>string</w:t>
+      </w:r>
+      <w:r>
+        <w:rPr>
+          <w:rFonts w:ascii="Courier New" w:eastAsia="Times New Roman" w:hAnsi="Courier New" w:cs="Courier New"/>
+          <w:b/>
+          <w:bCs/>
+          <w:color w:val="000080"/>
+          <w:sz w:val="20"/>
+          <w:szCs w:val="20"/>
+          <w:lang w:val="ro-RO" w:eastAsia="ro-RO"/>
+        </w:rPr>
+        <w:t>&gt;();</w:t>
+      </w:r>
+    </w:p>
+    <w:p>
+      <w:pPr>
+        <w:shd w:val="clear" w:color="auto" w:fill="FFFFFF"/>
+        <w:spacing w:after="0" w:line="240" w:lineRule="auto"/>
+        <w:rPr>
+          <w:rFonts w:ascii="Courier New" w:eastAsia="Times New Roman" w:hAnsi="Courier New" w:cs="Courier New"/>
+          <w:color w:val="000000"/>
+          <w:sz w:val="20"/>
+          <w:szCs w:val="20"/>
+          <w:lang w:val="ro-RO" w:eastAsia="ro-RO"/>
+        </w:rPr>
+      </w:pPr>
+      <w:r>
+        <w:rPr>
+          <w:rFonts w:ascii="Courier New" w:eastAsia="Times New Roman" w:hAnsi="Courier New" w:cs="Courier New"/>
+          <w:color w:val="000000"/>
+          <w:sz w:val="20"/>
+          <w:szCs w:val="20"/>
+          <w:lang w:val="ro-RO" w:eastAsia="ro-RO"/>
+        </w:rPr>
+        <w:t xml:space="preserve">      </w:t>
+      </w:r>
+      <w:r>
+        <w:rPr>
+          <w:rFonts w:ascii="Courier New" w:eastAsia="Times New Roman" w:hAnsi="Courier New" w:cs="Courier New"/>
+          <w:color w:val="8000FF"/>
+          <w:sz w:val="20"/>
+          <w:szCs w:val="20"/>
+          <w:lang w:val="ro-RO" w:eastAsia="ro-RO"/>
+        </w:rPr>
+        <w:t>string</w:t>
+      </w:r>
+      <w:r>
+        <w:rPr>
+          <w:rFonts w:ascii="Courier New" w:eastAsia="Times New Roman" w:hAnsi="Courier New" w:cs="Courier New"/>
+          <w:color w:val="000000"/>
+          <w:sz w:val="20"/>
+          <w:szCs w:val="20"/>
+          <w:lang w:val="ro-RO" w:eastAsia="ro-RO"/>
+        </w:rPr>
+        <w:t xml:space="preserve"> word </w:t>
+      </w:r>
+      <w:r>
+        <w:rPr>
+          <w:rFonts w:ascii="Courier New" w:eastAsia="Times New Roman" w:hAnsi="Courier New" w:cs="Courier New"/>
+          <w:b/>
+          <w:bCs/>
+          <w:color w:val="000080"/>
+          <w:sz w:val="20"/>
+          <w:szCs w:val="20"/>
+          <w:lang w:val="ro-RO" w:eastAsia="ro-RO"/>
+        </w:rPr>
+        <w:t>=</w:t>
+      </w:r>
+      <w:r>
+        <w:rPr>
+          <w:rFonts w:ascii="Courier New" w:eastAsia="Times New Roman" w:hAnsi="Courier New" w:cs="Courier New"/>
+          <w:color w:val="000000"/>
+          <w:sz w:val="20"/>
+          <w:szCs w:val="20"/>
+          <w:lang w:val="ro-RO" w:eastAsia="ro-RO"/>
+        </w:rPr>
+        <w:t xml:space="preserve"> </w:t>
+      </w:r>
+      <w:r>
+        <w:rPr>
+          <w:rFonts w:ascii="Courier New" w:eastAsia="Times New Roman" w:hAnsi="Courier New" w:cs="Courier New"/>
+          <w:color w:val="808080"/>
+          <w:sz w:val="20"/>
+          <w:szCs w:val="20"/>
+          <w:lang w:val="ro-RO" w:eastAsia="ro-RO"/>
+        </w:rPr>
+        <w:t>""</w:t>
+      </w:r>
+      <w:r>
+        <w:rPr>
+          <w:rFonts w:ascii="Courier New" w:eastAsia="Times New Roman" w:hAnsi="Courier New" w:cs="Courier New"/>
+          <w:b/>
+          <w:bCs/>
+          <w:color w:val="000080"/>
+          <w:sz w:val="20"/>
+          <w:szCs w:val="20"/>
+          <w:lang w:val="ro-RO" w:eastAsia="ro-RO"/>
+        </w:rPr>
+        <w:t>;</w:t>
+      </w:r>
+    </w:p>
+    <w:p>
+      <w:pPr>
+        <w:shd w:val="clear" w:color="auto" w:fill="FFFFFF"/>
+        <w:spacing w:after="0" w:line="240" w:lineRule="auto"/>
+        <w:rPr>
+          <w:rFonts w:ascii="Courier New" w:eastAsia="Times New Roman" w:hAnsi="Courier New" w:cs="Courier New"/>
+          <w:color w:val="000000"/>
+          <w:sz w:val="20"/>
+          <w:szCs w:val="20"/>
+          <w:lang w:val="ro-RO" w:eastAsia="ro-RO"/>
+        </w:rPr>
+      </w:pPr>
+      <w:r>
+        <w:rPr>
+          <w:rFonts w:ascii="Courier New" w:eastAsia="Times New Roman" w:hAnsi="Courier New" w:cs="Courier New"/>
+          <w:color w:val="000000"/>
+          <w:sz w:val="20"/>
+          <w:szCs w:val="20"/>
+          <w:lang w:val="ro-RO" w:eastAsia="ro-RO"/>
+        </w:rPr>
+        <w:t xml:space="preserve">      </w:t>
+      </w:r>
+      <w:r>
+        <w:rPr>
+          <w:rFonts w:ascii="Courier New" w:eastAsia="Times New Roman" w:hAnsi="Courier New" w:cs="Courier New"/>
+          <w:b/>
+          <w:bCs/>
+          <w:color w:val="0000FF"/>
+          <w:sz w:val="20"/>
+          <w:szCs w:val="20"/>
+          <w:lang w:val="ro-RO" w:eastAsia="ro-RO"/>
+        </w:rPr>
+        <w:t>foreach</w:t>
+      </w:r>
+      <w:r>
+        <w:rPr>
+          <w:rFonts w:ascii="Courier New" w:eastAsia="Times New Roman" w:hAnsi="Courier New" w:cs="Courier New"/>
+          <w:b/>
+          <w:bCs/>
+          <w:color w:val="000080"/>
+          <w:sz w:val="20"/>
+          <w:szCs w:val="20"/>
+          <w:lang w:val="ro-RO" w:eastAsia="ro-RO"/>
+        </w:rPr>
+        <w:t>(</w:t>
+      </w:r>
+      <w:r>
+        <w:rPr>
+          <w:rFonts w:ascii="Courier New" w:eastAsia="Times New Roman" w:hAnsi="Courier New" w:cs="Courier New"/>
+          <w:color w:val="8000FF"/>
+          <w:sz w:val="20"/>
+          <w:szCs w:val="20"/>
+          <w:lang w:val="ro-RO" w:eastAsia="ro-RO"/>
+        </w:rPr>
+        <w:t>char</w:t>
+      </w:r>
+      <w:r>
+        <w:rPr>
+          <w:rFonts w:ascii="Courier New" w:eastAsia="Times New Roman" w:hAnsi="Courier New" w:cs="Courier New"/>
+          <w:color w:val="000000"/>
+          <w:sz w:val="20"/>
+          <w:szCs w:val="20"/>
+          <w:lang w:val="ro-RO" w:eastAsia="ro-RO"/>
+        </w:rPr>
+        <w:t xml:space="preserve"> c </w:t>
+      </w:r>
+      <w:r>
+        <w:rPr>
+          <w:rFonts w:ascii="Courier New" w:eastAsia="Times New Roman" w:hAnsi="Courier New" w:cs="Courier New"/>
+          <w:b/>
+          <w:bCs/>
+          <w:color w:val="0000FF"/>
+          <w:sz w:val="20"/>
+          <w:szCs w:val="20"/>
+          <w:lang w:val="ro-RO" w:eastAsia="ro-RO"/>
+        </w:rPr>
+        <w:t>in</w:t>
+      </w:r>
+      <w:r>
+        <w:rPr>
+          <w:rFonts w:ascii="Courier New" w:eastAsia="Times New Roman" w:hAnsi="Courier New" w:cs="Courier New"/>
+          <w:color w:val="000000"/>
+          <w:sz w:val="20"/>
+          <w:szCs w:val="20"/>
+          <w:lang w:val="ro-RO" w:eastAsia="ro-RO"/>
+        </w:rPr>
+        <w:t xml:space="preserve"> Text</w:t>
+      </w:r>
+      <w:r>
+        <w:rPr>
+          <w:rFonts w:ascii="Courier New" w:eastAsia="Times New Roman" w:hAnsi="Courier New" w:cs="Courier New"/>
+          <w:b/>
+          <w:bCs/>
+          <w:color w:val="000080"/>
+          <w:sz w:val="20"/>
+          <w:szCs w:val="20"/>
+          <w:lang w:val="ro-RO" w:eastAsia="ro-RO"/>
+        </w:rPr>
+        <w:t>)</w:t>
+      </w:r>
+    </w:p>
+    <w:p>
+      <w:pPr>
+        <w:shd w:val="clear" w:color="auto" w:fill="FFFFFF"/>
+        <w:spacing w:after="0" w:line="240" w:lineRule="auto"/>
+        <w:rPr>
+          <w:rFonts w:ascii="Courier New" w:eastAsia="Times New Roman" w:hAnsi="Courier New" w:cs="Courier New"/>
+          <w:color w:val="000000"/>
+          <w:sz w:val="20"/>
+          <w:szCs w:val="20"/>
+          <w:lang w:val="ro-RO" w:eastAsia="ro-RO"/>
+        </w:rPr>
+      </w:pPr>
+      <w:r>
+        <w:rPr>
+          <w:rFonts w:ascii="Courier New" w:eastAsia="Times New Roman" w:hAnsi="Courier New" w:cs="Courier New"/>
+          <w:color w:val="000000"/>
+          <w:sz w:val="20"/>
+          <w:szCs w:val="20"/>
+          <w:lang w:val="ro-RO" w:eastAsia="ro-RO"/>
+        </w:rPr>
+        <w:t xml:space="preserve">      </w:t>
+      </w:r>
+      <w:r>
+        <w:rPr>
+          <w:rFonts w:ascii="Courier New" w:eastAsia="Times New Roman" w:hAnsi="Courier New" w:cs="Courier New"/>
+          <w:b/>
+          <w:bCs/>
+          <w:color w:val="000080"/>
+          <w:sz w:val="20"/>
+          <w:szCs w:val="20"/>
+          <w:lang w:val="ro-RO" w:eastAsia="ro-RO"/>
+        </w:rPr>
+        <w:t>{</w:t>
+      </w:r>
+    </w:p>
+    <w:p>
+      <w:pPr>
+        <w:shd w:val="clear" w:color="auto" w:fill="FFFFFF"/>
+        <w:spacing w:after="0" w:line="240" w:lineRule="auto"/>
+        <w:rPr>
+          <w:rFonts w:ascii="Courier New" w:eastAsia="Times New Roman" w:hAnsi="Courier New" w:cs="Courier New"/>
+          <w:color w:val="000000"/>
+          <w:sz w:val="20"/>
+          <w:szCs w:val="20"/>
+          <w:lang w:val="ro-RO" w:eastAsia="ro-RO"/>
+        </w:rPr>
+      </w:pPr>
+      <w:r>
+        <w:rPr>
+          <w:rFonts w:ascii="Courier New" w:eastAsia="Times New Roman" w:hAnsi="Courier New" w:cs="Courier New"/>
+          <w:color w:val="000000"/>
+          <w:sz w:val="20"/>
+          <w:szCs w:val="20"/>
+          <w:lang w:val="ro-RO" w:eastAsia="ro-RO"/>
+        </w:rPr>
+        <w:t xml:space="preserve">      </w:t>
+      </w:r>
+      <w:r>
+        <w:rPr>
+          <w:rFonts w:ascii="Courier New" w:eastAsia="Times New Roman" w:hAnsi="Courier New" w:cs="Courier New"/>
+          <w:color w:val="000000"/>
+          <w:sz w:val="20"/>
+          <w:szCs w:val="20"/>
+          <w:lang w:val="ro-RO" w:eastAsia="ro-RO"/>
+        </w:rPr>
+        <w:tab/>
+      </w:r>
+      <w:r>
+        <w:rPr>
+          <w:rFonts w:ascii="Courier New" w:eastAsia="Times New Roman" w:hAnsi="Courier New" w:cs="Courier New"/>
+          <w:b/>
+          <w:bCs/>
+          <w:color w:val="0000FF"/>
+          <w:sz w:val="20"/>
+          <w:szCs w:val="20"/>
+          <w:lang w:val="ro-RO" w:eastAsia="ro-RO"/>
+        </w:rPr>
+        <w:t>if</w:t>
+      </w:r>
+      <w:r>
+        <w:rPr>
+          <w:rFonts w:ascii="Courier New" w:eastAsia="Times New Roman" w:hAnsi="Courier New" w:cs="Courier New"/>
+          <w:color w:val="000000"/>
+          <w:sz w:val="20"/>
+          <w:szCs w:val="20"/>
+          <w:lang w:val="ro-RO" w:eastAsia="ro-RO"/>
+        </w:rPr>
+        <w:t xml:space="preserve"> </w:t>
+      </w:r>
+      <w:r>
+        <w:rPr>
+          <w:rFonts w:ascii="Courier New" w:eastAsia="Times New Roman" w:hAnsi="Courier New" w:cs="Courier New"/>
+          <w:b/>
+          <w:bCs/>
+          <w:color w:val="000080"/>
+          <w:sz w:val="20"/>
+          <w:szCs w:val="20"/>
+          <w:lang w:val="ro-RO" w:eastAsia="ro-RO"/>
+        </w:rPr>
+        <w:t>(!</w:t>
+      </w:r>
+      <w:r>
+        <w:rPr>
+          <w:rFonts w:ascii="Courier New" w:eastAsia="Times New Roman" w:hAnsi="Courier New" w:cs="Courier New"/>
+          <w:color w:val="000000"/>
+          <w:sz w:val="20"/>
+          <w:szCs w:val="20"/>
+          <w:lang w:val="ro-RO" w:eastAsia="ro-RO"/>
+        </w:rPr>
+        <w:t>Char</w:t>
+      </w:r>
+      <w:r>
+        <w:rPr>
+          <w:rFonts w:ascii="Courier New" w:eastAsia="Times New Roman" w:hAnsi="Courier New" w:cs="Courier New"/>
+          <w:b/>
+          <w:bCs/>
+          <w:color w:val="000080"/>
+          <w:sz w:val="20"/>
+          <w:szCs w:val="20"/>
+          <w:lang w:val="ro-RO" w:eastAsia="ro-RO"/>
+        </w:rPr>
+        <w:t>.</w:t>
+      </w:r>
+      <w:r>
+        <w:rPr>
+          <w:rFonts w:ascii="Courier New" w:eastAsia="Times New Roman" w:hAnsi="Courier New" w:cs="Courier New"/>
+          <w:color w:val="000000"/>
+          <w:sz w:val="20"/>
+          <w:szCs w:val="20"/>
+          <w:lang w:val="ro-RO" w:eastAsia="ro-RO"/>
+        </w:rPr>
+        <w:t>IsWhiteSpace</w:t>
+      </w:r>
+      <w:r>
+        <w:rPr>
+          <w:rFonts w:ascii="Courier New" w:eastAsia="Times New Roman" w:hAnsi="Courier New" w:cs="Courier New"/>
+          <w:b/>
+          <w:bCs/>
+          <w:color w:val="000080"/>
+          <w:sz w:val="20"/>
+          <w:szCs w:val="20"/>
+          <w:lang w:val="ro-RO" w:eastAsia="ro-RO"/>
+        </w:rPr>
+        <w:t>(</w:t>
+      </w:r>
+      <w:r>
+        <w:rPr>
+          <w:rFonts w:ascii="Courier New" w:eastAsia="Times New Roman" w:hAnsi="Courier New" w:cs="Courier New"/>
+          <w:color w:val="000000"/>
+          <w:sz w:val="20"/>
+          <w:szCs w:val="20"/>
+          <w:lang w:val="ro-RO" w:eastAsia="ro-RO"/>
+        </w:rPr>
+        <w:t>c</w:t>
+      </w:r>
+      <w:r>
+        <w:rPr>
+          <w:rFonts w:ascii="Courier New" w:eastAsia="Times New Roman" w:hAnsi="Courier New" w:cs="Courier New"/>
+          <w:b/>
+          <w:bCs/>
+          <w:color w:val="000080"/>
+          <w:sz w:val="20"/>
+          <w:szCs w:val="20"/>
+          <w:lang w:val="ro-RO" w:eastAsia="ro-RO"/>
+        </w:rPr>
+        <w:t>))</w:t>
+      </w:r>
+    </w:p>
+    <w:p>
+      <w:pPr>
+        <w:shd w:val="clear" w:color="auto" w:fill="FFFFFF"/>
+        <w:spacing w:after="0" w:line="240" w:lineRule="auto"/>
+        <w:rPr>
+          <w:rFonts w:ascii="Courier New" w:eastAsia="Times New Roman" w:hAnsi="Courier New" w:cs="Courier New"/>
+          <w:color w:val="000000"/>
+          <w:sz w:val="20"/>
+          <w:szCs w:val="20"/>
+          <w:lang w:val="ro-RO" w:eastAsia="ro-RO"/>
+        </w:rPr>
+      </w:pPr>
+      <w:r>
+        <w:rPr>
+          <w:rFonts w:ascii="Courier New" w:eastAsia="Times New Roman" w:hAnsi="Courier New" w:cs="Courier New"/>
+          <w:color w:val="000000"/>
+          <w:sz w:val="20"/>
+          <w:szCs w:val="20"/>
+          <w:lang w:val="ro-RO" w:eastAsia="ro-RO"/>
+        </w:rPr>
+        <w:t xml:space="preserve">            </w:t>
+      </w:r>
+      <w:r>
+        <w:rPr>
+          <w:rFonts w:ascii="Courier New" w:eastAsia="Times New Roman" w:hAnsi="Courier New" w:cs="Courier New"/>
+          <w:color w:val="000000"/>
+          <w:sz w:val="20"/>
+          <w:szCs w:val="20"/>
+          <w:lang w:val="ro-RO" w:eastAsia="ro-RO"/>
+        </w:rPr>
+        <w:tab/>
+      </w:r>
+      <w:r>
+        <w:rPr>
+          <w:rFonts w:ascii="Courier New" w:eastAsia="Times New Roman" w:hAnsi="Courier New" w:cs="Courier New"/>
+          <w:color w:val="000000"/>
+          <w:sz w:val="20"/>
+          <w:szCs w:val="20"/>
+          <w:lang w:val="ro-RO" w:eastAsia="ro-RO"/>
+        </w:rPr>
+        <w:t xml:space="preserve">word </w:t>
+      </w:r>
+      <w:r>
+        <w:rPr>
+          <w:rFonts w:ascii="Courier New" w:eastAsia="Times New Roman" w:hAnsi="Courier New" w:cs="Courier New"/>
+          <w:b/>
+          <w:bCs/>
+          <w:color w:val="000080"/>
+          <w:sz w:val="20"/>
+          <w:szCs w:val="20"/>
+          <w:lang w:val="ro-RO" w:eastAsia="ro-RO"/>
+        </w:rPr>
+        <w:t>+=</w:t>
+      </w:r>
+      <w:r>
+        <w:rPr>
+          <w:rFonts w:ascii="Courier New" w:eastAsia="Times New Roman" w:hAnsi="Courier New" w:cs="Courier New"/>
+          <w:color w:val="000000"/>
+          <w:sz w:val="20"/>
+          <w:szCs w:val="20"/>
+          <w:lang w:val="ro-RO" w:eastAsia="ro-RO"/>
+        </w:rPr>
+        <w:t xml:space="preserve"> c</w:t>
+      </w:r>
+      <w:r>
+        <w:rPr>
+          <w:rFonts w:ascii="Courier New" w:eastAsia="Times New Roman" w:hAnsi="Courier New" w:cs="Courier New"/>
+          <w:b/>
+          <w:bCs/>
+          <w:color w:val="000080"/>
+          <w:sz w:val="20"/>
+          <w:szCs w:val="20"/>
+          <w:lang w:val="ro-RO" w:eastAsia="ro-RO"/>
+        </w:rPr>
+        <w:t>;</w:t>
+      </w:r>
+    </w:p>
+    <w:p>
+      <w:pPr>
+        <w:shd w:val="clear" w:color="auto" w:fill="FFFFFF"/>
+        <w:spacing w:after="0" w:line="240" w:lineRule="auto"/>
+        <w:rPr>
+          <w:rFonts w:ascii="Courier New" w:eastAsia="Times New Roman" w:hAnsi="Courier New" w:cs="Courier New"/>
+          <w:color w:val="000000"/>
+          <w:sz w:val="20"/>
+          <w:szCs w:val="20"/>
+          <w:lang w:val="ro-RO" w:eastAsia="ro-RO"/>
+        </w:rPr>
+      </w:pPr>
+      <w:r>
+        <w:rPr>
+          <w:rFonts w:ascii="Courier New" w:eastAsia="Times New Roman" w:hAnsi="Courier New" w:cs="Courier New"/>
+          <w:color w:val="000000"/>
+          <w:sz w:val="20"/>
+          <w:szCs w:val="20"/>
+          <w:lang w:val="ro-RO" w:eastAsia="ro-RO"/>
+        </w:rPr>
+        <w:t xml:space="preserve">            </w:t>
+      </w:r>
+      <w:r>
+        <w:rPr>
+          <w:rFonts w:ascii="Courier New" w:eastAsia="Times New Roman" w:hAnsi="Courier New" w:cs="Courier New"/>
+          <w:b/>
+          <w:bCs/>
+          <w:color w:val="0000FF"/>
+          <w:sz w:val="20"/>
+          <w:szCs w:val="20"/>
+          <w:lang w:val="ro-RO" w:eastAsia="ro-RO"/>
+        </w:rPr>
+        <w:t>else</w:t>
+      </w:r>
+      <w:r>
+        <w:rPr>
+          <w:rFonts w:ascii="Courier New" w:eastAsia="Times New Roman" w:hAnsi="Courier New" w:cs="Courier New"/>
+          <w:color w:val="000000"/>
+          <w:sz w:val="20"/>
+          <w:szCs w:val="20"/>
+          <w:lang w:val="ro-RO" w:eastAsia="ro-RO"/>
+        </w:rPr>
+        <w:t xml:space="preserve"> </w:t>
+      </w:r>
+      <w:r>
+        <w:rPr>
+          <w:rFonts w:ascii="Courier New" w:eastAsia="Times New Roman" w:hAnsi="Courier New" w:cs="Courier New"/>
+          <w:b/>
+          <w:bCs/>
+          <w:color w:val="0000FF"/>
+          <w:sz w:val="20"/>
+          <w:szCs w:val="20"/>
+          <w:lang w:val="ro-RO" w:eastAsia="ro-RO"/>
+        </w:rPr>
+        <w:t>if</w:t>
+      </w:r>
+      <w:r>
+        <w:rPr>
+          <w:rFonts w:ascii="Courier New" w:eastAsia="Times New Roman" w:hAnsi="Courier New" w:cs="Courier New"/>
+          <w:color w:val="000000"/>
+          <w:sz w:val="20"/>
+          <w:szCs w:val="20"/>
+          <w:lang w:val="ro-RO" w:eastAsia="ro-RO"/>
+        </w:rPr>
+        <w:t xml:space="preserve"> </w:t>
+      </w:r>
+      <w:r>
+        <w:rPr>
+          <w:rFonts w:ascii="Courier New" w:eastAsia="Times New Roman" w:hAnsi="Courier New" w:cs="Courier New"/>
+          <w:b/>
+          <w:bCs/>
+          <w:color w:val="000080"/>
+          <w:sz w:val="20"/>
+          <w:szCs w:val="20"/>
+          <w:lang w:val="ro-RO" w:eastAsia="ro-RO"/>
+        </w:rPr>
+        <w:t>(!</w:t>
+      </w:r>
+      <w:r>
+        <w:rPr>
+          <w:rFonts w:ascii="Courier New" w:eastAsia="Times New Roman" w:hAnsi="Courier New" w:cs="Courier New"/>
+          <w:color w:val="000000"/>
+          <w:sz w:val="20"/>
+          <w:szCs w:val="20"/>
+          <w:lang w:val="ro-RO" w:eastAsia="ro-RO"/>
+        </w:rPr>
+        <w:t>String</w:t>
+      </w:r>
+      <w:r>
+        <w:rPr>
+          <w:rFonts w:ascii="Courier New" w:eastAsia="Times New Roman" w:hAnsi="Courier New" w:cs="Courier New"/>
+          <w:b/>
+          <w:bCs/>
+          <w:color w:val="000080"/>
+          <w:sz w:val="20"/>
+          <w:szCs w:val="20"/>
+          <w:lang w:val="ro-RO" w:eastAsia="ro-RO"/>
+        </w:rPr>
+        <w:t>.</w:t>
+      </w:r>
+      <w:r>
+        <w:rPr>
+          <w:rFonts w:ascii="Courier New" w:eastAsia="Times New Roman" w:hAnsi="Courier New" w:cs="Courier New"/>
+          <w:color w:val="000000"/>
+          <w:sz w:val="20"/>
+          <w:szCs w:val="20"/>
+          <w:lang w:val="ro-RO" w:eastAsia="ro-RO"/>
+        </w:rPr>
+        <w:t>IsNullOrEmpty</w:t>
+      </w:r>
+      <w:r>
+        <w:rPr>
+          <w:rFonts w:ascii="Courier New" w:eastAsia="Times New Roman" w:hAnsi="Courier New" w:cs="Courier New"/>
+          <w:b/>
+          <w:bCs/>
+          <w:color w:val="000080"/>
+          <w:sz w:val="20"/>
+          <w:szCs w:val="20"/>
+          <w:lang w:val="ro-RO" w:eastAsia="ro-RO"/>
+        </w:rPr>
+        <w:t>(</w:t>
+      </w:r>
+      <w:r>
+        <w:rPr>
+          <w:rFonts w:ascii="Courier New" w:eastAsia="Times New Roman" w:hAnsi="Courier New" w:cs="Courier New"/>
+          <w:color w:val="000000"/>
+          <w:sz w:val="20"/>
+          <w:szCs w:val="20"/>
+          <w:lang w:val="ro-RO" w:eastAsia="ro-RO"/>
+        </w:rPr>
+        <w:t>word</w:t>
+      </w:r>
+      <w:r>
+        <w:rPr>
+          <w:rFonts w:ascii="Courier New" w:eastAsia="Times New Roman" w:hAnsi="Courier New" w:cs="Courier New"/>
+          <w:b/>
+          <w:bCs/>
+          <w:color w:val="000080"/>
+          <w:sz w:val="20"/>
+          <w:szCs w:val="20"/>
+          <w:lang w:val="ro-RO" w:eastAsia="ro-RO"/>
+        </w:rPr>
+        <w:t>))</w:t>
+      </w:r>
+    </w:p>
+    <w:p>
+      <w:pPr>
+        <w:shd w:val="clear" w:color="auto" w:fill="FFFFFF"/>
+        <w:spacing w:after="0" w:line="240" w:lineRule="auto"/>
+        <w:rPr>
+          <w:rFonts w:ascii="Courier New" w:eastAsia="Times New Roman" w:hAnsi="Courier New" w:cs="Courier New"/>
+          <w:color w:val="000000"/>
+          <w:sz w:val="20"/>
+          <w:szCs w:val="20"/>
+          <w:lang w:val="ro-RO" w:eastAsia="ro-RO"/>
+        </w:rPr>
+      </w:pPr>
+      <w:r>
+        <w:rPr>
+          <w:rFonts w:ascii="Courier New" w:eastAsia="Times New Roman" w:hAnsi="Courier New" w:cs="Courier New"/>
+          <w:color w:val="000000"/>
+          <w:sz w:val="20"/>
+          <w:szCs w:val="20"/>
+          <w:lang w:val="ro-RO" w:eastAsia="ro-RO"/>
+        </w:rPr>
+        <w:t xml:space="preserve">            </w:t>
+      </w:r>
+      <w:r>
+        <w:rPr>
+          <w:rFonts w:ascii="Courier New" w:eastAsia="Times New Roman" w:hAnsi="Courier New" w:cs="Courier New"/>
+          <w:b/>
+          <w:bCs/>
+          <w:color w:val="000080"/>
+          <w:sz w:val="20"/>
+          <w:szCs w:val="20"/>
+          <w:lang w:val="ro-RO" w:eastAsia="ro-RO"/>
+        </w:rPr>
+        <w:t>{</w:t>
+      </w:r>
+    </w:p>
+    <w:p>
+      <w:pPr>
+        <w:shd w:val="clear" w:color="auto" w:fill="FFFFFF"/>
+        <w:spacing w:after="0" w:line="240" w:lineRule="auto"/>
+        <w:rPr>
+          <w:rFonts w:ascii="Courier New" w:eastAsia="Times New Roman" w:hAnsi="Courier New" w:cs="Courier New"/>
+          <w:color w:val="000000"/>
+          <w:sz w:val="20"/>
+          <w:szCs w:val="20"/>
+          <w:lang w:val="ro-RO" w:eastAsia="ro-RO"/>
+        </w:rPr>
+      </w:pPr>
+      <w:r>
+        <w:rPr>
+          <w:rFonts w:ascii="Courier New" w:eastAsia="Times New Roman" w:hAnsi="Courier New" w:cs="Courier New"/>
+          <w:color w:val="000000"/>
+          <w:sz w:val="20"/>
+          <w:szCs w:val="20"/>
+          <w:lang w:val="ro-RO" w:eastAsia="ro-RO"/>
+        </w:rPr>
+        <w:t xml:space="preserve">                  tokenizedText</w:t>
+      </w:r>
+      <w:r>
+        <w:rPr>
+          <w:rFonts w:ascii="Courier New" w:eastAsia="Times New Roman" w:hAnsi="Courier New" w:cs="Courier New"/>
+          <w:b/>
+          <w:bCs/>
+          <w:color w:val="000080"/>
+          <w:sz w:val="20"/>
+          <w:szCs w:val="20"/>
+          <w:lang w:val="ro-RO" w:eastAsia="ro-RO"/>
+        </w:rPr>
+        <w:t>.</w:t>
+      </w:r>
+      <w:r>
+        <w:rPr>
+          <w:rFonts w:ascii="Courier New" w:eastAsia="Times New Roman" w:hAnsi="Courier New" w:cs="Courier New"/>
+          <w:color w:val="000000"/>
+          <w:sz w:val="20"/>
+          <w:szCs w:val="20"/>
+          <w:lang w:val="ro-RO" w:eastAsia="ro-RO"/>
+        </w:rPr>
+        <w:t>Add</w:t>
+      </w:r>
+      <w:r>
+        <w:rPr>
+          <w:rFonts w:ascii="Courier New" w:eastAsia="Times New Roman" w:hAnsi="Courier New" w:cs="Courier New"/>
+          <w:b/>
+          <w:bCs/>
+          <w:color w:val="000080"/>
+          <w:sz w:val="20"/>
+          <w:szCs w:val="20"/>
+          <w:lang w:val="ro-RO" w:eastAsia="ro-RO"/>
+        </w:rPr>
+        <w:t>(</w:t>
+      </w:r>
+      <w:r>
+        <w:rPr>
+          <w:rFonts w:ascii="Courier New" w:eastAsia="Times New Roman" w:hAnsi="Courier New" w:cs="Courier New"/>
+          <w:color w:val="000000"/>
+          <w:sz w:val="20"/>
+          <w:szCs w:val="20"/>
+          <w:lang w:val="ro-RO" w:eastAsia="ro-RO"/>
+        </w:rPr>
+        <w:t>word</w:t>
+      </w:r>
+      <w:r>
+        <w:rPr>
+          <w:rFonts w:ascii="Courier New" w:eastAsia="Times New Roman" w:hAnsi="Courier New" w:cs="Courier New"/>
+          <w:b/>
+          <w:bCs/>
+          <w:color w:val="000080"/>
+          <w:sz w:val="20"/>
+          <w:szCs w:val="20"/>
+          <w:lang w:val="ro-RO" w:eastAsia="ro-RO"/>
+        </w:rPr>
+        <w:t>);</w:t>
+      </w:r>
+    </w:p>
+    <w:p>
+      <w:pPr>
+        <w:shd w:val="clear" w:color="auto" w:fill="FFFFFF"/>
+        <w:spacing w:after="0" w:line="240" w:lineRule="auto"/>
+        <w:rPr>
+          <w:rFonts w:ascii="Courier New" w:eastAsia="Times New Roman" w:hAnsi="Courier New" w:cs="Courier New"/>
+          <w:color w:val="000000"/>
+          <w:sz w:val="20"/>
+          <w:szCs w:val="20"/>
+          <w:lang w:val="ro-RO" w:eastAsia="ro-RO"/>
+        </w:rPr>
+      </w:pPr>
+      <w:r>
+        <w:rPr>
+          <w:rFonts w:ascii="Courier New" w:eastAsia="Times New Roman" w:hAnsi="Courier New" w:cs="Courier New"/>
+          <w:color w:val="000000"/>
+          <w:sz w:val="20"/>
+          <w:szCs w:val="20"/>
+          <w:lang w:val="ro-RO" w:eastAsia="ro-RO"/>
+        </w:rPr>
+        <w:t xml:space="preserve">                  word </w:t>
+      </w:r>
+      <w:r>
+        <w:rPr>
+          <w:rFonts w:ascii="Courier New" w:eastAsia="Times New Roman" w:hAnsi="Courier New" w:cs="Courier New"/>
+          <w:b/>
+          <w:bCs/>
+          <w:color w:val="000080"/>
+          <w:sz w:val="20"/>
+          <w:szCs w:val="20"/>
+          <w:lang w:val="ro-RO" w:eastAsia="ro-RO"/>
+        </w:rPr>
+        <w:t>=</w:t>
+      </w:r>
+      <w:r>
+        <w:rPr>
+          <w:rFonts w:ascii="Courier New" w:eastAsia="Times New Roman" w:hAnsi="Courier New" w:cs="Courier New"/>
+          <w:color w:val="000000"/>
+          <w:sz w:val="20"/>
+          <w:szCs w:val="20"/>
+          <w:lang w:val="ro-RO" w:eastAsia="ro-RO"/>
+        </w:rPr>
+        <w:t xml:space="preserve"> </w:t>
+      </w:r>
+      <w:r>
+        <w:rPr>
+          <w:rFonts w:ascii="Courier New" w:eastAsia="Times New Roman" w:hAnsi="Courier New" w:cs="Courier New"/>
+          <w:color w:val="808080"/>
+          <w:sz w:val="20"/>
+          <w:szCs w:val="20"/>
+          <w:lang w:val="ro-RO" w:eastAsia="ro-RO"/>
+        </w:rPr>
+        <w:t>""</w:t>
+      </w:r>
+      <w:r>
+        <w:rPr>
+          <w:rFonts w:ascii="Courier New" w:eastAsia="Times New Roman" w:hAnsi="Courier New" w:cs="Courier New"/>
+          <w:b/>
+          <w:bCs/>
+          <w:color w:val="000080"/>
+          <w:sz w:val="20"/>
+          <w:szCs w:val="20"/>
+          <w:lang w:val="ro-RO" w:eastAsia="ro-RO"/>
+        </w:rPr>
+        <w:t>;</w:t>
+      </w:r>
+    </w:p>
+    <w:p>
+      <w:pPr>
+        <w:shd w:val="clear" w:color="auto" w:fill="FFFFFF"/>
+        <w:spacing w:after="0" w:line="240" w:lineRule="auto"/>
+        <w:rPr>
+          <w:rFonts w:ascii="Courier New" w:eastAsia="Times New Roman" w:hAnsi="Courier New" w:cs="Courier New"/>
+          <w:color w:val="000000"/>
+          <w:sz w:val="20"/>
+          <w:szCs w:val="20"/>
+          <w:lang w:val="ro-RO" w:eastAsia="ro-RO"/>
+        </w:rPr>
+      </w:pPr>
+      <w:r>
+        <w:rPr>
+          <w:rFonts w:ascii="Courier New" w:eastAsia="Times New Roman" w:hAnsi="Courier New" w:cs="Courier New"/>
+          <w:color w:val="000000"/>
+          <w:sz w:val="20"/>
+          <w:szCs w:val="20"/>
+          <w:lang w:val="ro-RO" w:eastAsia="ro-RO"/>
+        </w:rPr>
+        <w:t xml:space="preserve">            </w:t>
+      </w:r>
+      <w:r>
+        <w:rPr>
+          <w:rFonts w:ascii="Courier New" w:eastAsia="Times New Roman" w:hAnsi="Courier New" w:cs="Courier New"/>
+          <w:b/>
+          <w:bCs/>
+          <w:color w:val="000080"/>
+          <w:sz w:val="20"/>
+          <w:szCs w:val="20"/>
+          <w:lang w:val="ro-RO" w:eastAsia="ro-RO"/>
+        </w:rPr>
+        <w:t>}</w:t>
+      </w:r>
+    </w:p>
+    <w:p>
+      <w:pPr>
+        <w:shd w:val="clear" w:color="auto" w:fill="FFFFFF"/>
+        <w:spacing w:after="0" w:line="240" w:lineRule="auto"/>
+        <w:rPr>
+          <w:rFonts w:ascii="Courier New" w:eastAsia="Times New Roman" w:hAnsi="Courier New" w:cs="Courier New"/>
+          <w:color w:val="000000"/>
+          <w:sz w:val="20"/>
+          <w:szCs w:val="20"/>
+          <w:lang w:val="ro-RO" w:eastAsia="ro-RO"/>
+        </w:rPr>
+      </w:pPr>
+      <w:r>
+        <w:rPr>
+          <w:rFonts w:ascii="Courier New" w:eastAsia="Times New Roman" w:hAnsi="Courier New" w:cs="Courier New"/>
+          <w:color w:val="000000"/>
+          <w:sz w:val="20"/>
+          <w:szCs w:val="20"/>
+          <w:lang w:val="ro-RO" w:eastAsia="ro-RO"/>
+        </w:rPr>
+        <w:t xml:space="preserve">      </w:t>
+      </w:r>
+      <w:r>
+        <w:rPr>
+          <w:rFonts w:ascii="Courier New" w:eastAsia="Times New Roman" w:hAnsi="Courier New" w:cs="Courier New"/>
+          <w:b/>
+          <w:bCs/>
+          <w:color w:val="000080"/>
+          <w:sz w:val="20"/>
+          <w:szCs w:val="20"/>
+          <w:lang w:val="ro-RO" w:eastAsia="ro-RO"/>
+        </w:rPr>
+        <w:t>}</w:t>
+      </w:r>
+    </w:p>
+    <w:p>
+      <w:pPr>
+        <w:shd w:val="clear" w:color="auto" w:fill="FFFFFF"/>
+        <w:spacing w:after="0" w:line="240" w:lineRule="auto"/>
+        <w:rPr>
+          <w:rFonts w:ascii="Courier New" w:eastAsia="Times New Roman" w:hAnsi="Courier New" w:cs="Courier New"/>
+          <w:color w:val="000000"/>
+          <w:sz w:val="20"/>
+          <w:szCs w:val="20"/>
+          <w:lang w:val="ro-RO" w:eastAsia="ro-RO"/>
+        </w:rPr>
+      </w:pPr>
+      <w:r>
+        <w:rPr>
+          <w:rFonts w:ascii="Courier New" w:eastAsia="Times New Roman" w:hAnsi="Courier New" w:cs="Courier New"/>
+          <w:color w:val="000000"/>
+          <w:sz w:val="20"/>
+          <w:szCs w:val="20"/>
+          <w:lang w:val="ro-RO" w:eastAsia="ro-RO"/>
+        </w:rPr>
+        <w:t xml:space="preserve">      </w:t>
+      </w:r>
+      <w:r>
+        <w:rPr>
+          <w:rFonts w:ascii="Courier New" w:eastAsia="Times New Roman" w:hAnsi="Courier New" w:cs="Courier New"/>
+          <w:b/>
+          <w:bCs/>
+          <w:color w:val="0000FF"/>
+          <w:sz w:val="20"/>
+          <w:szCs w:val="20"/>
+          <w:lang w:val="ro-RO" w:eastAsia="ro-RO"/>
+        </w:rPr>
+        <w:t>if</w:t>
+      </w:r>
+      <w:r>
+        <w:rPr>
+          <w:rFonts w:ascii="Courier New" w:eastAsia="Times New Roman" w:hAnsi="Courier New" w:cs="Courier New"/>
+          <w:color w:val="000000"/>
+          <w:sz w:val="20"/>
+          <w:szCs w:val="20"/>
+          <w:lang w:val="ro-RO" w:eastAsia="ro-RO"/>
+        </w:rPr>
+        <w:t xml:space="preserve"> </w:t>
+      </w:r>
+      <w:r>
+        <w:rPr>
+          <w:rFonts w:ascii="Courier New" w:eastAsia="Times New Roman" w:hAnsi="Courier New" w:cs="Courier New"/>
+          <w:b/>
+          <w:bCs/>
+          <w:color w:val="000080"/>
+          <w:sz w:val="20"/>
+          <w:szCs w:val="20"/>
+          <w:lang w:val="ro-RO" w:eastAsia="ro-RO"/>
+        </w:rPr>
+        <w:t>(!</w:t>
+      </w:r>
+      <w:r>
+        <w:rPr>
+          <w:rFonts w:ascii="Courier New" w:eastAsia="Times New Roman" w:hAnsi="Courier New" w:cs="Courier New"/>
+          <w:color w:val="000000"/>
+          <w:sz w:val="20"/>
+          <w:szCs w:val="20"/>
+          <w:lang w:val="ro-RO" w:eastAsia="ro-RO"/>
+        </w:rPr>
+        <w:t>String</w:t>
+      </w:r>
+      <w:r>
+        <w:rPr>
+          <w:rFonts w:ascii="Courier New" w:eastAsia="Times New Roman" w:hAnsi="Courier New" w:cs="Courier New"/>
+          <w:b/>
+          <w:bCs/>
+          <w:color w:val="000080"/>
+          <w:sz w:val="20"/>
+          <w:szCs w:val="20"/>
+          <w:lang w:val="ro-RO" w:eastAsia="ro-RO"/>
+        </w:rPr>
+        <w:t>.</w:t>
+      </w:r>
+      <w:r>
+        <w:rPr>
+          <w:rFonts w:ascii="Courier New" w:eastAsia="Times New Roman" w:hAnsi="Courier New" w:cs="Courier New"/>
+          <w:color w:val="000000"/>
+          <w:sz w:val="20"/>
+          <w:szCs w:val="20"/>
+          <w:lang w:val="ro-RO" w:eastAsia="ro-RO"/>
+        </w:rPr>
+        <w:t>IsNullOrEmpty</w:t>
+      </w:r>
+      <w:r>
+        <w:rPr>
+          <w:rFonts w:ascii="Courier New" w:eastAsia="Times New Roman" w:hAnsi="Courier New" w:cs="Courier New"/>
+          <w:b/>
+          <w:bCs/>
+          <w:color w:val="000080"/>
+          <w:sz w:val="20"/>
+          <w:szCs w:val="20"/>
+          <w:lang w:val="ro-RO" w:eastAsia="ro-RO"/>
+        </w:rPr>
+        <w:t>(</w:t>
+      </w:r>
+      <w:r>
+        <w:rPr>
+          <w:rFonts w:ascii="Courier New" w:eastAsia="Times New Roman" w:hAnsi="Courier New" w:cs="Courier New"/>
+          <w:color w:val="000000"/>
+          <w:sz w:val="20"/>
+          <w:szCs w:val="20"/>
+          <w:lang w:val="ro-RO" w:eastAsia="ro-RO"/>
+        </w:rPr>
+        <w:t>word</w:t>
+      </w:r>
+      <w:r>
+        <w:rPr>
+          <w:rFonts w:ascii="Courier New" w:eastAsia="Times New Roman" w:hAnsi="Courier New" w:cs="Courier New"/>
+          <w:b/>
+          <w:bCs/>
+          <w:color w:val="000080"/>
+          <w:sz w:val="20"/>
+          <w:szCs w:val="20"/>
+          <w:lang w:val="ro-RO" w:eastAsia="ro-RO"/>
+        </w:rPr>
+        <w:t>))</w:t>
+      </w:r>
+    </w:p>
+    <w:p>
+      <w:pPr>
+        <w:shd w:val="clear" w:color="auto" w:fill="FFFFFF"/>
+        <w:spacing w:after="0" w:line="240" w:lineRule="auto"/>
+        <w:rPr>
+          <w:rFonts w:ascii="Courier New" w:eastAsia="Times New Roman" w:hAnsi="Courier New" w:cs="Courier New"/>
+          <w:color w:val="000000"/>
+          <w:sz w:val="20"/>
+          <w:szCs w:val="20"/>
+          <w:lang w:val="ro-RO" w:eastAsia="ro-RO"/>
+        </w:rPr>
+      </w:pPr>
+      <w:r>
+        <w:rPr>
+          <w:rFonts w:ascii="Courier New" w:eastAsia="Times New Roman" w:hAnsi="Courier New" w:cs="Courier New"/>
+          <w:color w:val="000000"/>
+          <w:sz w:val="20"/>
+          <w:szCs w:val="20"/>
+          <w:lang w:val="ro-RO" w:eastAsia="ro-RO"/>
+        </w:rPr>
+        <w:t xml:space="preserve">      </w:t>
+      </w:r>
+      <w:r>
+        <w:rPr>
+          <w:rFonts w:ascii="Courier New" w:eastAsia="Times New Roman" w:hAnsi="Courier New" w:cs="Courier New"/>
+          <w:color w:val="000000"/>
+          <w:sz w:val="20"/>
+          <w:szCs w:val="20"/>
+          <w:lang w:val="ro-RO" w:eastAsia="ro-RO"/>
+        </w:rPr>
+        <w:tab/>
+        <w:t>t</w:t>
+      </w:r>
+      <w:r>
+        <w:rPr>
+          <w:rFonts w:ascii="Courier New" w:eastAsia="Times New Roman" w:hAnsi="Courier New" w:cs="Courier New"/>
+          <w:color w:val="000000"/>
+          <w:sz w:val="20"/>
+          <w:szCs w:val="20"/>
+          <w:lang w:val="ro-RO" w:eastAsia="ro-RO"/>
+        </w:rPr>
+        <w:t>okenizedText</w:t>
+      </w:r>
+      <w:r>
+        <w:rPr>
+          <w:rFonts w:ascii="Courier New" w:eastAsia="Times New Roman" w:hAnsi="Courier New" w:cs="Courier New"/>
+          <w:b/>
+          <w:bCs/>
+          <w:color w:val="000080"/>
+          <w:sz w:val="20"/>
+          <w:szCs w:val="20"/>
+          <w:lang w:val="ro-RO" w:eastAsia="ro-RO"/>
+        </w:rPr>
+        <w:t>.</w:t>
+      </w:r>
+      <w:r>
+        <w:rPr>
+          <w:rFonts w:ascii="Courier New" w:eastAsia="Times New Roman" w:hAnsi="Courier New" w:cs="Courier New"/>
+          <w:color w:val="000000"/>
+          <w:sz w:val="20"/>
+          <w:szCs w:val="20"/>
+          <w:lang w:val="ro-RO" w:eastAsia="ro-RO"/>
+        </w:rPr>
+        <w:t>Add</w:t>
+      </w:r>
+      <w:r>
+        <w:rPr>
+          <w:rFonts w:ascii="Courier New" w:eastAsia="Times New Roman" w:hAnsi="Courier New" w:cs="Courier New"/>
+          <w:b/>
+          <w:bCs/>
+          <w:color w:val="000080"/>
+          <w:sz w:val="20"/>
+          <w:szCs w:val="20"/>
+          <w:lang w:val="ro-RO" w:eastAsia="ro-RO"/>
+        </w:rPr>
+        <w:t>(</w:t>
+      </w:r>
+      <w:r>
+        <w:rPr>
+          <w:rFonts w:ascii="Courier New" w:eastAsia="Times New Roman" w:hAnsi="Courier New" w:cs="Courier New"/>
+          <w:color w:val="000000"/>
+          <w:sz w:val="20"/>
+          <w:szCs w:val="20"/>
+          <w:lang w:val="ro-RO" w:eastAsia="ro-RO"/>
+        </w:rPr>
+        <w:t>word</w:t>
+      </w:r>
+      <w:r>
+        <w:rPr>
+          <w:rFonts w:ascii="Courier New" w:eastAsia="Times New Roman" w:hAnsi="Courier New" w:cs="Courier New"/>
+          <w:b/>
+          <w:bCs/>
+          <w:color w:val="000080"/>
+          <w:sz w:val="20"/>
+          <w:szCs w:val="20"/>
+          <w:lang w:val="ro-RO" w:eastAsia="ro-RO"/>
+        </w:rPr>
+        <w:t>);</w:t>
+      </w:r>
+    </w:p>
+    <w:p>
+      <w:pPr>
+        <w:shd w:val="clear" w:color="auto" w:fill="FFFFFF"/>
+        <w:spacing w:after="0" w:line="240" w:lineRule="auto"/>
+        <w:rPr>
+          <w:rFonts w:ascii="Times New Roman" w:eastAsia="Times New Roman" w:hAnsi="Times New Roman" w:cs="Times New Roman"/>
+          <w:sz w:val="24"/>
+          <w:szCs w:val="24"/>
+          <w:lang w:val="ro-RO" w:eastAsia="ro-RO"/>
+        </w:rPr>
+      </w:pPr>
+      <w:r>
+        <w:rPr>
+          <w:rFonts w:ascii="Courier New" w:eastAsia="Times New Roman" w:hAnsi="Courier New" w:cs="Courier New"/>
+          <w:color w:val="000000"/>
+          <w:sz w:val="20"/>
+          <w:szCs w:val="20"/>
+          <w:lang w:val="ro-RO" w:eastAsia="ro-RO"/>
+        </w:rPr>
+        <w:t xml:space="preserve">      </w:t>
+      </w:r>
+      <w:r>
+        <w:rPr>
+          <w:rFonts w:ascii="Courier New" w:eastAsia="Times New Roman" w:hAnsi="Courier New" w:cs="Courier New"/>
+          <w:b/>
+          <w:bCs/>
+          <w:color w:val="0000FF"/>
+          <w:sz w:val="20"/>
+          <w:szCs w:val="20"/>
+          <w:lang w:val="ro-RO" w:eastAsia="ro-RO"/>
+        </w:rPr>
+        <w:t>return</w:t>
+      </w:r>
+      <w:r>
+        <w:rPr>
+          <w:rFonts w:ascii="Courier New" w:eastAsia="Times New Roman" w:hAnsi="Courier New" w:cs="Courier New"/>
+          <w:color w:val="000000"/>
+          <w:sz w:val="20"/>
+          <w:szCs w:val="20"/>
+          <w:lang w:val="ro-RO" w:eastAsia="ro-RO"/>
+        </w:rPr>
+        <w:t xml:space="preserve"> tokenizedText</w:t>
+      </w:r>
+      <w:r>
+        <w:rPr>
+          <w:rFonts w:ascii="Courier New" w:eastAsia="Times New Roman" w:hAnsi="Courier New" w:cs="Courier New"/>
+          <w:b/>
+          <w:bCs/>
+          <w:color w:val="000080"/>
+          <w:sz w:val="20"/>
+          <w:szCs w:val="20"/>
+          <w:lang w:val="ro-RO" w:eastAsia="ro-RO"/>
+        </w:rPr>
+        <w:t>;</w:t>
+      </w:r>
+    </w:p>
+    <w:p>
+      <w:pPr>
+        <w:ind w:firstLine="720"/>
+        <w:rPr>
+          <w:rFonts w:ascii="Times New Roman" w:hAnsi="Times New Roman" w:cs="Times New Roman"/>
+          <w:sz w:val="36"/>
+          <w:szCs w:val="36"/>
+        </w:rPr>
+      </w:pPr>
+      <w:bookmarkStart w:id="0" w:name="_GoBack"/>
+      <w:bookmarkEnd w:id="0"/>
+    </w:p>
+    <w:p>
+      <w:pPr>
+        <w:rPr>
+          <w:rFonts w:ascii="Times New Roman" w:hAnsi="Times New Roman" w:cs="Times New Roman"/>
+          <w:sz w:val="36"/>
+          <w:szCs w:val="36"/>
+        </w:rPr>
+      </w:pPr>
+      <w:r>
+        <w:rPr>
+          <w:rFonts w:ascii="Times New Roman" w:hAnsi="Times New Roman" w:cs="Times New Roman"/>
+          <w:b/>
+          <w:bCs/>
+          <w:sz w:val="36"/>
+          <w:szCs w:val="36"/>
+        </w:rPr>
+        <w:t>2.3.</w:t>
+      </w:r>
+      <w:r>
+        <w:rPr>
+          <w:rFonts w:ascii="Times New Roman" w:hAnsi="Times New Roman" w:cs="Times New Roman"/>
+          <w:b/>
+          <w:bCs/>
+          <w:sz w:val="36"/>
+          <w:szCs w:val="36"/>
+        </w:rPr>
+        <w:t>2</w:t>
+      </w:r>
+      <w:r>
+        <w:rPr>
+          <w:rFonts w:ascii="Times New Roman" w:hAnsi="Times New Roman" w:cs="Times New Roman"/>
+          <w:b/>
+          <w:bCs/>
+          <w:sz w:val="36"/>
+          <w:szCs w:val="36"/>
+        </w:rPr>
+        <w:t>. Classify parts of speech into x categories</w:t>
+      </w:r>
+    </w:p>
+    <w:p>
+      <w:pPr>
+        <w:ind w:firstLine="720"/>
+        <w:rPr>
+          <w:rFonts w:ascii="Times New Roman" w:hAnsi="Times New Roman" w:cs="Times New Roman"/>
+          <w:sz w:val="36"/>
+          <w:szCs w:val="36"/>
+        </w:rPr>
+      </w:pPr>
+      <w:r>
+        <w:rPr>
+          <w:rFonts w:ascii="Times New Roman" w:hAnsi="Times New Roman" w:cs="Times New Roman"/>
+          <w:sz w:val="36"/>
+          <w:szCs w:val="36"/>
+        </w:rPr>
+        <w:t>Pentru o mai buna predictie, alegem sa clasificam partile de vorbire din Brown Corpus in x categorii alese de mine, care cred ca sunt partea de vorbire de baza. Pentru x = 10, am ales urmatoarele categorii:</w:t>
+      </w:r>
+    </w:p>
+    <w:p>
+      <w:pPr>
+        <w:pStyle w:val="ListParagraph"/>
+        <w:numPr>
+          <w:ilvl w:val="0"/>
+          <w:numId w:val="30"/>
+        </w:numPr>
+        <w:rPr>
+          <w:rFonts w:ascii="Times New Roman" w:hAnsi="Times New Roman" w:cs="Times New Roman"/>
+          <w:sz w:val="36"/>
+          <w:szCs w:val="36"/>
+        </w:rPr>
+      </w:pPr>
+      <w:r>
+        <w:rPr>
+          <w:rFonts w:ascii="Times New Roman" w:hAnsi="Times New Roman" w:cs="Times New Roman"/>
+          <w:sz w:val="36"/>
+          <w:szCs w:val="36"/>
+        </w:rPr>
+        <w:t>Noun (NN) – substantiv</w:t>
+      </w:r>
+    </w:p>
+    <w:p>
+      <w:pPr>
+        <w:pStyle w:val="ListParagraph"/>
+        <w:numPr>
+          <w:ilvl w:val="0"/>
+          <w:numId w:val="30"/>
+        </w:numPr>
+        <w:rPr>
+          <w:rFonts w:ascii="Times New Roman" w:hAnsi="Times New Roman" w:cs="Times New Roman"/>
+          <w:sz w:val="36"/>
+          <w:szCs w:val="36"/>
+        </w:rPr>
+      </w:pPr>
+      <w:r>
+        <w:rPr>
+          <w:rFonts w:ascii="Times New Roman" w:hAnsi="Times New Roman" w:cs="Times New Roman"/>
+          <w:sz w:val="36"/>
+          <w:szCs w:val="36"/>
+        </w:rPr>
+        <w:t>Verb (VB) – verb</w:t>
+      </w:r>
+    </w:p>
+    <w:p>
+      <w:pPr>
+        <w:pStyle w:val="ListParagraph"/>
+        <w:numPr>
+          <w:ilvl w:val="0"/>
+          <w:numId w:val="30"/>
+        </w:numPr>
+        <w:rPr>
+          <w:rFonts w:ascii="Times New Roman" w:hAnsi="Times New Roman" w:cs="Times New Roman"/>
+          <w:sz w:val="36"/>
+          <w:szCs w:val="36"/>
+        </w:rPr>
+      </w:pPr>
+      <w:r>
+        <w:rPr>
+          <w:rFonts w:ascii="Times New Roman" w:hAnsi="Times New Roman" w:cs="Times New Roman"/>
+          <w:sz w:val="36"/>
+          <w:szCs w:val="36"/>
+        </w:rPr>
+        <w:t>Pronoun (PN) - pronume</w:t>
+      </w:r>
+    </w:p>
+    <w:p>
+      <w:pPr>
+        <w:pStyle w:val="ListParagraph"/>
+        <w:numPr>
+          <w:ilvl w:val="0"/>
+          <w:numId w:val="30"/>
+        </w:numPr>
+        <w:rPr>
+          <w:rFonts w:ascii="Times New Roman" w:hAnsi="Times New Roman" w:cs="Times New Roman"/>
+          <w:sz w:val="36"/>
+          <w:szCs w:val="36"/>
+        </w:rPr>
+      </w:pPr>
+      <w:r>
+        <w:rPr>
+          <w:rFonts w:ascii="Times New Roman" w:hAnsi="Times New Roman" w:cs="Times New Roman"/>
+          <w:sz w:val="36"/>
+          <w:szCs w:val="36"/>
+        </w:rPr>
+        <w:t>Article/D</w:t>
+      </w:r>
+      <w:r>
+        <w:rPr>
+          <w:rFonts w:ascii="Times New Roman" w:hAnsi="Times New Roman" w:cs="Times New Roman"/>
+          <w:sz w:val="36"/>
+          <w:szCs w:val="36"/>
+        </w:rPr>
+        <w:t>eterminer</w:t>
+      </w:r>
+      <w:r>
+        <w:rPr>
+          <w:rFonts w:ascii="Times New Roman" w:hAnsi="Times New Roman" w:cs="Times New Roman"/>
+          <w:sz w:val="36"/>
+          <w:szCs w:val="36"/>
+        </w:rPr>
+        <w:t xml:space="preserve"> (AT/DT) – articol &amp; determinant (cel </w:t>
+      </w:r>
+      <w:r>
+        <w:rPr>
+          <w:rFonts w:ascii="Times New Roman" w:hAnsi="Times New Roman" w:cs="Times New Roman"/>
+          <w:sz w:val="36"/>
+          <w:szCs w:val="36"/>
+        </w:rPr>
+        <w:t>d</w:t>
+      </w:r>
+      <w:r>
+        <w:rPr>
+          <w:rFonts w:ascii="Times New Roman" w:hAnsi="Times New Roman" w:cs="Times New Roman"/>
+          <w:sz w:val="36"/>
+          <w:szCs w:val="36"/>
+        </w:rPr>
+        <w:t>in engleza)</w:t>
+      </w:r>
+    </w:p>
+    <w:p>
+      <w:pPr>
+        <w:pStyle w:val="ListParagraph"/>
+        <w:numPr>
+          <w:ilvl w:val="0"/>
+          <w:numId w:val="30"/>
+        </w:numPr>
+        <w:rPr>
+          <w:rFonts w:ascii="Times New Roman" w:hAnsi="Times New Roman" w:cs="Times New Roman"/>
+          <w:sz w:val="36"/>
+          <w:szCs w:val="36"/>
+        </w:rPr>
+      </w:pPr>
+      <w:r>
+        <w:rPr>
+          <w:rFonts w:ascii="Times New Roman" w:hAnsi="Times New Roman" w:cs="Times New Roman"/>
+          <w:sz w:val="36"/>
+          <w:szCs w:val="36"/>
+        </w:rPr>
+        <w:t>Preposition (PP) – prepozitie</w:t>
+      </w:r>
+    </w:p>
+    <w:p>
+      <w:pPr>
+        <w:pStyle w:val="ListParagraph"/>
+        <w:numPr>
+          <w:ilvl w:val="0"/>
+          <w:numId w:val="30"/>
+        </w:numPr>
+        <w:rPr>
+          <w:rFonts w:ascii="Times New Roman" w:hAnsi="Times New Roman" w:cs="Times New Roman"/>
+          <w:sz w:val="36"/>
+          <w:szCs w:val="36"/>
+        </w:rPr>
+      </w:pPr>
+      <w:r>
+        <w:rPr>
+          <w:rFonts w:ascii="Times New Roman" w:hAnsi="Times New Roman" w:cs="Times New Roman"/>
+          <w:sz w:val="36"/>
+          <w:szCs w:val="36"/>
+        </w:rPr>
+        <w:t>Adjective (JJ) – adjectiv</w:t>
+      </w:r>
+    </w:p>
+    <w:p>
+      <w:pPr>
+        <w:pStyle w:val="ListParagraph"/>
+        <w:numPr>
+          <w:ilvl w:val="0"/>
+          <w:numId w:val="30"/>
+        </w:numPr>
+        <w:rPr>
+          <w:rFonts w:ascii="Times New Roman" w:hAnsi="Times New Roman" w:cs="Times New Roman"/>
+          <w:sz w:val="36"/>
+          <w:szCs w:val="36"/>
+        </w:rPr>
+      </w:pPr>
+      <w:r>
+        <w:rPr>
+          <w:rFonts w:ascii="Times New Roman" w:hAnsi="Times New Roman" w:cs="Times New Roman"/>
+          <w:sz w:val="36"/>
+          <w:szCs w:val="36"/>
+        </w:rPr>
+        <w:t>Adverb (RB) – adverb</w:t>
+      </w:r>
+    </w:p>
+    <w:p>
+      <w:pPr>
+        <w:pStyle w:val="ListParagraph"/>
+        <w:numPr>
+          <w:ilvl w:val="0"/>
+          <w:numId w:val="30"/>
+        </w:numPr>
+        <w:rPr>
+          <w:rFonts w:ascii="Times New Roman" w:hAnsi="Times New Roman" w:cs="Times New Roman"/>
+          <w:sz w:val="36"/>
+          <w:szCs w:val="36"/>
+        </w:rPr>
+      </w:pPr>
+      <w:r>
+        <w:rPr>
+          <w:rFonts w:ascii="Times New Roman" w:hAnsi="Times New Roman" w:cs="Times New Roman"/>
+          <w:sz w:val="36"/>
+          <w:szCs w:val="36"/>
+        </w:rPr>
+        <w:lastRenderedPageBreak/>
+        <w:t>Conjuction (CC) – conjunctie</w:t>
+      </w:r>
+    </w:p>
+    <w:p>
+      <w:pPr>
+        <w:pStyle w:val="ListParagraph"/>
+        <w:numPr>
+          <w:ilvl w:val="0"/>
+          <w:numId w:val="30"/>
+        </w:numPr>
+        <w:rPr>
+          <w:rFonts w:ascii="Times New Roman" w:hAnsi="Times New Roman" w:cs="Times New Roman"/>
+          <w:sz w:val="36"/>
+          <w:szCs w:val="36"/>
+        </w:rPr>
+      </w:pPr>
+      <w:r>
+        <w:rPr>
+          <w:rFonts w:ascii="Times New Roman" w:hAnsi="Times New Roman" w:cs="Times New Roman"/>
+          <w:sz w:val="36"/>
+          <w:szCs w:val="36"/>
+        </w:rPr>
+        <w:t>Others (OT) – altele precum interjectie, numere de genu “six”, etc.</w:t>
+      </w:r>
+    </w:p>
+    <w:p>
+      <w:pPr>
+        <w:pStyle w:val="ListParagraph"/>
+        <w:numPr>
+          <w:ilvl w:val="0"/>
+          <w:numId w:val="30"/>
+        </w:numPr>
+        <w:rPr>
+          <w:rFonts w:ascii="Times New Roman" w:hAnsi="Times New Roman" w:cs="Times New Roman"/>
+          <w:sz w:val="36"/>
+          <w:szCs w:val="36"/>
+        </w:rPr>
+      </w:pPr>
+      <w:r>
+        <w:rPr>
+          <w:rFonts w:ascii="Times New Roman" w:hAnsi="Times New Roman" w:cs="Times New Roman"/>
+          <w:sz w:val="36"/>
+          <w:szCs w:val="36"/>
+        </w:rPr>
+        <w:t>End of sentence (.) – sfarsit de propozitie, indiferent de semne ‘!’, ‘?’,</w:t>
+      </w:r>
+      <w:r>
+        <w:rPr>
+          <w:rFonts w:ascii="Times New Roman" w:hAnsi="Times New Roman" w:cs="Times New Roman"/>
+          <w:sz w:val="36"/>
+          <w:szCs w:val="36"/>
+        </w:rPr>
+        <w:t xml:space="preserve"> “.”</w:t>
+      </w:r>
+      <w:r>
+        <w:rPr>
+          <w:rFonts w:ascii="Times New Roman" w:hAnsi="Times New Roman" w:cs="Times New Roman"/>
+          <w:sz w:val="36"/>
+          <w:szCs w:val="36"/>
+        </w:rPr>
+        <w:t xml:space="preserve"> etc.</w:t>
+      </w:r>
+    </w:p>
+    <w:p>
+      <w:pPr>
+        <w:rPr>
+          <w:rFonts w:ascii="Times New Roman" w:hAnsi="Times New Roman" w:cs="Times New Roman"/>
+          <w:b/>
+          <w:bCs/>
+          <w:sz w:val="36"/>
+          <w:szCs w:val="36"/>
+        </w:rPr>
+      </w:pPr>
+    </w:p>
+    <w:p>
+      <w:pPr>
+        <w:rPr>
+          <w:rFonts w:ascii="Times New Roman" w:hAnsi="Times New Roman" w:cs="Times New Roman"/>
+          <w:b/>
+          <w:bCs/>
+          <w:sz w:val="36"/>
+          <w:szCs w:val="36"/>
+        </w:rPr>
+      </w:pPr>
+    </w:p>
+    <w:p>
+      <w:pPr>
+        <w:rPr>
+          <w:rFonts w:ascii="Times New Roman" w:hAnsi="Times New Roman" w:cs="Times New Roman"/>
+          <w:b/>
+          <w:bCs/>
+          <w:sz w:val="36"/>
+          <w:szCs w:val="36"/>
+        </w:rPr>
+      </w:pPr>
+    </w:p>
+    <w:p>
+      <w:pPr>
         <w:pStyle w:val="ListParagraph"/>
         <w:numPr>
           <w:ilvl w:val="1"/>
@@ -11077,7 +13159,6 @@
           <w:sz w:val="36"/>
           <w:szCs w:val="36"/>
         </w:rPr>
-        <w:lastRenderedPageBreak/>
         <w:t>End.</w:t>
       </w:r>
       <w:r>
@@ -11151,7 +13232,7 @@
         </w:rPr>
         <w:t xml:space="preserve">anual: </w:t>
       </w:r>
-      <w:hyperlink r:id="rId11" w:history="1">
+      <w:hyperlink r:id="rId12" w:history="1">
         <w:r>
           <w:rPr>
             <w:rStyle w:val="Hyperlink"/>
@@ -11176,6 +13257,7 @@
           <w:sz w:val="32"/>
           <w:szCs w:val="32"/>
         </w:rPr>
+        <w:lastRenderedPageBreak/>
         <w:t xml:space="preserve">Brown Corpus </w:t>
       </w:r>
       <w:r>
@@ -11202,7 +13284,7 @@
         </w:rPr>
         <w:t xml:space="preserve"> </w:t>
       </w:r>
-      <w:hyperlink r:id="rId12" w:history="1">
+      <w:hyperlink r:id="rId13" w:history="1">
         <w:r>
           <w:rPr>
             <w:rStyle w:val="Hyperlink"/>
@@ -11270,7 +13352,7 @@
         </w:rPr>
         <w:t xml:space="preserve"> </w:t>
       </w:r>
-      <w:hyperlink r:id="rId13" w:history="1">
+      <w:hyperlink r:id="rId14" w:history="1">
         <w:r>
           <w:rPr>
             <w:rStyle w:val="Hyperlink"/>
@@ -11298,7 +13380,7 @@
         </w:rPr>
         <w:t xml:space="preserve">Cross-Validation informations: </w:t>
       </w:r>
-      <w:hyperlink r:id="rId14" w:history="1">
+      <w:hyperlink r:id="rId15" w:history="1">
         <w:r>
           <w:rPr>
             <w:rStyle w:val="Hyperlink"/>
@@ -11326,7 +13408,7 @@
         </w:rPr>
         <w:t xml:space="preserve">Cross-Validation examples: </w:t>
       </w:r>
-      <w:hyperlink r:id="rId15" w:history="1">
+      <w:hyperlink r:id="rId16" w:history="1">
         <w:r>
           <w:rPr>
             <w:rStyle w:val="Hyperlink"/>
@@ -11360,25 +13442,9 @@
           <w:sz w:val="32"/>
           <w:szCs w:val="32"/>
         </w:rPr>
-        <w:t>Cross-</w:t>
-      </w:r>
-      <w:r>
-        <w:rPr>
-          <w:rFonts w:ascii="Times New Roman" w:hAnsi="Times New Roman" w:cs="Times New Roman"/>
-          <w:sz w:val="32"/>
-          <w:szCs w:val="32"/>
-        </w:rPr>
-        <w:t>Validation</w:t>
-      </w:r>
-      <w:r>
-        <w:rPr>
-          <w:rFonts w:ascii="Times New Roman" w:hAnsi="Times New Roman" w:cs="Times New Roman"/>
-          <w:sz w:val="32"/>
-          <w:szCs w:val="32"/>
-        </w:rPr>
-        <w:t xml:space="preserve"> implementation example: </w:t>
-      </w:r>
-      <w:hyperlink r:id="rId16" w:history="1">
+        <w:t xml:space="preserve">Cross-Validation implementation example: </w:t>
+      </w:r>
+      <w:hyperlink r:id="rId17" w:history="1">
         <w:r>
           <w:rPr>
             <w:rStyle w:val="Hyperlink"/>
@@ -11412,17 +13478,9 @@
           <w:sz w:val="32"/>
           <w:szCs w:val="32"/>
         </w:rPr>
-        <w:t xml:space="preserve"> algorithm</w:t>
-      </w:r>
-      <w:r>
-        <w:rPr>
-          <w:rFonts w:ascii="Times New Roman" w:hAnsi="Times New Roman" w:cs="Times New Roman"/>
-          <w:sz w:val="32"/>
-          <w:szCs w:val="32"/>
-        </w:rPr>
-        <w:t xml:space="preserve">: </w:t>
-      </w:r>
-      <w:hyperlink r:id="rId17" w:history="1">
+        <w:t xml:space="preserve"> algorithm: </w:t>
+      </w:r>
+      <w:hyperlink r:id="rId18" w:history="1">
         <w:r>
           <w:rPr>
             <w:rStyle w:val="Hyperlink"/>
@@ -11482,7 +13540,7 @@
         </w:rPr>
         <w:t xml:space="preserve">mplementations: </w:t>
       </w:r>
-      <w:hyperlink r:id="rId18" w:history="1">
+      <w:hyperlink r:id="rId19" w:history="1">
         <w:r>
           <w:rPr>
             <w:rStyle w:val="Hyperlink"/>
@@ -11495,7 +13553,7 @@
       </w:hyperlink>
     </w:p>
     <w:sectPr>
-      <w:footerReference w:type="default" r:id="rId19"/>
+      <w:footerReference w:type="default" r:id="rId20"/>
       <w:pgSz w:w="12240" w:h="15840"/>
       <w:pgMar w:top="720" w:right="720" w:bottom="720" w:left="720" w:header="720" w:footer="720" w:gutter="0"/>
       <w:cols w:space="720"/>
@@ -11813,6 +13871,95 @@
     </w:lvl>
   </w:abstractNum>
   <w:abstractNum w:abstractNumId="2" w15:restartNumberingAfterBreak="0">
+    <w:nsid w:val="04B12371"/>
+    <w:multiLevelType w:val="hybridMultilevel"/>
+    <w:tmpl w:val="2CAC2B68"/>
+    <w:lvl w:ilvl="0" w:tplc="8490EF8A">
+      <w:start w:val="1"/>
+      <w:numFmt w:val="lowerLetter"/>
+      <w:lvlText w:val="%1)"/>
+      <w:lvlJc w:val="left"/>
+      <w:pPr>
+        <w:ind w:left="1080" w:hanging="360"/>
+      </w:pPr>
+      <w:rPr>
+        <w:rFonts w:hint="default"/>
+      </w:rPr>
+    </w:lvl>
+    <w:lvl w:ilvl="1" w:tplc="04180019" w:tentative="1">
+      <w:start w:val="1"/>
+      <w:numFmt w:val="lowerLetter"/>
+      <w:lvlText w:val="%2."/>
+      <w:lvlJc w:val="left"/>
+      <w:pPr>
+        <w:ind w:left="1800" w:hanging="360"/>
+      </w:pPr>
+    </w:lvl>
+    <w:lvl w:ilvl="2" w:tplc="0418001B" w:tentative="1">
+      <w:start w:val="1"/>
+      <w:numFmt w:val="lowerRoman"/>
+      <w:lvlText w:val="%3."/>
+      <w:lvlJc w:val="right"/>
+      <w:pPr>
+        <w:ind w:left="2520" w:hanging="180"/>
+      </w:pPr>
+    </w:lvl>
+    <w:lvl w:ilvl="3" w:tplc="0418000F" w:tentative="1">
+      <w:start w:val="1"/>
+      <w:numFmt w:val="decimal"/>
+      <w:lvlText w:val="%4."/>
+      <w:lvlJc w:val="left"/>
+      <w:pPr>
+        <w:ind w:left="3240" w:hanging="360"/>
+      </w:pPr>
+    </w:lvl>
+    <w:lvl w:ilvl="4" w:tplc="04180019" w:tentative="1">
+      <w:start w:val="1"/>
+      <w:numFmt w:val="lowerLetter"/>
+      <w:lvlText w:val="%5."/>
+      <w:lvlJc w:val="left"/>
+      <w:pPr>
+        <w:ind w:left="3960" w:hanging="360"/>
+      </w:pPr>
+    </w:lvl>
+    <w:lvl w:ilvl="5" w:tplc="0418001B" w:tentative="1">
+      <w:start w:val="1"/>
+      <w:numFmt w:val="lowerRoman"/>
+      <w:lvlText w:val="%6."/>
+      <w:lvlJc w:val="right"/>
+      <w:pPr>
+        <w:ind w:left="4680" w:hanging="180"/>
+      </w:pPr>
+    </w:lvl>
+    <w:lvl w:ilvl="6" w:tplc="0418000F" w:tentative="1">
+      <w:start w:val="1"/>
+      <w:numFmt w:val="decimal"/>
+      <w:lvlText w:val="%7."/>
+      <w:lvlJc w:val="left"/>
+      <w:pPr>
+        <w:ind w:left="5400" w:hanging="360"/>
+      </w:pPr>
+    </w:lvl>
+    <w:lvl w:ilvl="7" w:tplc="04180019" w:tentative="1">
+      <w:start w:val="1"/>
+      <w:numFmt w:val="lowerLetter"/>
+      <w:lvlText w:val="%8."/>
+      <w:lvlJc w:val="left"/>
+      <w:pPr>
+        <w:ind w:left="6120" w:hanging="360"/>
+      </w:pPr>
+    </w:lvl>
+    <w:lvl w:ilvl="8" w:tplc="0418001B" w:tentative="1">
+      <w:start w:val="1"/>
+      <w:numFmt w:val="lowerRoman"/>
+      <w:lvlText w:val="%9."/>
+      <w:lvlJc w:val="right"/>
+      <w:pPr>
+        <w:ind w:left="6840" w:hanging="180"/>
+      </w:pPr>
+    </w:lvl>
+  </w:abstractNum>
+  <w:abstractNum w:abstractNumId="3" w15:restartNumberingAfterBreak="0">
     <w:nsid w:val="088B5D77"/>
     <w:multiLevelType w:val="hybridMultilevel"/>
     <w:tmpl w:val="43D25EC6"/>
@@ -11901,7 +14048,7 @@
       </w:pPr>
     </w:lvl>
   </w:abstractNum>
-  <w:abstractNum w:abstractNumId="3" w15:restartNumberingAfterBreak="0">
+  <w:abstractNum w:abstractNumId="4" w15:restartNumberingAfterBreak="0">
     <w:nsid w:val="12200F61"/>
     <w:multiLevelType w:val="hybridMultilevel"/>
     <w:tmpl w:val="649ADD48"/>
@@ -12014,7 +14161,7 @@
       </w:rPr>
     </w:lvl>
   </w:abstractNum>
-  <w:abstractNum w:abstractNumId="4" w15:restartNumberingAfterBreak="0">
+  <w:abstractNum w:abstractNumId="5" w15:restartNumberingAfterBreak="0">
     <w:nsid w:val="12C65F52"/>
     <w:multiLevelType w:val="multilevel"/>
     <w:tmpl w:val="0B34317A"/>
@@ -12127,7 +14274,7 @@
       </w:rPr>
     </w:lvl>
   </w:abstractNum>
-  <w:abstractNum w:abstractNumId="5" w15:restartNumberingAfterBreak="0">
+  <w:abstractNum w:abstractNumId="6" w15:restartNumberingAfterBreak="0">
     <w:nsid w:val="18121CF2"/>
     <w:multiLevelType w:val="hybridMultilevel"/>
     <w:tmpl w:val="5DB8F382"/>
@@ -12240,7 +14387,120 @@
       </w:rPr>
     </w:lvl>
   </w:abstractNum>
-  <w:abstractNum w:abstractNumId="6" w15:restartNumberingAfterBreak="0">
+  <w:abstractNum w:abstractNumId="7" w15:restartNumberingAfterBreak="0">
+    <w:nsid w:val="18EE11BA"/>
+    <w:multiLevelType w:val="multilevel"/>
+    <w:tmpl w:val="707EFEA6"/>
+    <w:lvl w:ilvl="0">
+      <w:start w:val="2"/>
+      <w:numFmt w:val="decimal"/>
+      <w:lvlText w:val="%1."/>
+      <w:lvlJc w:val="left"/>
+      <w:pPr>
+        <w:ind w:left="810" w:hanging="810"/>
+      </w:pPr>
+      <w:rPr>
+        <w:rFonts w:hint="default"/>
+      </w:rPr>
+    </w:lvl>
+    <w:lvl w:ilvl="1">
+      <w:start w:val="2"/>
+      <w:numFmt w:val="decimal"/>
+      <w:lvlText w:val="%1.%2."/>
+      <w:lvlJc w:val="left"/>
+      <w:pPr>
+        <w:ind w:left="990" w:hanging="810"/>
+      </w:pPr>
+      <w:rPr>
+        <w:rFonts w:hint="default"/>
+      </w:rPr>
+    </w:lvl>
+    <w:lvl w:ilvl="2">
+      <w:start w:val="2"/>
+      <w:numFmt w:val="decimal"/>
+      <w:lvlText w:val="%1.%2.%3."/>
+      <w:lvlJc w:val="left"/>
+      <w:pPr>
+        <w:ind w:left="1440" w:hanging="1080"/>
+      </w:pPr>
+      <w:rPr>
+        <w:rFonts w:hint="default"/>
+      </w:rPr>
+    </w:lvl>
+    <w:lvl w:ilvl="3">
+      <w:start w:val="1"/>
+      <w:numFmt w:val="decimal"/>
+      <w:lvlText w:val="%1.%2.%3.%4."/>
+      <w:lvlJc w:val="left"/>
+      <w:pPr>
+        <w:ind w:left="1620" w:hanging="1080"/>
+      </w:pPr>
+      <w:rPr>
+        <w:rFonts w:hint="default"/>
+      </w:rPr>
+    </w:lvl>
+    <w:lvl w:ilvl="4">
+      <w:start w:val="1"/>
+      <w:numFmt w:val="decimal"/>
+      <w:lvlText w:val="%1.%2.%3.%4.%5."/>
+      <w:lvlJc w:val="left"/>
+      <w:pPr>
+        <w:ind w:left="2160" w:hanging="1440"/>
+      </w:pPr>
+      <w:rPr>
+        <w:rFonts w:hint="default"/>
+      </w:rPr>
+    </w:lvl>
+    <w:lvl w:ilvl="5">
+      <w:start w:val="1"/>
+      <w:numFmt w:val="decimal"/>
+      <w:lvlText w:val="%1.%2.%3.%4.%5.%6."/>
+      <w:lvlJc w:val="left"/>
+      <w:pPr>
+        <w:ind w:left="2700" w:hanging="1800"/>
+      </w:pPr>
+      <w:rPr>
+        <w:rFonts w:hint="default"/>
+      </w:rPr>
+    </w:lvl>
+    <w:lvl w:ilvl="6">
+      <w:start w:val="1"/>
+      <w:numFmt w:val="decimal"/>
+      <w:lvlText w:val="%1.%2.%3.%4.%5.%6.%7."/>
+      <w:lvlJc w:val="left"/>
+      <w:pPr>
+        <w:ind w:left="3240" w:hanging="2160"/>
+      </w:pPr>
+      <w:rPr>
+        <w:rFonts w:hint="default"/>
+      </w:rPr>
+    </w:lvl>
+    <w:lvl w:ilvl="7">
+      <w:start w:val="1"/>
+      <w:numFmt w:val="decimal"/>
+      <w:lvlText w:val="%1.%2.%3.%4.%5.%6.%7.%8."/>
+      <w:lvlJc w:val="left"/>
+      <w:pPr>
+        <w:ind w:left="3420" w:hanging="2160"/>
+      </w:pPr>
+      <w:rPr>
+        <w:rFonts w:hint="default"/>
+      </w:rPr>
+    </w:lvl>
+    <w:lvl w:ilvl="8">
+      <w:start w:val="1"/>
+      <w:numFmt w:val="decimal"/>
+      <w:lvlText w:val="%1.%2.%3.%4.%5.%6.%7.%8.%9."/>
+      <w:lvlJc w:val="left"/>
+      <w:pPr>
+        <w:ind w:left="3960" w:hanging="2520"/>
+      </w:pPr>
+      <w:rPr>
+        <w:rFonts w:hint="default"/>
+      </w:rPr>
+    </w:lvl>
+  </w:abstractNum>
+  <w:abstractNum w:abstractNumId="8" w15:restartNumberingAfterBreak="0">
     <w:nsid w:val="195500C6"/>
     <w:multiLevelType w:val="hybridMultilevel"/>
     <w:tmpl w:val="2466A412"/>
@@ -12329,7 +14589,7 @@
       </w:pPr>
     </w:lvl>
   </w:abstractNum>
-  <w:abstractNum w:abstractNumId="7" w15:restartNumberingAfterBreak="0">
+  <w:abstractNum w:abstractNumId="9" w15:restartNumberingAfterBreak="0">
     <w:nsid w:val="23A118B7"/>
     <w:multiLevelType w:val="hybridMultilevel"/>
     <w:tmpl w:val="C1E02DF0"/>
@@ -12442,7 +14702,120 @@
       </w:rPr>
     </w:lvl>
   </w:abstractNum>
-  <w:abstractNum w:abstractNumId="8" w15:restartNumberingAfterBreak="0">
+  <w:abstractNum w:abstractNumId="10" w15:restartNumberingAfterBreak="0">
+    <w:nsid w:val="23A77129"/>
+    <w:multiLevelType w:val="multilevel"/>
+    <w:tmpl w:val="00400776"/>
+    <w:lvl w:ilvl="0">
+      <w:start w:val="2"/>
+      <w:numFmt w:val="decimal"/>
+      <w:lvlText w:val="%1."/>
+      <w:lvlJc w:val="left"/>
+      <w:pPr>
+        <w:ind w:left="810" w:hanging="810"/>
+      </w:pPr>
+      <w:rPr>
+        <w:rFonts w:hint="default"/>
+      </w:rPr>
+    </w:lvl>
+    <w:lvl w:ilvl="1">
+      <w:start w:val="2"/>
+      <w:numFmt w:val="decimal"/>
+      <w:lvlText w:val="%1.%2."/>
+      <w:lvlJc w:val="left"/>
+      <w:pPr>
+        <w:ind w:left="990" w:hanging="810"/>
+      </w:pPr>
+      <w:rPr>
+        <w:rFonts w:hint="default"/>
+      </w:rPr>
+    </w:lvl>
+    <w:lvl w:ilvl="2">
+      <w:start w:val="2"/>
+      <w:numFmt w:val="decimal"/>
+      <w:lvlText w:val="%1.%2.%3."/>
+      <w:lvlJc w:val="left"/>
+      <w:pPr>
+        <w:ind w:left="1440" w:hanging="1080"/>
+      </w:pPr>
+      <w:rPr>
+        <w:rFonts w:hint="default"/>
+      </w:rPr>
+    </w:lvl>
+    <w:lvl w:ilvl="3">
+      <w:start w:val="1"/>
+      <w:numFmt w:val="decimal"/>
+      <w:lvlText w:val="%1.%2.%3.%4."/>
+      <w:lvlJc w:val="left"/>
+      <w:pPr>
+        <w:ind w:left="1620" w:hanging="1080"/>
+      </w:pPr>
+      <w:rPr>
+        <w:rFonts w:hint="default"/>
+      </w:rPr>
+    </w:lvl>
+    <w:lvl w:ilvl="4">
+      <w:start w:val="1"/>
+      <w:numFmt w:val="decimal"/>
+      <w:lvlText w:val="%1.%2.%3.%4.%5."/>
+      <w:lvlJc w:val="left"/>
+      <w:pPr>
+        <w:ind w:left="2160" w:hanging="1440"/>
+      </w:pPr>
+      <w:rPr>
+        <w:rFonts w:hint="default"/>
+      </w:rPr>
+    </w:lvl>
+    <w:lvl w:ilvl="5">
+      <w:start w:val="1"/>
+      <w:numFmt w:val="decimal"/>
+      <w:lvlText w:val="%1.%2.%3.%4.%5.%6."/>
+      <w:lvlJc w:val="left"/>
+      <w:pPr>
+        <w:ind w:left="2700" w:hanging="1800"/>
+      </w:pPr>
+      <w:rPr>
+        <w:rFonts w:hint="default"/>
+      </w:rPr>
+    </w:lvl>
+    <w:lvl w:ilvl="6">
+      <w:start w:val="1"/>
+      <w:numFmt w:val="decimal"/>
+      <w:lvlText w:val="%1.%2.%3.%4.%5.%6.%7."/>
+      <w:lvlJc w:val="left"/>
+      <w:pPr>
+        <w:ind w:left="3240" w:hanging="2160"/>
+      </w:pPr>
+      <w:rPr>
+        <w:rFonts w:hint="default"/>
+      </w:rPr>
+    </w:lvl>
+    <w:lvl w:ilvl="7">
+      <w:start w:val="1"/>
+      <w:numFmt w:val="decimal"/>
+      <w:lvlText w:val="%1.%2.%3.%4.%5.%6.%7.%8."/>
+      <w:lvlJc w:val="left"/>
+      <w:pPr>
+        <w:ind w:left="3420" w:hanging="2160"/>
+      </w:pPr>
+      <w:rPr>
+        <w:rFonts w:hint="default"/>
+      </w:rPr>
+    </w:lvl>
+    <w:lvl w:ilvl="8">
+      <w:start w:val="1"/>
+      <w:numFmt w:val="decimal"/>
+      <w:lvlText w:val="%1.%2.%3.%4.%5.%6.%7.%8.%9."/>
+      <w:lvlJc w:val="left"/>
+      <w:pPr>
+        <w:ind w:left="3960" w:hanging="2520"/>
+      </w:pPr>
+      <w:rPr>
+        <w:rFonts w:hint="default"/>
+      </w:rPr>
+    </w:lvl>
+  </w:abstractNum>
+  <w:abstractNum w:abstractNumId="11" w15:restartNumberingAfterBreak="0">
     <w:nsid w:val="25642AA9"/>
     <w:multiLevelType w:val="hybridMultilevel"/>
     <w:tmpl w:val="B4DE5C78"/>
@@ -12555,7 +14928,7 @@
       </w:rPr>
     </w:lvl>
   </w:abstractNum>
-  <w:abstractNum w:abstractNumId="9" w15:restartNumberingAfterBreak="0">
+  <w:abstractNum w:abstractNumId="12" w15:restartNumberingAfterBreak="0">
     <w:nsid w:val="2795338D"/>
     <w:multiLevelType w:val="hybridMultilevel"/>
     <w:tmpl w:val="5C022F52"/>
@@ -12644,7 +15017,7 @@
       </w:pPr>
     </w:lvl>
   </w:abstractNum>
-  <w:abstractNum w:abstractNumId="10" w15:restartNumberingAfterBreak="0">
+  <w:abstractNum w:abstractNumId="13" w15:restartNumberingAfterBreak="0">
     <w:nsid w:val="31C052A1"/>
     <w:multiLevelType w:val="hybridMultilevel"/>
     <w:tmpl w:val="1C207044"/>
@@ -12734,7 +15107,7 @@
       </w:pPr>
     </w:lvl>
   </w:abstractNum>
-  <w:abstractNum w:abstractNumId="11" w15:restartNumberingAfterBreak="0">
+  <w:abstractNum w:abstractNumId="14" w15:restartNumberingAfterBreak="0">
     <w:nsid w:val="33381B66"/>
     <w:multiLevelType w:val="hybridMultilevel"/>
     <w:tmpl w:val="C186D1CA"/>
@@ -12847,7 +15220,7 @@
       </w:rPr>
     </w:lvl>
   </w:abstractNum>
-  <w:abstractNum w:abstractNumId="12" w15:restartNumberingAfterBreak="0">
+  <w:abstractNum w:abstractNumId="15" w15:restartNumberingAfterBreak="0">
     <w:nsid w:val="35471DC1"/>
     <w:multiLevelType w:val="hybridMultilevel"/>
     <w:tmpl w:val="51FEF0B4"/>
@@ -12960,7 +15333,7 @@
       </w:rPr>
     </w:lvl>
   </w:abstractNum>
-  <w:abstractNum w:abstractNumId="13" w15:restartNumberingAfterBreak="0">
+  <w:abstractNum w:abstractNumId="16" w15:restartNumberingAfterBreak="0">
     <w:nsid w:val="425C0D79"/>
     <w:multiLevelType w:val="hybridMultilevel"/>
     <w:tmpl w:val="A16E9BC4"/>
@@ -13049,7 +15422,7 @@
       </w:pPr>
     </w:lvl>
   </w:abstractNum>
-  <w:abstractNum w:abstractNumId="14" w15:restartNumberingAfterBreak="0">
+  <w:abstractNum w:abstractNumId="17" w15:restartNumberingAfterBreak="0">
     <w:nsid w:val="53BB74E5"/>
     <w:multiLevelType w:val="hybridMultilevel"/>
     <w:tmpl w:val="B0982DB6"/>
@@ -13139,7 +15512,7 @@
       </w:pPr>
     </w:lvl>
   </w:abstractNum>
-  <w:abstractNum w:abstractNumId="15" w15:restartNumberingAfterBreak="0">
+  <w:abstractNum w:abstractNumId="18" w15:restartNumberingAfterBreak="0">
     <w:nsid w:val="57867A7C"/>
     <w:multiLevelType w:val="hybridMultilevel"/>
     <w:tmpl w:val="5C62B836"/>
@@ -13252,7 +15625,7 @@
       </w:rPr>
     </w:lvl>
   </w:abstractNum>
-  <w:abstractNum w:abstractNumId="16" w15:restartNumberingAfterBreak="0">
+  <w:abstractNum w:abstractNumId="19" w15:restartNumberingAfterBreak="0">
     <w:nsid w:val="5948748F"/>
     <w:multiLevelType w:val="hybridMultilevel"/>
     <w:tmpl w:val="65363358"/>
@@ -13342,7 +15715,7 @@
       </w:pPr>
     </w:lvl>
   </w:abstractNum>
-  <w:abstractNum w:abstractNumId="17" w15:restartNumberingAfterBreak="0">
+  <w:abstractNum w:abstractNumId="20" w15:restartNumberingAfterBreak="0">
     <w:nsid w:val="61640105"/>
     <w:multiLevelType w:val="multilevel"/>
     <w:tmpl w:val="C5E6A4CE"/>
@@ -13352,7 +15725,7 @@
       <w:lvlText w:val="%1."/>
       <w:lvlJc w:val="left"/>
       <w:pPr>
-        <w:ind w:left="810" w:hanging="360"/>
+        <w:ind w:left="1080" w:hanging="360"/>
       </w:pPr>
       <w:rPr>
         <w:rFonts w:hint="default"/>
@@ -13365,7 +15738,7 @@
       <w:lvlText w:val="%1.%2"/>
       <w:lvlJc w:val="left"/>
       <w:pPr>
-        <w:ind w:left="1170" w:hanging="720"/>
+        <w:ind w:left="1440" w:hanging="720"/>
       </w:pPr>
       <w:rPr>
         <w:rFonts w:hint="default"/>
@@ -13378,7 +15751,7 @@
       <w:lvlText w:val="%1.%2.%3"/>
       <w:lvlJc w:val="left"/>
       <w:pPr>
-        <w:ind w:left="1170" w:hanging="720"/>
+        <w:ind w:left="1440" w:hanging="720"/>
       </w:pPr>
       <w:rPr>
         <w:rFonts w:hint="default"/>
@@ -13391,7 +15764,7 @@
       <w:lvlText w:val="%1.%2.%3.%4"/>
       <w:lvlJc w:val="left"/>
       <w:pPr>
-        <w:ind w:left="1530" w:hanging="1080"/>
+        <w:ind w:left="1800" w:hanging="1080"/>
       </w:pPr>
       <w:rPr>
         <w:rFonts w:hint="default"/>
@@ -13404,7 +15777,7 @@
       <w:lvlText w:val="%1.%2.%3.%4.%5"/>
       <w:lvlJc w:val="left"/>
       <w:pPr>
-        <w:ind w:left="1890" w:hanging="1440"/>
+        <w:ind w:left="2160" w:hanging="1440"/>
       </w:pPr>
       <w:rPr>
         <w:rFonts w:hint="default"/>
@@ -13417,7 +15790,7 @@
       <w:lvlText w:val="%1.%2.%3.%4.%5.%6"/>
       <w:lvlJc w:val="left"/>
       <w:pPr>
-        <w:ind w:left="2250" w:hanging="1800"/>
+        <w:ind w:left="2520" w:hanging="1800"/>
       </w:pPr>
       <w:rPr>
         <w:rFonts w:hint="default"/>
@@ -13430,7 +15803,7 @@
       <w:lvlText w:val="%1.%2.%3.%4.%5.%6.%7"/>
       <w:lvlJc w:val="left"/>
       <w:pPr>
-        <w:ind w:left="2250" w:hanging="1800"/>
+        <w:ind w:left="2520" w:hanging="1800"/>
       </w:pPr>
       <w:rPr>
         <w:rFonts w:hint="default"/>
@@ -13443,7 +15816,7 @@
       <w:lvlText w:val="%1.%2.%3.%4.%5.%6.%7.%8"/>
       <w:lvlJc w:val="left"/>
       <w:pPr>
-        <w:ind w:left="2610" w:hanging="2160"/>
+        <w:ind w:left="2880" w:hanging="2160"/>
       </w:pPr>
       <w:rPr>
         <w:rFonts w:hint="default"/>
@@ -13456,14 +15829,14 @@
       <w:lvlText w:val="%1.%2.%3.%4.%5.%6.%7.%8.%9"/>
       <w:lvlJc w:val="left"/>
       <w:pPr>
-        <w:ind w:left="2970" w:hanging="2520"/>
+        <w:ind w:left="3240" w:hanging="2520"/>
       </w:pPr>
       <w:rPr>
         <w:rFonts w:hint="default"/>
       </w:rPr>
     </w:lvl>
   </w:abstractNum>
-  <w:abstractNum w:abstractNumId="18" w15:restartNumberingAfterBreak="0">
+  <w:abstractNum w:abstractNumId="21" w15:restartNumberingAfterBreak="0">
     <w:nsid w:val="646074E0"/>
     <w:multiLevelType w:val="hybridMultilevel"/>
     <w:tmpl w:val="9A729180"/>
@@ -13552,7 +15925,7 @@
       </w:pPr>
     </w:lvl>
   </w:abstractNum>
-  <w:abstractNum w:abstractNumId="19" w15:restartNumberingAfterBreak="0">
+  <w:abstractNum w:abstractNumId="22" w15:restartNumberingAfterBreak="0">
     <w:nsid w:val="64A43554"/>
     <w:multiLevelType w:val="hybridMultilevel"/>
     <w:tmpl w:val="48A0B2DC"/>
@@ -13665,7 +16038,7 @@
       </w:rPr>
     </w:lvl>
   </w:abstractNum>
-  <w:abstractNum w:abstractNumId="20" w15:restartNumberingAfterBreak="0">
+  <w:abstractNum w:abstractNumId="23" w15:restartNumberingAfterBreak="0">
     <w:nsid w:val="687762F1"/>
     <w:multiLevelType w:val="hybridMultilevel"/>
     <w:tmpl w:val="0C0EF464"/>
@@ -13778,7 +16151,7 @@
       </w:rPr>
     </w:lvl>
   </w:abstractNum>
-  <w:abstractNum w:abstractNumId="21" w15:restartNumberingAfterBreak="0">
+  <w:abstractNum w:abstractNumId="24" w15:restartNumberingAfterBreak="0">
     <w:nsid w:val="6CCA5D5A"/>
     <w:multiLevelType w:val="hybridMultilevel"/>
     <w:tmpl w:val="1014527C"/>
@@ -13868,7 +16241,7 @@
       </w:pPr>
     </w:lvl>
   </w:abstractNum>
-  <w:abstractNum w:abstractNumId="22" w15:restartNumberingAfterBreak="0">
+  <w:abstractNum w:abstractNumId="25" w15:restartNumberingAfterBreak="0">
     <w:nsid w:val="70012B6D"/>
     <w:multiLevelType w:val="hybridMultilevel"/>
     <w:tmpl w:val="371EDD34"/>
@@ -13958,7 +16331,7 @@
       </w:pPr>
     </w:lvl>
   </w:abstractNum>
-  <w:abstractNum w:abstractNumId="23" w15:restartNumberingAfterBreak="0">
+  <w:abstractNum w:abstractNumId="26" w15:restartNumberingAfterBreak="0">
     <w:nsid w:val="736951BC"/>
     <w:multiLevelType w:val="multilevel"/>
     <w:tmpl w:val="D5860948"/>
@@ -14071,7 +16444,7 @@
       </w:rPr>
     </w:lvl>
   </w:abstractNum>
-  <w:abstractNum w:abstractNumId="24" w15:restartNumberingAfterBreak="0">
+  <w:abstractNum w:abstractNumId="27" w15:restartNumberingAfterBreak="0">
     <w:nsid w:val="76C53EA9"/>
     <w:multiLevelType w:val="multilevel"/>
     <w:tmpl w:val="3F52A41E"/>
@@ -14184,7 +16557,7 @@
       </w:rPr>
     </w:lvl>
   </w:abstractNum>
-  <w:abstractNum w:abstractNumId="25" w15:restartNumberingAfterBreak="0">
+  <w:abstractNum w:abstractNumId="28" w15:restartNumberingAfterBreak="0">
     <w:nsid w:val="7FC62F9B"/>
     <w:multiLevelType w:val="hybridMultilevel"/>
     <w:tmpl w:val="5BCC19D6"/>
@@ -14273,83 +16646,208 @@
       </w:pPr>
     </w:lvl>
   </w:abstractNum>
+  <w:abstractNum w:abstractNumId="29" w15:restartNumberingAfterBreak="0">
+    <w:nsid w:val="7FFD5BFC"/>
+    <w:multiLevelType w:val="multilevel"/>
+    <w:tmpl w:val="44969944"/>
+    <w:lvl w:ilvl="0">
+      <w:start w:val="2"/>
+      <w:numFmt w:val="decimal"/>
+      <w:lvlText w:val="%1"/>
+      <w:lvlJc w:val="left"/>
+      <w:pPr>
+        <w:ind w:left="720" w:hanging="720"/>
+      </w:pPr>
+      <w:rPr>
+        <w:rFonts w:hint="default"/>
+      </w:rPr>
+    </w:lvl>
+    <w:lvl w:ilvl="1">
+      <w:start w:val="2"/>
+      <w:numFmt w:val="decimal"/>
+      <w:lvlText w:val="%1.%2"/>
+      <w:lvlJc w:val="left"/>
+      <w:pPr>
+        <w:ind w:left="1080" w:hanging="720"/>
+      </w:pPr>
+      <w:rPr>
+        <w:rFonts w:hint="default"/>
+      </w:rPr>
+    </w:lvl>
+    <w:lvl w:ilvl="2">
+      <w:start w:val="1"/>
+      <w:numFmt w:val="decimal"/>
+      <w:lvlText w:val="%1.%2.%3"/>
+      <w:lvlJc w:val="left"/>
+      <w:pPr>
+        <w:ind w:left="1440" w:hanging="720"/>
+      </w:pPr>
+      <w:rPr>
+        <w:rFonts w:hint="default"/>
+      </w:rPr>
+    </w:lvl>
+    <w:lvl w:ilvl="3">
+      <w:start w:val="1"/>
+      <w:numFmt w:val="decimal"/>
+      <w:lvlText w:val="%1.%2.%3.%4"/>
+      <w:lvlJc w:val="left"/>
+      <w:pPr>
+        <w:ind w:left="2160" w:hanging="1080"/>
+      </w:pPr>
+      <w:rPr>
+        <w:rFonts w:hint="default"/>
+      </w:rPr>
+    </w:lvl>
+    <w:lvl w:ilvl="4">
+      <w:start w:val="1"/>
+      <w:numFmt w:val="decimal"/>
+      <w:lvlText w:val="%1.%2.%3.%4.%5"/>
+      <w:lvlJc w:val="left"/>
+      <w:pPr>
+        <w:ind w:left="2880" w:hanging="1440"/>
+      </w:pPr>
+      <w:rPr>
+        <w:rFonts w:hint="default"/>
+      </w:rPr>
+    </w:lvl>
+    <w:lvl w:ilvl="5">
+      <w:start w:val="1"/>
+      <w:numFmt w:val="decimal"/>
+      <w:lvlText w:val="%1.%2.%3.%4.%5.%6"/>
+      <w:lvlJc w:val="left"/>
+      <w:pPr>
+        <w:ind w:left="3600" w:hanging="1800"/>
+      </w:pPr>
+      <w:rPr>
+        <w:rFonts w:hint="default"/>
+      </w:rPr>
+    </w:lvl>
+    <w:lvl w:ilvl="6">
+      <w:start w:val="1"/>
+      <w:numFmt w:val="decimal"/>
+      <w:lvlText w:val="%1.%2.%3.%4.%5.%6.%7"/>
+      <w:lvlJc w:val="left"/>
+      <w:pPr>
+        <w:ind w:left="3960" w:hanging="1800"/>
+      </w:pPr>
+      <w:rPr>
+        <w:rFonts w:hint="default"/>
+      </w:rPr>
+    </w:lvl>
+    <w:lvl w:ilvl="7">
+      <w:start w:val="1"/>
+      <w:numFmt w:val="decimal"/>
+      <w:lvlText w:val="%1.%2.%3.%4.%5.%6.%7.%8"/>
+      <w:lvlJc w:val="left"/>
+      <w:pPr>
+        <w:ind w:left="4680" w:hanging="2160"/>
+      </w:pPr>
+      <w:rPr>
+        <w:rFonts w:hint="default"/>
+      </w:rPr>
+    </w:lvl>
+    <w:lvl w:ilvl="8">
+      <w:start w:val="1"/>
+      <w:numFmt w:val="decimal"/>
+      <w:lvlText w:val="%1.%2.%3.%4.%5.%6.%7.%8.%9"/>
+      <w:lvlJc w:val="left"/>
+      <w:pPr>
+        <w:ind w:left="5400" w:hanging="2520"/>
+      </w:pPr>
+      <w:rPr>
+        <w:rFonts w:hint="default"/>
+      </w:rPr>
+    </w:lvl>
+  </w:abstractNum>
   <w:num w:numId="1">
-    <w:abstractNumId w:val="2"/>
+    <w:abstractNumId w:val="3"/>
   </w:num>
   <w:num w:numId="2">
-    <w:abstractNumId w:val="9"/>
+    <w:abstractNumId w:val="12"/>
   </w:num>
   <w:num w:numId="3">
-    <w:abstractNumId w:val="13"/>
+    <w:abstractNumId w:val="16"/>
   </w:num>
   <w:num w:numId="4">
     <w:abstractNumId w:val="0"/>
   </w:num>
   <w:num w:numId="5">
+    <w:abstractNumId w:val="25"/>
+  </w:num>
+  <w:num w:numId="6">
+    <w:abstractNumId w:val="13"/>
+  </w:num>
+  <w:num w:numId="7">
+    <w:abstractNumId w:val="24"/>
+  </w:num>
+  <w:num w:numId="8">
+    <w:abstractNumId w:val="19"/>
+  </w:num>
+  <w:num w:numId="9">
+    <w:abstractNumId w:val="17"/>
+  </w:num>
+  <w:num w:numId="10">
+    <w:abstractNumId w:val="23"/>
+  </w:num>
+  <w:num w:numId="11">
+    <w:abstractNumId w:val="4"/>
+  </w:num>
+  <w:num w:numId="12">
+    <w:abstractNumId w:val="9"/>
+  </w:num>
+  <w:num w:numId="13">
     <w:abstractNumId w:val="22"/>
   </w:num>
-  <w:num w:numId="6">
-    <w:abstractNumId w:val="10"/>
+  <w:num w:numId="14">
+    <w:abstractNumId w:val="6"/>
   </w:num>
-  <w:num w:numId="7">
+  <w:num w:numId="15">
+    <w:abstractNumId w:val="14"/>
+  </w:num>
+  <w:num w:numId="16">
+    <w:abstractNumId w:val="18"/>
+  </w:num>
+  <w:num w:numId="17">
+    <w:abstractNumId w:val="15"/>
+  </w:num>
+  <w:num w:numId="18">
+    <w:abstractNumId w:val="11"/>
+  </w:num>
+  <w:num w:numId="19">
+    <w:abstractNumId w:val="28"/>
+  </w:num>
+  <w:num w:numId="20">
     <w:abstractNumId w:val="21"/>
   </w:num>
-  <w:num w:numId="8">
-    <w:abstractNumId w:val="16"/>
+  <w:num w:numId="21">
+    <w:abstractNumId w:val="8"/>
   </w:num>
-  <w:num w:numId="9">
-    <w:abstractNumId w:val="14"/>
-  </w:num>
-  <w:num w:numId="10">
+  <w:num w:numId="22">
     <w:abstractNumId w:val="20"/>
   </w:num>
-  <w:num w:numId="11">
-    <w:abstractNumId w:val="3"/>
-  </w:num>
-  <w:num w:numId="12">
-    <w:abstractNumId w:val="7"/>
-  </w:num>
-  <w:num w:numId="13">
-    <w:abstractNumId w:val="19"/>
-  </w:num>
-  <w:num w:numId="14">
+  <w:num w:numId="23">
     <w:abstractNumId w:val="5"/>
-  </w:num>
-  <w:num w:numId="15">
-    <w:abstractNumId w:val="11"/>
-  </w:num>
-  <w:num w:numId="16">
-    <w:abstractNumId w:val="15"/>
-  </w:num>
-  <w:num w:numId="17">
-    <w:abstractNumId w:val="12"/>
-  </w:num>
-  <w:num w:numId="18">
-    <w:abstractNumId w:val="8"/>
-  </w:num>
-  <w:num w:numId="19">
-    <w:abstractNumId w:val="25"/>
-  </w:num>
-  <w:num w:numId="20">
-    <w:abstractNumId w:val="18"/>
-  </w:num>
-  <w:num w:numId="21">
-    <w:abstractNumId w:val="6"/>
-  </w:num>
-  <w:num w:numId="22">
-    <w:abstractNumId w:val="17"/>
-  </w:num>
-  <w:num w:numId="23">
-    <w:abstractNumId w:val="4"/>
   </w:num>
   <w:num w:numId="24">
     <w:abstractNumId w:val="1"/>
   </w:num>
   <w:num w:numId="25">
-    <w:abstractNumId w:val="24"/>
+    <w:abstractNumId w:val="27"/>
   </w:num>
   <w:num w:numId="26">
-    <w:abstractNumId w:val="23"/>
+    <w:abstractNumId w:val="26"/>
+  </w:num>
+  <w:num w:numId="27">
+    <w:abstractNumId w:val="29"/>
+  </w:num>
+  <w:num w:numId="28">
+    <w:abstractNumId w:val="7"/>
+  </w:num>
+  <w:num w:numId="29">
+    <w:abstractNumId w:val="10"/>
+  </w:num>
+  <w:num w:numId="30">
+    <w:abstractNumId w:val="2"/>
   </w:num>
 </w:numbering>
 </file>
@@ -14756,6 +17254,7 @@
   <w:style w:type="character" w:default="1" w:styleId="DefaultParagraphFont">
     <w:name w:val="Default Paragraph Font"/>
     <w:uiPriority w:val="1"/>
+    <w:semiHidden/>
     <w:unhideWhenUsed/>
   </w:style>
   <w:style w:type="table" w:default="1" w:styleId="TableNormal">
@@ -15329,7 +17828,7 @@
 </file>
 
 <file path=customXml/itemProps1.xml><?xml version="1.0" encoding="utf-8"?>
-<ds:datastoreItem xmlns:ds="http://schemas.openxmlformats.org/officeDocument/2006/customXml" ds:itemID="{28AB569A-29B5-41F2-990B-F94D12CAE31C}">
+<ds:datastoreItem xmlns:ds="http://schemas.openxmlformats.org/officeDocument/2006/customXml" ds:itemID="{48B30333-DFE0-403B-9B73-76083CC0F264}">
   <ds:schemaRefs>
     <ds:schemaRef ds:uri="http://schemas.openxmlformats.org/officeDocument/2006/bibliography"/>
   </ds:schemaRefs>

</xml_diff>